<commit_message>
Add some new effects and update Design Doc
</commit_message>
<xml_diff>
--- a/Odd Infinitum Design Document.docx
+++ b/Odd Infinitum Design Document.docx
@@ -1,6 +1,6 @@
 
 <file path=word/document.xml><?xml version="1.0" encoding="utf-8"?>
-<w:document xmlns:wpc="http://schemas.microsoft.com/office/word/2010/wordprocessingCanvas" xmlns:cx="http://schemas.microsoft.com/office/drawing/2014/chartex" xmlns:cx1="http://schemas.microsoft.com/office/drawing/2015/9/8/chartex" xmlns:cx2="http://schemas.microsoft.com/office/drawing/2015/10/21/chartex" xmlns:mc="http://schemas.openxmlformats.org/markup-compatibility/2006" xmlns:o="urn:schemas-microsoft-com:office:office" xmlns:r="http://schemas.openxmlformats.org/officeDocument/2006/relationships" xmlns:m="http://schemas.openxmlformats.org/officeDocument/2006/math" xmlns:v="urn:schemas-microsoft-com:vml" xmlns:wp14="http://schemas.microsoft.com/office/word/2010/wordprocessingDrawing" xmlns:wp="http://schemas.openxmlformats.org/drawingml/2006/wordprocessingDrawing" xmlns:w10="urn:schemas-microsoft-com:office:word" xmlns:w="http://schemas.openxmlformats.org/wordprocessingml/2006/main" xmlns:w14="http://schemas.microsoft.com/office/word/2010/wordml" xmlns:w15="http://schemas.microsoft.com/office/word/2012/wordml" xmlns:w16se="http://schemas.microsoft.com/office/word/2015/wordml/symex" xmlns:wpg="http://schemas.microsoft.com/office/word/2010/wordprocessingGroup" xmlns:wpi="http://schemas.microsoft.com/office/word/2010/wordprocessingInk" xmlns:wne="http://schemas.microsoft.com/office/word/2006/wordml" xmlns:wps="http://schemas.microsoft.com/office/word/2010/wordprocessingShape" mc:Ignorable="w14 w15 w16se wp14">
+<w:document xmlns:wpc="http://schemas.microsoft.com/office/word/2010/wordprocessingCanvas" xmlns:cx="http://schemas.microsoft.com/office/drawing/2014/chartex" xmlns:cx1="http://schemas.microsoft.com/office/drawing/2015/9/8/chartex" xmlns:cx2="http://schemas.microsoft.com/office/drawing/2015/10/21/chartex" xmlns:cx3="http://schemas.microsoft.com/office/drawing/2016/5/9/chartex" xmlns:cx4="http://schemas.microsoft.com/office/drawing/2016/5/10/chartex" xmlns:cx5="http://schemas.microsoft.com/office/drawing/2016/5/11/chartex" xmlns:cx6="http://schemas.microsoft.com/office/drawing/2016/5/12/chartex" xmlns:cx7="http://schemas.microsoft.com/office/drawing/2016/5/13/chartex" xmlns:cx8="http://schemas.microsoft.com/office/drawing/2016/5/14/chartex" xmlns:mc="http://schemas.openxmlformats.org/markup-compatibility/2006" xmlns:aink="http://schemas.microsoft.com/office/drawing/2016/ink" xmlns:am3d="http://schemas.microsoft.com/office/drawing/2017/model3d" xmlns:o="urn:schemas-microsoft-com:office:office" xmlns:r="http://schemas.openxmlformats.org/officeDocument/2006/relationships" xmlns:m="http://schemas.openxmlformats.org/officeDocument/2006/math" xmlns:v="urn:schemas-microsoft-com:vml" xmlns:wp14="http://schemas.microsoft.com/office/word/2010/wordprocessingDrawing" xmlns:wp="http://schemas.openxmlformats.org/drawingml/2006/wordprocessingDrawing" xmlns:w10="urn:schemas-microsoft-com:office:word" xmlns:w="http://schemas.openxmlformats.org/wordprocessingml/2006/main" xmlns:w14="http://schemas.microsoft.com/office/word/2010/wordml" xmlns:w15="http://schemas.microsoft.com/office/word/2012/wordml" xmlns:w16cid="http://schemas.microsoft.com/office/word/2016/wordml/cid" xmlns:w16se="http://schemas.microsoft.com/office/word/2015/wordml/symex" xmlns:wpg="http://schemas.microsoft.com/office/word/2010/wordprocessingGroup" xmlns:wpi="http://schemas.microsoft.com/office/word/2010/wordprocessingInk" xmlns:wne="http://schemas.microsoft.com/office/word/2006/wordml" xmlns:wps="http://schemas.microsoft.com/office/word/2010/wordprocessingShape" mc:Ignorable="w14 w15 w16se w16cid wp14">
   <w:body>
     <w:p>
       <w:pPr>
@@ -20,70 +20,192 @@
     </w:p>
     <w:p>
       <w:pPr>
-        <w:rPr>
-          <w:rFonts w:ascii="Arial" w:hAnsi="Arial" w:cs="Arial"/>
-          <w:b/>
-        </w:rPr>
-      </w:pPr>
-    </w:p>
-    <w:p>
-      <w:pPr>
-        <w:rPr>
-          <w:rFonts w:ascii="Arial" w:hAnsi="Arial" w:cs="Arial"/>
-          <w:b/>
-        </w:rPr>
-      </w:pPr>
-      <w:r>
-        <w:rPr>
-          <w:rFonts w:ascii="Arial" w:hAnsi="Arial" w:cs="Arial"/>
-          <w:b/>
-        </w:rPr>
-        <w:t>Engine:  GameMaker 8.1</w:t>
-      </w:r>
-    </w:p>
-    <w:p>
-      <w:pPr>
-        <w:rPr>
-          <w:rFonts w:ascii="Arial" w:hAnsi="Arial" w:cs="Arial"/>
-          <w:b/>
-        </w:rPr>
-      </w:pPr>
-      <w:r>
-        <w:rPr>
-          <w:rFonts w:ascii="Arial" w:hAnsi="Arial" w:cs="Arial"/>
-          <w:b/>
-        </w:rPr>
-        <w:t>Genre:  2D, Space-</w:t>
-      </w:r>
-      <w:r>
-        <w:rPr>
-          <w:rFonts w:ascii="Arial" w:hAnsi="Arial" w:cs="Arial"/>
-          <w:b/>
-        </w:rPr>
-        <w:t>themed, Shooter</w:t>
-      </w:r>
-      <w:r>
-        <w:rPr>
-          <w:rFonts w:ascii="Arial" w:hAnsi="Arial" w:cs="Arial"/>
-          <w:b/>
-        </w:rPr>
-        <w:t>, Arcade</w:t>
-      </w:r>
-      <w:r>
-        <w:rPr>
-          <w:rFonts w:ascii="Arial" w:hAnsi="Arial" w:cs="Arial"/>
-          <w:b/>
-        </w:rPr>
-        <w:t>, Side-Scroller</w:t>
-      </w:r>
-    </w:p>
-    <w:p>
-      <w:pPr>
-        <w:rPr>
-          <w:rFonts w:ascii="Arial" w:hAnsi="Arial" w:cs="Arial"/>
-          <w:b/>
-        </w:rPr>
-      </w:pPr>
+        <w:jc w:val="center"/>
+        <w:rPr>
+          <w:rFonts w:ascii="Arial" w:hAnsi="Arial" w:cs="Arial"/>
+        </w:rPr>
+      </w:pPr>
+      <w:r>
+        <w:rPr>
+          <w:rFonts w:ascii="Arial" w:hAnsi="Arial" w:cs="Arial"/>
+        </w:rPr>
+        <w:t>“Fear the Infinitum”</w:t>
+      </w:r>
+    </w:p>
+    <w:p>
+      <w:pPr>
+        <w:rPr>
+          <w:rFonts w:ascii="Arial" w:hAnsi="Arial" w:cs="Arial"/>
+          <w:b/>
+        </w:rPr>
+      </w:pPr>
+    </w:p>
+    <w:p>
+      <w:pPr>
+        <w:rPr>
+          <w:rFonts w:ascii="Arial" w:hAnsi="Arial" w:cs="Arial"/>
+          <w:b/>
+        </w:rPr>
+      </w:pPr>
+      <w:r>
+        <w:rPr>
+          <w:rFonts w:ascii="Arial" w:hAnsi="Arial" w:cs="Arial"/>
+          <w:b/>
+        </w:rPr>
+        <w:t xml:space="preserve">Engine:  </w:t>
+      </w:r>
+      <w:r>
+        <w:rPr>
+          <w:rFonts w:ascii="Arial" w:hAnsi="Arial" w:cs="Arial"/>
+        </w:rPr>
+        <w:t xml:space="preserve">GameMaker </w:t>
+      </w:r>
+      <w:r>
+        <w:rPr>
+          <w:rFonts w:ascii="Arial" w:hAnsi="Arial" w:cs="Arial"/>
+        </w:rPr>
+        <w:t>Studio – Professional Edition (v1.4.99999)</w:t>
+      </w:r>
+    </w:p>
+    <w:p>
+      <w:pPr>
+        <w:rPr>
+          <w:rFonts w:ascii="Arial" w:hAnsi="Arial" w:cs="Arial"/>
+          <w:b/>
+        </w:rPr>
+      </w:pPr>
+      <w:r>
+        <w:rPr>
+          <w:rFonts w:ascii="Arial" w:hAnsi="Arial" w:cs="Arial"/>
+          <w:b/>
+        </w:rPr>
+        <w:t xml:space="preserve">Genre: </w:t>
+      </w:r>
+      <w:r>
+        <w:rPr>
+          <w:rFonts w:ascii="Arial" w:hAnsi="Arial" w:cs="Arial"/>
+        </w:rPr>
+        <w:t>Action-Adventure</w:t>
+      </w:r>
+    </w:p>
+    <w:p>
+      <w:pPr>
+        <w:rPr>
+          <w:rFonts w:ascii="Arial" w:hAnsi="Arial" w:cs="Arial"/>
+        </w:rPr>
+      </w:pPr>
+      <w:r>
+        <w:rPr>
+          <w:rFonts w:ascii="Arial" w:hAnsi="Arial" w:cs="Arial"/>
+          <w:b/>
+        </w:rPr>
+        <w:t>Tags</w:t>
+      </w:r>
+      <w:r>
+        <w:rPr>
+          <w:rFonts w:ascii="Arial" w:hAnsi="Arial" w:cs="Arial"/>
+          <w:b/>
+        </w:rPr>
+        <w:t xml:space="preserve">:  </w:t>
+      </w:r>
+      <w:r>
+        <w:rPr>
+          <w:rFonts w:ascii="Arial" w:hAnsi="Arial" w:cs="Arial"/>
+        </w:rPr>
+        <w:t xml:space="preserve">2D, </w:t>
+      </w:r>
+      <w:r>
+        <w:rPr>
+          <w:rFonts w:ascii="Arial" w:hAnsi="Arial" w:cs="Arial"/>
+        </w:rPr>
+        <w:t xml:space="preserve">Boss-Rush, Challenging, </w:t>
+      </w:r>
+      <w:r>
+        <w:rPr>
+          <w:rFonts w:ascii="Arial" w:hAnsi="Arial" w:cs="Arial"/>
+        </w:rPr>
+        <w:t>Space</w:t>
+      </w:r>
+      <w:r>
+        <w:rPr>
+          <w:rFonts w:ascii="Arial" w:hAnsi="Arial" w:cs="Arial"/>
+        </w:rPr>
+        <w:t>,</w:t>
+      </w:r>
+      <w:r>
+        <w:rPr>
+          <w:rFonts w:ascii="Arial" w:hAnsi="Arial" w:cs="Arial"/>
+        </w:rPr>
+        <w:t xml:space="preserve"> Shooter</w:t>
+      </w:r>
+      <w:r>
+        <w:rPr>
+          <w:rFonts w:ascii="Arial" w:hAnsi="Arial" w:cs="Arial"/>
+        </w:rPr>
+        <w:t xml:space="preserve">, </w:t>
+      </w:r>
+      <w:r>
+        <w:rPr>
+          <w:rFonts w:ascii="Arial" w:hAnsi="Arial" w:cs="Arial"/>
+        </w:rPr>
+        <w:t xml:space="preserve">Cosmic Horror, Lovecraftian, </w:t>
+      </w:r>
+      <w:r>
+        <w:rPr>
+          <w:rFonts w:ascii="Arial" w:hAnsi="Arial" w:cs="Arial"/>
+        </w:rPr>
+        <w:t>Side-Scroller</w:t>
+      </w:r>
+      <w:r>
+        <w:rPr>
+          <w:rFonts w:ascii="Arial" w:hAnsi="Arial" w:cs="Arial"/>
+        </w:rPr>
+        <w:t>, Souls-like</w:t>
+      </w:r>
+    </w:p>
+    <w:p>
+      <w:pPr>
+        <w:rPr>
+          <w:rFonts w:ascii="Arial" w:hAnsi="Arial" w:cs="Arial"/>
+          <w:b/>
+        </w:rPr>
+      </w:pPr>
+      <w:r>
+        <w:rPr>
+          <w:rFonts w:ascii="Arial" w:hAnsi="Arial" w:cs="Arial"/>
+          <w:b/>
+        </w:rPr>
+        <w:t xml:space="preserve">Anticipated Release Date: </w:t>
+      </w:r>
+      <w:r>
+        <w:rPr>
+          <w:rFonts w:ascii="Arial" w:hAnsi="Arial" w:cs="Arial"/>
+        </w:rPr>
+        <w:t>Summer 2020</w:t>
+      </w:r>
+    </w:p>
+    <w:p>
+      <w:pPr>
+        <w:rPr>
+          <w:rFonts w:ascii="Arial" w:hAnsi="Arial" w:cs="Arial"/>
+          <w:b/>
+        </w:rPr>
+      </w:pPr>
+    </w:p>
+    <w:p>
+      <w:pPr>
+        <w:rPr>
+          <w:rFonts w:ascii="Arial" w:hAnsi="Arial" w:cs="Arial"/>
+          <w:b/>
+        </w:rPr>
+      </w:pPr>
+      <w:r>
+        <w:rPr>
+          <w:rFonts w:ascii="Arial" w:hAnsi="Arial" w:cs="Arial"/>
+          <w:b/>
+        </w:rPr>
+        <w:t>FEATURES:</w:t>
+      </w:r>
     </w:p>
     <w:p>
       <w:pPr>
@@ -98,13 +220,6 @@
           <w:b/>
         </w:rPr>
         <w:t>Indispensable</w:t>
-      </w:r>
-      <w:r>
-        <w:rPr>
-          <w:rFonts w:ascii="Arial" w:hAnsi="Arial" w:cs="Arial"/>
-          <w:b/>
-        </w:rPr>
-        <w:t xml:space="preserve"> (required for minimum viable product)</w:t>
       </w:r>
       <w:r>
         <w:rPr>
@@ -129,7 +244,85 @@
         <w:rPr>
           <w:rFonts w:ascii="Arial" w:hAnsi="Arial" w:cs="Arial"/>
         </w:rPr>
-        <w:t>Scrolling background that gives the illusion of motion</w:t>
+        <w:t xml:space="preserve">Player </w:t>
+      </w:r>
+      <w:r>
+        <w:rPr>
+          <w:rFonts w:ascii="Arial" w:hAnsi="Arial" w:cs="Arial"/>
+        </w:rPr>
+        <w:t>Mechanics</w:t>
+      </w:r>
+    </w:p>
+    <w:p>
+      <w:pPr>
+        <w:pStyle w:val="ListParagraph"/>
+        <w:numPr>
+          <w:ilvl w:val="1"/>
+          <w:numId w:val="1"/>
+        </w:numPr>
+        <w:rPr>
+          <w:rFonts w:ascii="Arial" w:hAnsi="Arial" w:cs="Arial"/>
+        </w:rPr>
+      </w:pPr>
+      <w:r>
+        <w:rPr>
+          <w:rFonts w:ascii="Arial" w:hAnsi="Arial" w:cs="Arial"/>
+        </w:rPr>
+        <w:t>Movements</w:t>
+      </w:r>
+    </w:p>
+    <w:p>
+      <w:pPr>
+        <w:pStyle w:val="ListParagraph"/>
+        <w:numPr>
+          <w:ilvl w:val="1"/>
+          <w:numId w:val="1"/>
+        </w:numPr>
+        <w:rPr>
+          <w:rFonts w:ascii="Arial" w:hAnsi="Arial" w:cs="Arial"/>
+        </w:rPr>
+      </w:pPr>
+      <w:r>
+        <w:rPr>
+          <w:rFonts w:ascii="Arial" w:hAnsi="Arial" w:cs="Arial"/>
+        </w:rPr>
+        <w:t>Speed Boost</w:t>
+      </w:r>
+    </w:p>
+    <w:p>
+      <w:pPr>
+        <w:pStyle w:val="ListParagraph"/>
+        <w:numPr>
+          <w:ilvl w:val="1"/>
+          <w:numId w:val="1"/>
+        </w:numPr>
+        <w:rPr>
+          <w:rFonts w:ascii="Arial" w:hAnsi="Arial" w:cs="Arial"/>
+        </w:rPr>
+      </w:pPr>
+      <w:r>
+        <w:rPr>
+          <w:rFonts w:ascii="Arial" w:hAnsi="Arial" w:cs="Arial"/>
+        </w:rPr>
+        <w:t>Firing Lasers</w:t>
+      </w:r>
+    </w:p>
+    <w:p>
+      <w:pPr>
+        <w:pStyle w:val="ListParagraph"/>
+        <w:numPr>
+          <w:ilvl w:val="1"/>
+          <w:numId w:val="1"/>
+        </w:numPr>
+        <w:rPr>
+          <w:rFonts w:ascii="Arial" w:hAnsi="Arial" w:cs="Arial"/>
+        </w:rPr>
+      </w:pPr>
+      <w:r>
+        <w:rPr>
+          <w:rFonts w:ascii="Arial" w:hAnsi="Arial" w:cs="Arial"/>
+        </w:rPr>
+        <w:t>Firing Missiles</w:t>
       </w:r>
     </w:p>
     <w:p>
@@ -147,7 +340,25 @@
         <w:rPr>
           <w:rFonts w:ascii="Arial" w:hAnsi="Arial" w:cs="Arial"/>
         </w:rPr>
-        <w:t>Player controls that resemble flying (moving faster going forward; moving slower going backward)</w:t>
+        <w:t>Lasers</w:t>
+      </w:r>
+    </w:p>
+    <w:p>
+      <w:pPr>
+        <w:pStyle w:val="ListParagraph"/>
+        <w:numPr>
+          <w:ilvl w:val="1"/>
+          <w:numId w:val="1"/>
+        </w:numPr>
+        <w:rPr>
+          <w:rFonts w:ascii="Arial" w:hAnsi="Arial" w:cs="Arial"/>
+        </w:rPr>
+      </w:pPr>
+      <w:r>
+        <w:rPr>
+          <w:rFonts w:ascii="Arial" w:hAnsi="Arial" w:cs="Arial"/>
+        </w:rPr>
+        <w:t>Standard Laser</w:t>
       </w:r>
     </w:p>
     <w:p>
@@ -165,7 +376,25 @@
         <w:rPr>
           <w:rFonts w:ascii="Arial" w:hAnsi="Arial" w:cs="Arial"/>
         </w:rPr>
-        <w:t>Ability to shoot lasers</w:t>
+        <w:t>Missiles</w:t>
+      </w:r>
+    </w:p>
+    <w:p>
+      <w:pPr>
+        <w:pStyle w:val="ListParagraph"/>
+        <w:numPr>
+          <w:ilvl w:val="1"/>
+          <w:numId w:val="1"/>
+        </w:numPr>
+        <w:rPr>
+          <w:rFonts w:ascii="Arial" w:hAnsi="Arial" w:cs="Arial"/>
+        </w:rPr>
+      </w:pPr>
+      <w:r>
+        <w:rPr>
+          <w:rFonts w:ascii="Arial" w:hAnsi="Arial" w:cs="Arial"/>
+        </w:rPr>
+        <w:t>Standard Missile</w:t>
       </w:r>
     </w:p>
     <w:p>
@@ -183,22 +412,79 @@
         <w:rPr>
           <w:rFonts w:ascii="Arial" w:hAnsi="Arial" w:cs="Arial"/>
         </w:rPr>
-        <w:t>Boundaries that keep the spaceship in the player’s view</w:t>
-      </w:r>
-    </w:p>
-    <w:p>
-      <w:pPr>
-        <w:rPr>
-          <w:rFonts w:ascii="Arial" w:hAnsi="Arial" w:cs="Arial"/>
-          <w:b/>
-        </w:rPr>
-      </w:pPr>
-      <w:r>
-        <w:rPr>
-          <w:rFonts w:ascii="Arial" w:hAnsi="Arial" w:cs="Arial"/>
-          <w:b/>
-        </w:rPr>
-        <w:t>Important:</w:t>
+        <w:t>Player UI</w:t>
+      </w:r>
+    </w:p>
+    <w:p>
+      <w:pPr>
+        <w:pStyle w:val="ListParagraph"/>
+        <w:numPr>
+          <w:ilvl w:val="1"/>
+          <w:numId w:val="1"/>
+        </w:numPr>
+        <w:rPr>
+          <w:rFonts w:ascii="Arial" w:hAnsi="Arial" w:cs="Arial"/>
+        </w:rPr>
+      </w:pPr>
+      <w:r>
+        <w:rPr>
+          <w:rFonts w:ascii="Arial" w:hAnsi="Arial" w:cs="Arial"/>
+        </w:rPr>
+        <w:t>Health meter</w:t>
+      </w:r>
+    </w:p>
+    <w:p>
+      <w:pPr>
+        <w:pStyle w:val="ListParagraph"/>
+        <w:numPr>
+          <w:ilvl w:val="1"/>
+          <w:numId w:val="1"/>
+        </w:numPr>
+        <w:rPr>
+          <w:rFonts w:ascii="Arial" w:hAnsi="Arial" w:cs="Arial"/>
+        </w:rPr>
+      </w:pPr>
+      <w:r>
+        <w:rPr>
+          <w:rFonts w:ascii="Arial" w:hAnsi="Arial" w:cs="Arial"/>
+        </w:rPr>
+        <w:t>Energy Meter</w:t>
+      </w:r>
+    </w:p>
+    <w:p>
+      <w:pPr>
+        <w:pStyle w:val="ListParagraph"/>
+        <w:numPr>
+          <w:ilvl w:val="1"/>
+          <w:numId w:val="1"/>
+        </w:numPr>
+        <w:rPr>
+          <w:rFonts w:ascii="Arial" w:hAnsi="Arial" w:cs="Arial"/>
+        </w:rPr>
+      </w:pPr>
+      <w:r>
+        <w:rPr>
+          <w:rFonts w:ascii="Arial" w:hAnsi="Arial" w:cs="Arial"/>
+        </w:rPr>
+        <w:t>Missile Count</w:t>
+      </w:r>
+    </w:p>
+    <w:p>
+      <w:pPr>
+        <w:pStyle w:val="ListParagraph"/>
+        <w:numPr>
+          <w:ilvl w:val="1"/>
+          <w:numId w:val="1"/>
+        </w:numPr>
+        <w:rPr>
+          <w:rFonts w:ascii="Arial" w:hAnsi="Arial" w:cs="Arial"/>
+        </w:rPr>
+      </w:pPr>
+      <w:r>
+        <w:rPr>
+          <w:rFonts w:ascii="Arial" w:hAnsi="Arial" w:cs="Arial"/>
+        </w:rPr>
+        <w:t>Pilot Currency (Score)</w:t>
       </w:r>
     </w:p>
     <w:p>
@@ -216,7 +502,7 @@
         <w:rPr>
           <w:rFonts w:ascii="Arial" w:hAnsi="Arial" w:cs="Arial"/>
         </w:rPr>
-        <w:t>Boss battles</w:t>
+        <w:t>Overworld (Map Screen)</w:t>
       </w:r>
     </w:p>
     <w:p>
@@ -230,12 +516,6 @@
           <w:rFonts w:ascii="Arial" w:hAnsi="Arial" w:cs="Arial"/>
         </w:rPr>
       </w:pPr>
-      <w:r>
-        <w:rPr>
-          <w:rFonts w:ascii="Arial" w:hAnsi="Arial" w:cs="Arial"/>
-        </w:rPr>
-        <w:t>Health meter</w:t>
-      </w:r>
     </w:p>
     <w:p>
       <w:pPr>
@@ -252,7 +532,124 @@
         <w:rPr>
           <w:rFonts w:ascii="Arial" w:hAnsi="Arial" w:cs="Arial"/>
         </w:rPr>
-        <w:t>Lives System</w:t>
+        <w:t xml:space="preserve">Boss </w:t>
+      </w:r>
+      <w:r>
+        <w:rPr>
+          <w:rFonts w:ascii="Arial" w:hAnsi="Arial" w:cs="Arial"/>
+        </w:rPr>
+        <w:t>B</w:t>
+      </w:r>
+      <w:r>
+        <w:rPr>
+          <w:rFonts w:ascii="Arial" w:hAnsi="Arial" w:cs="Arial"/>
+        </w:rPr>
+        <w:t>attles</w:t>
+      </w:r>
+    </w:p>
+    <w:p>
+      <w:pPr>
+        <w:pStyle w:val="ListParagraph"/>
+        <w:numPr>
+          <w:ilvl w:val="1"/>
+          <w:numId w:val="1"/>
+        </w:numPr>
+        <w:rPr>
+          <w:rFonts w:ascii="Arial" w:hAnsi="Arial" w:cs="Arial"/>
+        </w:rPr>
+      </w:pPr>
+      <w:r>
+        <w:rPr>
+          <w:rFonts w:ascii="Arial" w:hAnsi="Arial" w:cs="Arial"/>
+        </w:rPr>
+        <w:t>Core Destroyer</w:t>
+      </w:r>
+    </w:p>
+    <w:p>
+      <w:pPr>
+        <w:pStyle w:val="ListParagraph"/>
+        <w:numPr>
+          <w:ilvl w:val="1"/>
+          <w:numId w:val="1"/>
+        </w:numPr>
+        <w:rPr>
+          <w:rFonts w:ascii="Arial" w:hAnsi="Arial" w:cs="Arial"/>
+        </w:rPr>
+      </w:pPr>
+      <w:r>
+        <w:rPr>
+          <w:rFonts w:ascii="Arial" w:hAnsi="Arial" w:cs="Arial"/>
+        </w:rPr>
+        <w:t>Fleet Commander Daemeon</w:t>
+      </w:r>
+    </w:p>
+    <w:p>
+      <w:pPr>
+        <w:pStyle w:val="ListParagraph"/>
+        <w:numPr>
+          <w:ilvl w:val="1"/>
+          <w:numId w:val="1"/>
+        </w:numPr>
+        <w:rPr>
+          <w:rFonts w:ascii="Arial" w:hAnsi="Arial" w:cs="Arial"/>
+        </w:rPr>
+      </w:pPr>
+      <w:r>
+        <w:rPr>
+          <w:rFonts w:ascii="Arial" w:hAnsi="Arial" w:cs="Arial"/>
+        </w:rPr>
+        <w:t>Harrier Angel</w:t>
+      </w:r>
+    </w:p>
+    <w:p>
+      <w:pPr>
+        <w:pStyle w:val="ListParagraph"/>
+        <w:numPr>
+          <w:ilvl w:val="1"/>
+          <w:numId w:val="1"/>
+        </w:numPr>
+        <w:rPr>
+          <w:rFonts w:ascii="Arial" w:hAnsi="Arial" w:cs="Arial"/>
+        </w:rPr>
+      </w:pPr>
+      <w:r>
+        <w:rPr>
+          <w:rFonts w:ascii="Arial" w:hAnsi="Arial" w:cs="Arial"/>
+        </w:rPr>
+        <w:t>The Queen</w:t>
+      </w:r>
+    </w:p>
+    <w:p>
+      <w:pPr>
+        <w:pStyle w:val="ListParagraph"/>
+        <w:numPr>
+          <w:ilvl w:val="1"/>
+          <w:numId w:val="1"/>
+        </w:numPr>
+        <w:rPr>
+          <w:rFonts w:ascii="Arial" w:hAnsi="Arial" w:cs="Arial"/>
+        </w:rPr>
+      </w:pPr>
+      <w:r>
+        <w:rPr>
+          <w:rFonts w:ascii="Arial" w:hAnsi="Arial" w:cs="Arial"/>
+        </w:rPr>
+        <w:t>Arbiter of the Cosmos</w:t>
+      </w:r>
+    </w:p>
+    <w:p>
+      <w:pPr>
+        <w:rPr>
+          <w:rFonts w:ascii="Arial" w:hAnsi="Arial" w:cs="Arial"/>
+          <w:b/>
+        </w:rPr>
+      </w:pPr>
+      <w:r>
+        <w:rPr>
+          <w:rFonts w:ascii="Arial" w:hAnsi="Arial" w:cs="Arial"/>
+          <w:b/>
+        </w:rPr>
+        <w:t>Important:</w:t>
       </w:r>
     </w:p>
     <w:p>
@@ -270,7 +667,31 @@
         <w:rPr>
           <w:rFonts w:ascii="Arial" w:hAnsi="Arial" w:cs="Arial"/>
         </w:rPr>
-        <w:t>Score counter</w:t>
+        <w:t xml:space="preserve">Player </w:t>
+      </w:r>
+      <w:r>
+        <w:rPr>
+          <w:rFonts w:ascii="Arial" w:hAnsi="Arial" w:cs="Arial"/>
+        </w:rPr>
+        <w:t>Mechanics</w:t>
+      </w:r>
+    </w:p>
+    <w:p>
+      <w:pPr>
+        <w:pStyle w:val="ListParagraph"/>
+        <w:numPr>
+          <w:ilvl w:val="1"/>
+          <w:numId w:val="1"/>
+        </w:numPr>
+        <w:rPr>
+          <w:rFonts w:ascii="Arial" w:hAnsi="Arial" w:cs="Arial"/>
+        </w:rPr>
+      </w:pPr>
+      <w:r>
+        <w:rPr>
+          <w:rFonts w:ascii="Arial" w:hAnsi="Arial" w:cs="Arial"/>
+        </w:rPr>
+        <w:t>Energy Buckler (Shielding and Parrying)</w:t>
       </w:r>
     </w:p>
     <w:p>
@@ -288,7 +709,80 @@
         <w:rPr>
           <w:rFonts w:ascii="Arial" w:hAnsi="Arial" w:cs="Arial"/>
         </w:rPr>
-        <w:t>Waves of enemies appearing randomly throughout the level</w:t>
+        <w:lastRenderedPageBreak/>
+        <w:t>Boss Battle</w:t>
+      </w:r>
+    </w:p>
+    <w:p>
+      <w:pPr>
+        <w:pStyle w:val="ListParagraph"/>
+        <w:numPr>
+          <w:ilvl w:val="1"/>
+          <w:numId w:val="1"/>
+        </w:numPr>
+        <w:rPr>
+          <w:rFonts w:ascii="Arial" w:hAnsi="Arial" w:cs="Arial"/>
+        </w:rPr>
+      </w:pPr>
+      <w:r>
+        <w:rPr>
+          <w:rFonts w:ascii="Arial" w:hAnsi="Arial" w:cs="Arial"/>
+        </w:rPr>
+        <w:t>Dreadnought</w:t>
+      </w:r>
+    </w:p>
+    <w:p>
+      <w:pPr>
+        <w:pStyle w:val="ListParagraph"/>
+        <w:numPr>
+          <w:ilvl w:val="1"/>
+          <w:numId w:val="1"/>
+        </w:numPr>
+        <w:rPr>
+          <w:rFonts w:ascii="Arial" w:hAnsi="Arial" w:cs="Arial"/>
+        </w:rPr>
+      </w:pPr>
+      <w:r>
+        <w:rPr>
+          <w:rFonts w:ascii="Arial" w:hAnsi="Arial" w:cs="Arial"/>
+        </w:rPr>
+        <w:t>Gyrator</w:t>
+      </w:r>
+    </w:p>
+    <w:p>
+      <w:pPr>
+        <w:pStyle w:val="ListParagraph"/>
+        <w:numPr>
+          <w:ilvl w:val="1"/>
+          <w:numId w:val="1"/>
+        </w:numPr>
+        <w:rPr>
+          <w:rFonts w:ascii="Arial" w:hAnsi="Arial" w:cs="Arial"/>
+        </w:rPr>
+      </w:pPr>
+      <w:r>
+        <w:rPr>
+          <w:rFonts w:ascii="Arial" w:hAnsi="Arial" w:cs="Arial"/>
+        </w:rPr>
+        <w:t>Swarm</w:t>
+      </w:r>
+    </w:p>
+    <w:p>
+      <w:pPr>
+        <w:pStyle w:val="ListParagraph"/>
+        <w:numPr>
+          <w:ilvl w:val="1"/>
+          <w:numId w:val="1"/>
+        </w:numPr>
+        <w:rPr>
+          <w:rFonts w:ascii="Arial" w:hAnsi="Arial" w:cs="Arial"/>
+        </w:rPr>
+      </w:pPr>
+      <w:r>
+        <w:rPr>
+          <w:rFonts w:ascii="Arial" w:hAnsi="Arial" w:cs="Arial"/>
+        </w:rPr>
+        <w:t>Overlord</w:t>
       </w:r>
     </w:p>
     <w:p>
@@ -318,18 +812,642 @@
         <w:pStyle w:val="ListParagraph"/>
         <w:numPr>
           <w:ilvl w:val="0"/>
-          <w:numId w:val="5"/>
-        </w:numPr>
-        <w:rPr>
-          <w:rFonts w:ascii="Arial" w:hAnsi="Arial" w:cs="Arial"/>
-          <w:b/>
-        </w:rPr>
-      </w:pPr>
-      <w:r>
-        <w:rPr>
-          <w:rFonts w:ascii="Arial" w:hAnsi="Arial" w:cs="Arial"/>
-        </w:rPr>
-        <w:t>Pickups that allow the player to use special abilities</w:t>
+          <w:numId w:val="10"/>
+        </w:numPr>
+        <w:rPr>
+          <w:rFonts w:ascii="Arial" w:hAnsi="Arial" w:cs="Arial"/>
+          <w:b/>
+        </w:rPr>
+      </w:pPr>
+      <w:r>
+        <w:rPr>
+          <w:rFonts w:ascii="Arial" w:hAnsi="Arial" w:cs="Arial"/>
+        </w:rPr>
+        <w:t>News stories related to events influenced by the player</w:t>
+      </w:r>
+    </w:p>
+    <w:p>
+      <w:pPr>
+        <w:pStyle w:val="ListParagraph"/>
+        <w:numPr>
+          <w:ilvl w:val="0"/>
+          <w:numId w:val="10"/>
+        </w:numPr>
+        <w:rPr>
+          <w:rFonts w:ascii="Arial" w:hAnsi="Arial" w:cs="Arial"/>
+          <w:b/>
+        </w:rPr>
+      </w:pPr>
+      <w:r>
+        <w:rPr>
+          <w:rFonts w:ascii="Arial" w:hAnsi="Arial" w:cs="Arial"/>
+        </w:rPr>
+        <w:t>Arcade games to play on the Overworld (e.g. Pong, Asteroids)</w:t>
+      </w:r>
+    </w:p>
+    <w:p>
+      <w:pPr>
+        <w:pStyle w:val="ListParagraph"/>
+        <w:numPr>
+          <w:ilvl w:val="0"/>
+          <w:numId w:val="10"/>
+        </w:numPr>
+        <w:rPr>
+          <w:rFonts w:ascii="Arial" w:hAnsi="Arial" w:cs="Arial"/>
+          <w:b/>
+        </w:rPr>
+      </w:pPr>
+      <w:r>
+        <w:rPr>
+          <w:rFonts w:ascii="Arial" w:hAnsi="Arial" w:cs="Arial"/>
+        </w:rPr>
+        <w:t>Dialogue with memorable characters</w:t>
+      </w:r>
+    </w:p>
+    <w:p>
+      <w:pPr>
+        <w:rPr>
+          <w:rFonts w:ascii="Arial" w:hAnsi="Arial" w:cs="Arial"/>
+          <w:b/>
+        </w:rPr>
+      </w:pPr>
+    </w:p>
+    <w:p>
+      <w:pPr>
+        <w:rPr>
+          <w:rFonts w:ascii="Arial" w:hAnsi="Arial" w:cs="Arial"/>
+          <w:b/>
+        </w:rPr>
+      </w:pPr>
+      <w:r>
+        <w:rPr>
+          <w:rFonts w:ascii="Arial" w:hAnsi="Arial" w:cs="Arial"/>
+          <w:b/>
+        </w:rPr>
+        <w:t>CONTROLS</w:t>
+      </w:r>
+      <w:r>
+        <w:rPr>
+          <w:rFonts w:ascii="Arial" w:hAnsi="Arial" w:cs="Arial"/>
+          <w:b/>
+        </w:rPr>
+        <w:t>:</w:t>
+      </w:r>
+    </w:p>
+    <w:p>
+      <w:pPr>
+        <w:pStyle w:val="ListParagraph"/>
+        <w:numPr>
+          <w:ilvl w:val="0"/>
+          <w:numId w:val="11"/>
+        </w:numPr>
+        <w:rPr>
+          <w:rFonts w:ascii="Arial" w:hAnsi="Arial" w:cs="Arial"/>
+          <w:b/>
+        </w:rPr>
+      </w:pPr>
+      <w:r>
+        <w:rPr>
+          <w:rFonts w:ascii="Arial" w:hAnsi="Arial" w:cs="Arial"/>
+          <w:b/>
+        </w:rPr>
+        <w:t>PC</w:t>
+      </w:r>
+    </w:p>
+    <w:p>
+      <w:pPr>
+        <w:pStyle w:val="ListParagraph"/>
+        <w:numPr>
+          <w:ilvl w:val="1"/>
+          <w:numId w:val="11"/>
+        </w:numPr>
+        <w:rPr>
+          <w:rFonts w:ascii="Arial" w:hAnsi="Arial" w:cs="Arial"/>
+          <w:b/>
+        </w:rPr>
+      </w:pPr>
+      <w:r>
+        <w:rPr>
+          <w:rFonts w:ascii="Arial" w:hAnsi="Arial" w:cs="Arial"/>
+        </w:rPr>
+        <w:t>Movement: Arrow Keys</w:t>
+      </w:r>
+    </w:p>
+    <w:p>
+      <w:pPr>
+        <w:pStyle w:val="ListParagraph"/>
+        <w:numPr>
+          <w:ilvl w:val="1"/>
+          <w:numId w:val="11"/>
+        </w:numPr>
+        <w:rPr>
+          <w:rFonts w:ascii="Arial" w:hAnsi="Arial" w:cs="Arial"/>
+          <w:b/>
+        </w:rPr>
+      </w:pPr>
+      <w:r>
+        <w:rPr>
+          <w:rFonts w:ascii="Arial" w:hAnsi="Arial" w:cs="Arial"/>
+        </w:rPr>
+        <w:t>Fire Laser: Space</w:t>
+      </w:r>
+    </w:p>
+    <w:p>
+      <w:pPr>
+        <w:pStyle w:val="ListParagraph"/>
+        <w:numPr>
+          <w:ilvl w:val="1"/>
+          <w:numId w:val="11"/>
+        </w:numPr>
+        <w:rPr>
+          <w:rFonts w:ascii="Arial" w:hAnsi="Arial" w:cs="Arial"/>
+          <w:b/>
+        </w:rPr>
+      </w:pPr>
+      <w:r>
+        <w:rPr>
+          <w:rFonts w:ascii="Arial" w:hAnsi="Arial" w:cs="Arial"/>
+        </w:rPr>
+        <w:t>Alt Laser: G</w:t>
+      </w:r>
+    </w:p>
+    <w:p>
+      <w:pPr>
+        <w:pStyle w:val="ListParagraph"/>
+        <w:numPr>
+          <w:ilvl w:val="1"/>
+          <w:numId w:val="11"/>
+        </w:numPr>
+        <w:rPr>
+          <w:rFonts w:ascii="Arial" w:hAnsi="Arial" w:cs="Arial"/>
+          <w:b/>
+        </w:rPr>
+      </w:pPr>
+      <w:r>
+        <w:rPr>
+          <w:rFonts w:ascii="Arial" w:hAnsi="Arial" w:cs="Arial"/>
+        </w:rPr>
+        <w:t>Fire Missile: F</w:t>
+      </w:r>
+    </w:p>
+    <w:p>
+      <w:pPr>
+        <w:pStyle w:val="ListParagraph"/>
+        <w:numPr>
+          <w:ilvl w:val="1"/>
+          <w:numId w:val="11"/>
+        </w:numPr>
+        <w:rPr>
+          <w:rFonts w:ascii="Arial" w:hAnsi="Arial" w:cs="Arial"/>
+          <w:b/>
+        </w:rPr>
+      </w:pPr>
+      <w:r>
+        <w:rPr>
+          <w:rFonts w:ascii="Arial" w:hAnsi="Arial" w:cs="Arial"/>
+        </w:rPr>
+        <w:t>Missile Reload: R</w:t>
+      </w:r>
+    </w:p>
+    <w:p>
+      <w:pPr>
+        <w:pStyle w:val="ListParagraph"/>
+        <w:numPr>
+          <w:ilvl w:val="1"/>
+          <w:numId w:val="11"/>
+        </w:numPr>
+        <w:rPr>
+          <w:rFonts w:ascii="Arial" w:hAnsi="Arial" w:cs="Arial"/>
+          <w:b/>
+        </w:rPr>
+      </w:pPr>
+      <w:r>
+        <w:rPr>
+          <w:rFonts w:ascii="Arial" w:hAnsi="Arial" w:cs="Arial"/>
+        </w:rPr>
+        <w:t>Shift: Speed Boost</w:t>
+      </w:r>
+    </w:p>
+    <w:p>
+      <w:pPr>
+        <w:pStyle w:val="ListParagraph"/>
+        <w:numPr>
+          <w:ilvl w:val="1"/>
+          <w:numId w:val="11"/>
+        </w:numPr>
+        <w:rPr>
+          <w:rFonts w:ascii="Arial" w:hAnsi="Arial" w:cs="Arial"/>
+          <w:b/>
+        </w:rPr>
+      </w:pPr>
+      <w:r>
+        <w:rPr>
+          <w:rFonts w:ascii="Arial" w:hAnsi="Arial" w:cs="Arial"/>
+        </w:rPr>
+        <w:t>Energy Buckler: T</w:t>
+      </w:r>
+    </w:p>
+    <w:p>
+      <w:pPr>
+        <w:pStyle w:val="ListParagraph"/>
+        <w:numPr>
+          <w:ilvl w:val="0"/>
+          <w:numId w:val="11"/>
+        </w:numPr>
+        <w:rPr>
+          <w:rFonts w:ascii="Arial" w:hAnsi="Arial" w:cs="Arial"/>
+          <w:b/>
+        </w:rPr>
+      </w:pPr>
+      <w:r>
+        <w:rPr>
+          <w:rFonts w:ascii="Arial" w:hAnsi="Arial" w:cs="Arial"/>
+          <w:b/>
+        </w:rPr>
+        <w:t>XBOX 360, XBOX ONE</w:t>
+      </w:r>
+    </w:p>
+    <w:p>
+      <w:pPr>
+        <w:pStyle w:val="ListParagraph"/>
+        <w:numPr>
+          <w:ilvl w:val="1"/>
+          <w:numId w:val="11"/>
+        </w:numPr>
+        <w:rPr>
+          <w:rFonts w:ascii="Arial" w:hAnsi="Arial" w:cs="Arial"/>
+          <w:b/>
+        </w:rPr>
+      </w:pPr>
+      <w:r>
+        <w:rPr>
+          <w:rFonts w:ascii="Arial" w:hAnsi="Arial" w:cs="Arial"/>
+        </w:rPr>
+        <w:t xml:space="preserve">Movement: </w:t>
+      </w:r>
+      <w:r>
+        <w:rPr>
+          <w:rFonts w:ascii="Arial" w:hAnsi="Arial" w:cs="Arial"/>
+        </w:rPr>
+        <w:t>LS</w:t>
+      </w:r>
+    </w:p>
+    <w:p>
+      <w:pPr>
+        <w:pStyle w:val="ListParagraph"/>
+        <w:numPr>
+          <w:ilvl w:val="1"/>
+          <w:numId w:val="11"/>
+        </w:numPr>
+        <w:rPr>
+          <w:rFonts w:ascii="Arial" w:hAnsi="Arial" w:cs="Arial"/>
+          <w:b/>
+        </w:rPr>
+      </w:pPr>
+      <w:r>
+        <w:rPr>
+          <w:rFonts w:ascii="Arial" w:hAnsi="Arial" w:cs="Arial"/>
+        </w:rPr>
+        <w:t xml:space="preserve">Fire Laser: </w:t>
+      </w:r>
+      <w:r>
+        <w:rPr>
+          <w:rFonts w:ascii="Arial" w:hAnsi="Arial" w:cs="Arial"/>
+        </w:rPr>
+        <w:t>A</w:t>
+      </w:r>
+    </w:p>
+    <w:p>
+      <w:pPr>
+        <w:pStyle w:val="ListParagraph"/>
+        <w:numPr>
+          <w:ilvl w:val="1"/>
+          <w:numId w:val="11"/>
+        </w:numPr>
+        <w:rPr>
+          <w:rFonts w:ascii="Arial" w:hAnsi="Arial" w:cs="Arial"/>
+          <w:b/>
+        </w:rPr>
+      </w:pPr>
+      <w:r>
+        <w:rPr>
+          <w:rFonts w:ascii="Arial" w:hAnsi="Arial" w:cs="Arial"/>
+        </w:rPr>
+        <w:t xml:space="preserve">Alt Laser: </w:t>
+      </w:r>
+      <w:r>
+        <w:rPr>
+          <w:rFonts w:ascii="Arial" w:hAnsi="Arial" w:cs="Arial"/>
+        </w:rPr>
+        <w:t>B</w:t>
+      </w:r>
+    </w:p>
+    <w:p>
+      <w:pPr>
+        <w:pStyle w:val="ListParagraph"/>
+        <w:numPr>
+          <w:ilvl w:val="1"/>
+          <w:numId w:val="11"/>
+        </w:numPr>
+        <w:rPr>
+          <w:rFonts w:ascii="Arial" w:hAnsi="Arial" w:cs="Arial"/>
+          <w:b/>
+        </w:rPr>
+      </w:pPr>
+      <w:r>
+        <w:rPr>
+          <w:rFonts w:ascii="Arial" w:hAnsi="Arial" w:cs="Arial"/>
+        </w:rPr>
+        <w:t xml:space="preserve">Fire Missile: </w:t>
+      </w:r>
+      <w:r>
+        <w:rPr>
+          <w:rFonts w:ascii="Arial" w:hAnsi="Arial" w:cs="Arial"/>
+        </w:rPr>
+        <w:t>X</w:t>
+      </w:r>
+    </w:p>
+    <w:p>
+      <w:pPr>
+        <w:pStyle w:val="ListParagraph"/>
+        <w:numPr>
+          <w:ilvl w:val="1"/>
+          <w:numId w:val="11"/>
+        </w:numPr>
+        <w:rPr>
+          <w:rFonts w:ascii="Arial" w:hAnsi="Arial" w:cs="Arial"/>
+          <w:b/>
+        </w:rPr>
+      </w:pPr>
+      <w:r>
+        <w:rPr>
+          <w:rFonts w:ascii="Arial" w:hAnsi="Arial" w:cs="Arial"/>
+        </w:rPr>
+        <w:t xml:space="preserve">Missile </w:t>
+      </w:r>
+      <w:r>
+        <w:rPr>
+          <w:rFonts w:ascii="Arial" w:hAnsi="Arial" w:cs="Arial"/>
+        </w:rPr>
+        <w:t>Reload</w:t>
+      </w:r>
+      <w:r>
+        <w:rPr>
+          <w:rFonts w:ascii="Arial" w:hAnsi="Arial" w:cs="Arial"/>
+        </w:rPr>
+        <w:t>: Y</w:t>
+      </w:r>
+    </w:p>
+    <w:p>
+      <w:pPr>
+        <w:pStyle w:val="ListParagraph"/>
+        <w:numPr>
+          <w:ilvl w:val="1"/>
+          <w:numId w:val="11"/>
+        </w:numPr>
+        <w:rPr>
+          <w:rFonts w:ascii="Arial" w:hAnsi="Arial" w:cs="Arial"/>
+          <w:b/>
+        </w:rPr>
+      </w:pPr>
+      <w:r>
+        <w:rPr>
+          <w:rFonts w:ascii="Arial" w:hAnsi="Arial" w:cs="Arial"/>
+        </w:rPr>
+        <w:t xml:space="preserve">Shift: </w:t>
+      </w:r>
+      <w:r>
+        <w:rPr>
+          <w:rFonts w:ascii="Arial" w:hAnsi="Arial" w:cs="Arial"/>
+        </w:rPr>
+        <w:t>RT</w:t>
+      </w:r>
+    </w:p>
+    <w:p>
+      <w:pPr>
+        <w:pStyle w:val="ListParagraph"/>
+        <w:numPr>
+          <w:ilvl w:val="1"/>
+          <w:numId w:val="11"/>
+        </w:numPr>
+        <w:rPr>
+          <w:rFonts w:ascii="Arial" w:hAnsi="Arial" w:cs="Arial"/>
+          <w:b/>
+        </w:rPr>
+      </w:pPr>
+      <w:r>
+        <w:rPr>
+          <w:rFonts w:ascii="Arial" w:hAnsi="Arial" w:cs="Arial"/>
+        </w:rPr>
+        <w:t xml:space="preserve">Energy Buckler: </w:t>
+      </w:r>
+      <w:r>
+        <w:rPr>
+          <w:rFonts w:ascii="Arial" w:hAnsi="Arial" w:cs="Arial"/>
+        </w:rPr>
+        <w:t>LT</w:t>
+      </w:r>
+    </w:p>
+    <w:p>
+      <w:pPr>
+        <w:pStyle w:val="ListParagraph"/>
+        <w:numPr>
+          <w:ilvl w:val="0"/>
+          <w:numId w:val="11"/>
+        </w:numPr>
+        <w:rPr>
+          <w:rFonts w:ascii="Arial" w:hAnsi="Arial" w:cs="Arial"/>
+          <w:b/>
+        </w:rPr>
+      </w:pPr>
+      <w:r>
+        <w:rPr>
+          <w:rFonts w:ascii="Arial" w:hAnsi="Arial" w:cs="Arial"/>
+          <w:b/>
+        </w:rPr>
+        <w:t>PS3, PS4</w:t>
+      </w:r>
+    </w:p>
+    <w:p>
+      <w:pPr>
+        <w:pStyle w:val="ListParagraph"/>
+        <w:numPr>
+          <w:ilvl w:val="1"/>
+          <w:numId w:val="11"/>
+        </w:numPr>
+        <w:rPr>
+          <w:rFonts w:ascii="Arial" w:hAnsi="Arial" w:cs="Arial"/>
+          <w:b/>
+        </w:rPr>
+      </w:pPr>
+      <w:r>
+        <w:rPr>
+          <w:rFonts w:ascii="Arial" w:hAnsi="Arial" w:cs="Arial"/>
+        </w:rPr>
+        <w:t xml:space="preserve">Movement: </w:t>
+      </w:r>
+      <w:r>
+        <w:rPr>
+          <w:rFonts w:ascii="Arial" w:hAnsi="Arial" w:cs="Arial"/>
+        </w:rPr>
+        <w:t>LS</w:t>
+      </w:r>
+    </w:p>
+    <w:p>
+      <w:pPr>
+        <w:pStyle w:val="ListParagraph"/>
+        <w:numPr>
+          <w:ilvl w:val="1"/>
+          <w:numId w:val="11"/>
+        </w:numPr>
+        <w:rPr>
+          <w:rFonts w:ascii="Arial" w:hAnsi="Arial" w:cs="Arial"/>
+          <w:b/>
+        </w:rPr>
+      </w:pPr>
+      <w:r>
+        <w:rPr>
+          <w:rFonts w:ascii="Arial" w:hAnsi="Arial" w:cs="Arial"/>
+        </w:rPr>
+        <w:t xml:space="preserve">Fire Laser: </w:t>
+      </w:r>
+      <w:r>
+        <w:rPr>
+          <w:rFonts w:ascii="Arial" w:hAnsi="Arial" w:cs="Arial"/>
+        </w:rPr>
+        <w:t>X</w:t>
+      </w:r>
+    </w:p>
+    <w:p>
+      <w:pPr>
+        <w:pStyle w:val="ListParagraph"/>
+        <w:numPr>
+          <w:ilvl w:val="1"/>
+          <w:numId w:val="11"/>
+        </w:numPr>
+        <w:rPr>
+          <w:rFonts w:ascii="Arial" w:hAnsi="Arial" w:cs="Arial"/>
+          <w:b/>
+        </w:rPr>
+      </w:pPr>
+      <w:r>
+        <w:rPr>
+          <w:rFonts w:ascii="Arial" w:hAnsi="Arial" w:cs="Arial"/>
+        </w:rPr>
+        <w:t xml:space="preserve">Alt Laser: </w:t>
+      </w:r>
+      <w:r>
+        <w:rPr>
+          <w:rFonts w:ascii="Arial" w:hAnsi="Arial" w:cs="Arial"/>
+        </w:rPr>
+        <w:t>O</w:t>
+      </w:r>
+    </w:p>
+    <w:p>
+      <w:pPr>
+        <w:pStyle w:val="ListParagraph"/>
+        <w:numPr>
+          <w:ilvl w:val="1"/>
+          <w:numId w:val="11"/>
+        </w:numPr>
+        <w:rPr>
+          <w:rFonts w:ascii="Arial" w:hAnsi="Arial" w:cs="Arial"/>
+          <w:b/>
+        </w:rPr>
+      </w:pPr>
+      <w:r>
+        <w:rPr>
+          <w:rFonts w:ascii="Arial" w:hAnsi="Arial" w:cs="Arial"/>
+        </w:rPr>
+        <w:t xml:space="preserve">Fire Missile: </w:t>
+      </w:r>
+      <w:r>
+        <w:rPr>
+          <w:rFonts w:ascii="Arial" w:hAnsi="Arial" w:cs="Arial"/>
+          <w:sz w:val="36"/>
+        </w:rPr>
+        <w:t>□</w:t>
+      </w:r>
+    </w:p>
+    <w:p>
+      <w:pPr>
+        <w:pStyle w:val="ListParagraph"/>
+        <w:numPr>
+          <w:ilvl w:val="1"/>
+          <w:numId w:val="11"/>
+        </w:numPr>
+        <w:rPr>
+          <w:rFonts w:ascii="Arial" w:hAnsi="Arial" w:cs="Arial"/>
+          <w:b/>
+        </w:rPr>
+      </w:pPr>
+      <w:r>
+        <w:rPr>
+          <w:rFonts w:ascii="Arial" w:hAnsi="Arial" w:cs="Arial"/>
+        </w:rPr>
+        <w:t xml:space="preserve">Missile </w:t>
+      </w:r>
+      <w:r>
+        <w:rPr>
+          <w:rFonts w:ascii="Arial" w:hAnsi="Arial" w:cs="Arial"/>
+        </w:rPr>
+        <w:t xml:space="preserve">Reload: </w:t>
+      </w:r>
+      <w:r>
+        <w:rPr>
+          <w:rFonts w:ascii="Arial" w:hAnsi="Arial" w:cs="Arial"/>
+        </w:rPr>
+        <w:t>▲</w:t>
+      </w:r>
+    </w:p>
+    <w:p>
+      <w:pPr>
+        <w:pStyle w:val="ListParagraph"/>
+        <w:numPr>
+          <w:ilvl w:val="1"/>
+          <w:numId w:val="11"/>
+        </w:numPr>
+        <w:rPr>
+          <w:rFonts w:ascii="Arial" w:hAnsi="Arial" w:cs="Arial"/>
+          <w:b/>
+        </w:rPr>
+      </w:pPr>
+      <w:r>
+        <w:rPr>
+          <w:rFonts w:ascii="Arial" w:hAnsi="Arial" w:cs="Arial"/>
+        </w:rPr>
+        <w:t xml:space="preserve">Shift: </w:t>
+      </w:r>
+      <w:r>
+        <w:rPr>
+          <w:rFonts w:ascii="Arial" w:hAnsi="Arial" w:cs="Arial"/>
+        </w:rPr>
+        <w:t>R2</w:t>
+      </w:r>
+    </w:p>
+    <w:p>
+      <w:pPr>
+        <w:pStyle w:val="ListParagraph"/>
+        <w:numPr>
+          <w:ilvl w:val="1"/>
+          <w:numId w:val="11"/>
+        </w:numPr>
+        <w:rPr>
+          <w:rFonts w:ascii="Arial" w:hAnsi="Arial" w:cs="Arial"/>
+          <w:b/>
+        </w:rPr>
+      </w:pPr>
+      <w:r>
+        <w:rPr>
+          <w:rFonts w:ascii="Arial" w:hAnsi="Arial" w:cs="Arial"/>
+        </w:rPr>
+        <w:t xml:space="preserve">Energy Buckler: </w:t>
+      </w:r>
+      <w:r>
+        <w:rPr>
+          <w:rFonts w:ascii="Arial" w:hAnsi="Arial" w:cs="Arial"/>
+        </w:rPr>
+        <w:t>L2</w:t>
       </w:r>
     </w:p>
     <w:p>
@@ -366,15 +1484,77 @@
       <w:pPr>
         <w:rPr>
           <w:rFonts w:ascii="Arial" w:hAnsi="Arial" w:cs="Arial"/>
-        </w:rPr>
-      </w:pPr>
-      <w:r>
-        <w:rPr>
-          <w:rFonts w:ascii="Arial" w:hAnsi="Arial" w:cs="Arial"/>
-          <w:b/>
-        </w:rPr>
-        <w:t>Game Objects:</w:t>
-      </w:r>
+          <w:b/>
+        </w:rPr>
+      </w:pPr>
+      <w:r>
+        <w:rPr>
+          <w:rFonts w:ascii="Arial" w:hAnsi="Arial" w:cs="Arial"/>
+          <w:b/>
+        </w:rPr>
+        <w:lastRenderedPageBreak/>
+        <w:t>BOSSES</w:t>
+      </w:r>
+      <w:r>
+        <w:rPr>
+          <w:rFonts w:ascii="Arial" w:hAnsi="Arial" w:cs="Arial"/>
+          <w:b/>
+        </w:rPr>
+        <w:t>:</w:t>
+      </w:r>
+    </w:p>
+    <w:p>
+      <w:pPr>
+        <w:pStyle w:val="ListParagraph"/>
+        <w:numPr>
+          <w:ilvl w:val="0"/>
+          <w:numId w:val="12"/>
+        </w:numPr>
+        <w:rPr>
+          <w:rFonts w:ascii="Arial" w:hAnsi="Arial" w:cs="Arial"/>
+          <w:b/>
+        </w:rPr>
+      </w:pPr>
+      <w:r>
+        <w:rPr>
+          <w:rFonts w:ascii="Arial" w:hAnsi="Arial" w:cs="Arial"/>
+          <w:b/>
+        </w:rPr>
+        <w:t>Core Destroyer</w:t>
+      </w:r>
+    </w:p>
+    <w:p>
+      <w:pPr>
+        <w:pStyle w:val="ListParagraph"/>
+        <w:numPr>
+          <w:ilvl w:val="1"/>
+          <w:numId w:val="12"/>
+        </w:numPr>
+        <w:rPr>
+          <w:rFonts w:ascii="Arial" w:hAnsi="Arial" w:cs="Arial"/>
+          <w:b/>
+        </w:rPr>
+      </w:pPr>
+      <w:r>
+        <w:rPr>
+          <w:rFonts w:ascii="Arial" w:hAnsi="Arial" w:cs="Arial"/>
+          <w:b/>
+        </w:rPr>
+        <w:t>Description</w:t>
+      </w:r>
+    </w:p>
+    <w:p>
+      <w:pPr>
+        <w:pStyle w:val="ListParagraph"/>
+        <w:numPr>
+          <w:ilvl w:val="2"/>
+          <w:numId w:val="12"/>
+        </w:numPr>
+        <w:rPr>
+          <w:rFonts w:ascii="Arial" w:hAnsi="Arial" w:cs="Arial"/>
+          <w:b/>
+        </w:rPr>
+      </w:pPr>
       <w:r>
         <w:rPr>
           <w:rFonts w:ascii="Arial" w:hAnsi="Arial" w:cs="Arial"/>
@@ -386,719 +1566,1809 @@
       <w:pPr>
         <w:pStyle w:val="ListParagraph"/>
         <w:numPr>
+          <w:ilvl w:val="1"/>
+          <w:numId w:val="12"/>
+        </w:numPr>
+        <w:rPr>
+          <w:rFonts w:ascii="Arial" w:hAnsi="Arial" w:cs="Arial"/>
+          <w:b/>
+        </w:rPr>
+      </w:pPr>
+      <w:r>
+        <w:rPr>
+          <w:rFonts w:ascii="Arial" w:hAnsi="Arial" w:cs="Arial"/>
+          <w:b/>
+        </w:rPr>
+        <w:t>Lore</w:t>
+      </w:r>
+    </w:p>
+    <w:p>
+      <w:pPr>
+        <w:pStyle w:val="ListParagraph"/>
+        <w:numPr>
+          <w:ilvl w:val="2"/>
+          <w:numId w:val="12"/>
+        </w:numPr>
+        <w:rPr>
+          <w:rFonts w:ascii="Arial" w:hAnsi="Arial" w:cs="Arial"/>
+          <w:b/>
+        </w:rPr>
+      </w:pPr>
+      <w:r>
+        <w:rPr>
+          <w:rFonts w:ascii="Arial" w:hAnsi="Arial" w:cs="Arial"/>
+        </w:rPr>
+        <w:t>One of the most sophisticated orbital mining machines (“planet-crackers”) belonging to the Earth Space Defense Force, the aptly named “Core Destroyer” was sent out into the Asteroid Field to mine for resources.  Unexpectedly, the machine malfunctioned and turned hostile destroying and consuming the nearby asteroid colony Thera.  While patrolling the asteroid field searching for any survivors of Thera after communication went dark, the Scouter (you) is ambushed by the Core Destroyer.</w:t>
+      </w:r>
+    </w:p>
+    <w:p>
+      <w:pPr>
+        <w:pStyle w:val="ListParagraph"/>
+        <w:numPr>
+          <w:ilvl w:val="1"/>
+          <w:numId w:val="12"/>
+        </w:numPr>
+        <w:rPr>
+          <w:rFonts w:ascii="Arial" w:hAnsi="Arial" w:cs="Arial"/>
+          <w:b/>
+        </w:rPr>
+      </w:pPr>
+      <w:r>
+        <w:rPr>
+          <w:rFonts w:ascii="Arial" w:hAnsi="Arial" w:cs="Arial"/>
+          <w:b/>
+        </w:rPr>
+        <w:t>Attacks</w:t>
+      </w:r>
+    </w:p>
+    <w:p>
+      <w:pPr>
+        <w:pStyle w:val="ListParagraph"/>
+        <w:numPr>
+          <w:ilvl w:val="2"/>
+          <w:numId w:val="12"/>
+        </w:numPr>
+        <w:rPr>
+          <w:rFonts w:ascii="Arial" w:hAnsi="Arial" w:cs="Arial"/>
+          <w:b/>
+        </w:rPr>
+      </w:pPr>
+      <w:r>
+        <w:rPr>
+          <w:rFonts w:ascii="Arial" w:hAnsi="Arial" w:cs="Arial"/>
+        </w:rPr>
+        <w:t>Phase 1</w:t>
+      </w:r>
+    </w:p>
+    <w:p>
+      <w:pPr>
+        <w:pStyle w:val="ListParagraph"/>
+        <w:numPr>
+          <w:ilvl w:val="3"/>
+          <w:numId w:val="12"/>
+        </w:numPr>
+        <w:rPr>
+          <w:rFonts w:ascii="Arial" w:hAnsi="Arial" w:cs="Arial"/>
+          <w:b/>
+        </w:rPr>
+      </w:pPr>
+      <w:r>
+        <w:rPr>
+          <w:rFonts w:ascii="Arial" w:hAnsi="Arial" w:cs="Arial"/>
+        </w:rPr>
+        <w:t xml:space="preserve">Resource Collect – draws in asteroids from the left side of the screen </w:t>
+      </w:r>
+      <w:r>
+        <w:rPr>
+          <w:rFonts w:ascii="Arial" w:hAnsi="Arial" w:cs="Arial"/>
+        </w:rPr>
+        <w:t>into the central core of the planet-cracker</w:t>
+      </w:r>
+    </w:p>
+    <w:p>
+      <w:pPr>
+        <w:pStyle w:val="ListParagraph"/>
+        <w:numPr>
+          <w:ilvl w:val="2"/>
+          <w:numId w:val="12"/>
+        </w:numPr>
+        <w:rPr>
+          <w:rFonts w:ascii="Arial" w:hAnsi="Arial" w:cs="Arial"/>
+          <w:b/>
+        </w:rPr>
+      </w:pPr>
+      <w:r>
+        <w:rPr>
+          <w:rFonts w:ascii="Arial" w:hAnsi="Arial" w:cs="Arial"/>
+        </w:rPr>
+        <w:t>Phase 2</w:t>
+      </w:r>
+    </w:p>
+    <w:p>
+      <w:pPr>
+        <w:pStyle w:val="ListParagraph"/>
+        <w:numPr>
+          <w:ilvl w:val="3"/>
+          <w:numId w:val="12"/>
+        </w:numPr>
+        <w:rPr>
+          <w:rFonts w:ascii="Arial" w:hAnsi="Arial" w:cs="Arial"/>
+          <w:b/>
+        </w:rPr>
+      </w:pPr>
+      <w:r>
+        <w:rPr>
+          <w:rFonts w:ascii="Arial" w:hAnsi="Arial" w:cs="Arial"/>
+        </w:rPr>
+        <w:t>Large Asteroid Discharge – fires large asteroids from the core towards the player in a straight trajectory</w:t>
+      </w:r>
+    </w:p>
+    <w:p>
+      <w:pPr>
+        <w:pStyle w:val="ListParagraph"/>
+        <w:numPr>
+          <w:ilvl w:val="3"/>
+          <w:numId w:val="12"/>
+        </w:numPr>
+        <w:rPr>
+          <w:rFonts w:ascii="Arial" w:hAnsi="Arial" w:cs="Arial"/>
+          <w:b/>
+        </w:rPr>
+      </w:pPr>
+      <w:r>
+        <w:rPr>
+          <w:rFonts w:ascii="Arial" w:hAnsi="Arial" w:cs="Arial"/>
+        </w:rPr>
+        <w:t>Medium Asteroid Discharge – fires medium asteroids from the core towards the player in a wide spread pattern</w:t>
+      </w:r>
+    </w:p>
+    <w:p>
+      <w:pPr>
+        <w:pStyle w:val="ListParagraph"/>
+        <w:numPr>
+          <w:ilvl w:val="3"/>
+          <w:numId w:val="12"/>
+        </w:numPr>
+        <w:rPr>
+          <w:rFonts w:ascii="Arial" w:hAnsi="Arial" w:cs="Arial"/>
+          <w:b/>
+        </w:rPr>
+      </w:pPr>
+      <w:r>
+        <w:rPr>
+          <w:rFonts w:ascii="Arial" w:hAnsi="Arial" w:cs="Arial"/>
+        </w:rPr>
+        <w:t>Small Asteroid Discharge – fires small asteroids from the core towards the player in a randomized pattern</w:t>
+      </w:r>
+    </w:p>
+    <w:p>
+      <w:pPr>
+        <w:pStyle w:val="ListParagraph"/>
+        <w:numPr>
+          <w:ilvl w:val="2"/>
+          <w:numId w:val="12"/>
+        </w:numPr>
+        <w:rPr>
+          <w:rFonts w:ascii="Arial" w:hAnsi="Arial" w:cs="Arial"/>
+          <w:b/>
+        </w:rPr>
+      </w:pPr>
+      <w:r>
+        <w:rPr>
+          <w:rFonts w:ascii="Arial" w:hAnsi="Arial" w:cs="Arial"/>
+        </w:rPr>
+        <w:t>Phase 3</w:t>
+      </w:r>
+    </w:p>
+    <w:p>
+      <w:pPr>
+        <w:pStyle w:val="ListParagraph"/>
+        <w:numPr>
+          <w:ilvl w:val="3"/>
+          <w:numId w:val="12"/>
+        </w:numPr>
+        <w:rPr>
+          <w:rFonts w:ascii="Arial" w:hAnsi="Arial" w:cs="Arial"/>
+          <w:b/>
+        </w:rPr>
+      </w:pPr>
+      <w:r>
+        <w:rPr>
+          <w:rFonts w:ascii="Arial" w:hAnsi="Arial" w:cs="Arial"/>
+        </w:rPr>
+        <w:t>Boring Laser – charges up a large</w:t>
+      </w:r>
+      <w:r>
+        <w:rPr>
+          <w:rFonts w:ascii="Arial" w:hAnsi="Arial" w:cs="Arial"/>
+        </w:rPr>
+        <w:t xml:space="preserve"> laser beam and fires it in the player’s direction. This forces the player to move to either the top or bottom quarter of the screen to avoid it</w:t>
+      </w:r>
+    </w:p>
+    <w:p>
+      <w:pPr>
+        <w:pStyle w:val="ListParagraph"/>
+        <w:numPr>
+          <w:ilvl w:val="3"/>
+          <w:numId w:val="12"/>
+        </w:numPr>
+        <w:rPr>
+          <w:rFonts w:ascii="Arial" w:hAnsi="Arial" w:cs="Arial"/>
+          <w:b/>
+        </w:rPr>
+      </w:pPr>
+      <w:r>
+        <w:rPr>
+          <w:rFonts w:ascii="Arial" w:hAnsi="Arial" w:cs="Arial"/>
+          <w:b/>
+        </w:rPr>
+        <w:t>(Hazard)</w:t>
+      </w:r>
+      <w:r>
+        <w:rPr>
+          <w:rFonts w:ascii="Arial" w:hAnsi="Arial" w:cs="Arial"/>
+        </w:rPr>
+        <w:t xml:space="preserve"> Asteroid field – asteroids will fly from the right side of the screen similarly to the beginning of the level</w:t>
+      </w:r>
+    </w:p>
+    <w:p>
+      <w:pPr>
+        <w:pStyle w:val="ListParagraph"/>
+        <w:numPr>
+          <w:ilvl w:val="1"/>
+          <w:numId w:val="12"/>
+        </w:numPr>
+        <w:rPr>
+          <w:rFonts w:ascii="Arial" w:hAnsi="Arial" w:cs="Arial"/>
+          <w:b/>
+        </w:rPr>
+      </w:pPr>
+      <w:r>
+        <w:rPr>
+          <w:rFonts w:ascii="Arial" w:hAnsi="Arial" w:cs="Arial"/>
+          <w:b/>
+        </w:rPr>
+        <w:t>Drops:</w:t>
+      </w:r>
+    </w:p>
+    <w:p>
+      <w:pPr>
+        <w:pStyle w:val="ListParagraph"/>
+        <w:numPr>
+          <w:ilvl w:val="2"/>
+          <w:numId w:val="12"/>
+        </w:numPr>
+        <w:rPr>
+          <w:rFonts w:ascii="Arial" w:hAnsi="Arial" w:cs="Arial"/>
+          <w:b/>
+        </w:rPr>
+      </w:pPr>
+      <w:r>
+        <w:rPr>
+          <w:rFonts w:ascii="Arial" w:hAnsi="Arial" w:cs="Arial"/>
+        </w:rPr>
+        <w:t>Pilot Insignia</w:t>
+      </w:r>
+    </w:p>
+    <w:p>
+      <w:pPr>
+        <w:rPr>
+          <w:rFonts w:ascii="Arial" w:hAnsi="Arial" w:cs="Arial"/>
+          <w:b/>
+        </w:rPr>
+      </w:pPr>
+    </w:p>
+    <w:p>
+      <w:pPr>
+        <w:pStyle w:val="ListParagraph"/>
+        <w:numPr>
           <w:ilvl w:val="0"/>
-          <w:numId w:val="5"/>
-        </w:numPr>
-        <w:spacing w:line="240" w:lineRule="auto"/>
-        <w:rPr>
-          <w:rFonts w:ascii="Arial" w:hAnsi="Arial" w:cs="Arial"/>
-        </w:rPr>
-      </w:pPr>
-      <w:r>
-        <w:rPr>
-          <w:rFonts w:ascii="Arial" w:hAnsi="Arial" w:cs="Arial"/>
-        </w:rPr>
-        <w:t>Player</w:t>
-      </w:r>
+          <w:numId w:val="12"/>
+        </w:numPr>
+        <w:rPr>
+          <w:rFonts w:ascii="Arial" w:hAnsi="Arial" w:cs="Arial"/>
+          <w:b/>
+        </w:rPr>
+      </w:pPr>
+      <w:r>
+        <w:rPr>
+          <w:rFonts w:ascii="Arial" w:hAnsi="Arial" w:cs="Arial"/>
+          <w:b/>
+        </w:rPr>
+        <w:t>Fleet Commander Daemeon</w:t>
+      </w:r>
+    </w:p>
+    <w:p>
+      <w:pPr>
+        <w:pStyle w:val="ListParagraph"/>
+        <w:numPr>
+          <w:ilvl w:val="1"/>
+          <w:numId w:val="12"/>
+        </w:numPr>
+        <w:rPr>
+          <w:rFonts w:ascii="Arial" w:hAnsi="Arial" w:cs="Arial"/>
+          <w:b/>
+        </w:rPr>
+      </w:pPr>
+      <w:r>
+        <w:rPr>
+          <w:rFonts w:ascii="Arial" w:hAnsi="Arial" w:cs="Arial"/>
+          <w:b/>
+        </w:rPr>
+        <w:t>Description</w:t>
+      </w:r>
+    </w:p>
+    <w:p>
+      <w:pPr>
+        <w:pStyle w:val="ListParagraph"/>
+        <w:numPr>
+          <w:ilvl w:val="1"/>
+          <w:numId w:val="12"/>
+        </w:numPr>
+        <w:rPr>
+          <w:rFonts w:ascii="Arial" w:hAnsi="Arial" w:cs="Arial"/>
+          <w:b/>
+        </w:rPr>
+      </w:pPr>
+      <w:r>
+        <w:rPr>
+          <w:rFonts w:ascii="Arial" w:hAnsi="Arial" w:cs="Arial"/>
+          <w:b/>
+        </w:rPr>
+        <w:t>Lore</w:t>
+      </w:r>
+    </w:p>
+    <w:p>
+      <w:pPr>
+        <w:pStyle w:val="ListParagraph"/>
+        <w:numPr>
+          <w:ilvl w:val="1"/>
+          <w:numId w:val="12"/>
+        </w:numPr>
+        <w:rPr>
+          <w:rFonts w:ascii="Arial" w:hAnsi="Arial" w:cs="Arial"/>
+          <w:b/>
+        </w:rPr>
+      </w:pPr>
+      <w:r>
+        <w:rPr>
+          <w:rFonts w:ascii="Arial" w:hAnsi="Arial" w:cs="Arial"/>
+          <w:b/>
+        </w:rPr>
+        <w:t>Attacks</w:t>
+      </w:r>
+    </w:p>
+    <w:p>
+      <w:pPr>
+        <w:pStyle w:val="ListParagraph"/>
+        <w:numPr>
+          <w:ilvl w:val="2"/>
+          <w:numId w:val="12"/>
+        </w:numPr>
+        <w:rPr>
+          <w:rFonts w:ascii="Arial" w:hAnsi="Arial" w:cs="Arial"/>
+          <w:b/>
+        </w:rPr>
+      </w:pPr>
+      <w:r>
+        <w:rPr>
+          <w:rFonts w:ascii="Arial" w:hAnsi="Arial" w:cs="Arial"/>
+        </w:rPr>
+        <w:t>Phase 1 (R.E.D.D. Fleet Defector):</w:t>
+      </w:r>
+    </w:p>
+    <w:p>
+      <w:pPr>
+        <w:pStyle w:val="ListParagraph"/>
+        <w:numPr>
+          <w:ilvl w:val="3"/>
+          <w:numId w:val="12"/>
+        </w:numPr>
+        <w:rPr>
+          <w:rFonts w:ascii="Arial" w:hAnsi="Arial" w:cs="Arial"/>
+          <w:b/>
+        </w:rPr>
+      </w:pPr>
+      <w:r>
+        <w:rPr>
+          <w:rFonts w:ascii="Arial" w:hAnsi="Arial" w:cs="Arial"/>
+        </w:rPr>
+        <w:t>Fleet Trident (traditional)</w:t>
+      </w:r>
+      <w:r>
+        <w:rPr>
+          <w:rFonts w:ascii="Arial" w:hAnsi="Arial" w:cs="Arial"/>
+        </w:rPr>
+        <w:t xml:space="preserve"> – fires a cluster of three elongated lasers in a straight trajectory towards the player</w:t>
+      </w:r>
+    </w:p>
+    <w:p>
+      <w:pPr>
+        <w:pStyle w:val="ListParagraph"/>
+        <w:numPr>
+          <w:ilvl w:val="3"/>
+          <w:numId w:val="12"/>
+        </w:numPr>
+        <w:rPr>
+          <w:rFonts w:ascii="Arial" w:hAnsi="Arial" w:cs="Arial"/>
+          <w:b/>
+        </w:rPr>
+      </w:pPr>
+      <w:r>
+        <w:rPr>
+          <w:rFonts w:ascii="Arial" w:hAnsi="Arial" w:cs="Arial"/>
+        </w:rPr>
+        <w:lastRenderedPageBreak/>
+        <w:t>Small Seeker Orbs</w:t>
+      </w:r>
+      <w:r>
+        <w:rPr>
+          <w:rFonts w:ascii="Arial" w:hAnsi="Arial" w:cs="Arial"/>
+        </w:rPr>
+        <w:t xml:space="preserve"> </w:t>
+      </w:r>
+      <w:r>
+        <w:rPr>
+          <w:rFonts w:ascii="Arial" w:hAnsi="Arial" w:cs="Arial"/>
+        </w:rPr>
+        <w:t>(</w:t>
+      </w:r>
+      <w:r>
+        <w:rPr>
+          <w:rFonts w:ascii="Arial" w:hAnsi="Arial" w:cs="Arial"/>
+        </w:rPr>
+        <w:t>exotic</w:t>
+      </w:r>
+      <w:r>
+        <w:rPr>
+          <w:rFonts w:ascii="Arial" w:hAnsi="Arial" w:cs="Arial"/>
+        </w:rPr>
+        <w:t>)</w:t>
+      </w:r>
+      <w:r>
+        <w:rPr>
+          <w:rFonts w:ascii="Arial" w:hAnsi="Arial" w:cs="Arial"/>
+        </w:rPr>
+        <w:t xml:space="preserve"> – spawns up to five small orbs that follow the player</w:t>
+      </w:r>
+    </w:p>
+    <w:p>
+      <w:pPr>
+        <w:pStyle w:val="ListParagraph"/>
+        <w:numPr>
+          <w:ilvl w:val="2"/>
+          <w:numId w:val="12"/>
+        </w:numPr>
+        <w:rPr>
+          <w:rFonts w:ascii="Arial" w:hAnsi="Arial" w:cs="Arial"/>
+          <w:b/>
+        </w:rPr>
+      </w:pPr>
+      <w:r>
+        <w:rPr>
+          <w:rFonts w:ascii="Arial" w:hAnsi="Arial" w:cs="Arial"/>
+        </w:rPr>
+        <w:t xml:space="preserve">Phase </w:t>
+      </w:r>
+      <w:r>
+        <w:rPr>
+          <w:rFonts w:ascii="Arial" w:hAnsi="Arial" w:cs="Arial"/>
+        </w:rPr>
+        <w:t>2</w:t>
+      </w:r>
+      <w:r>
+        <w:rPr>
+          <w:rFonts w:ascii="Arial" w:hAnsi="Arial" w:cs="Arial"/>
+        </w:rPr>
+        <w:t xml:space="preserve"> (R.E.D.D. Fleet Defector):</w:t>
+      </w:r>
+    </w:p>
+    <w:p>
+      <w:pPr>
+        <w:pStyle w:val="ListParagraph"/>
+        <w:numPr>
+          <w:ilvl w:val="3"/>
+          <w:numId w:val="12"/>
+        </w:numPr>
+        <w:rPr>
+          <w:rFonts w:ascii="Arial" w:hAnsi="Arial" w:cs="Arial"/>
+          <w:b/>
+        </w:rPr>
+      </w:pPr>
+      <w:r>
+        <w:rPr>
+          <w:rFonts w:ascii="Arial" w:hAnsi="Arial" w:cs="Arial"/>
+        </w:rPr>
+        <w:t xml:space="preserve">Fleet Shotgun </w:t>
+      </w:r>
+      <w:r>
+        <w:rPr>
+          <w:rFonts w:ascii="Arial" w:hAnsi="Arial" w:cs="Arial"/>
+        </w:rPr>
+        <w:t>(traditional)</w:t>
+      </w:r>
+      <w:r>
+        <w:rPr>
+          <w:rFonts w:ascii="Arial" w:hAnsi="Arial" w:cs="Arial"/>
+        </w:rPr>
+        <w:t xml:space="preserve"> – fires several elongated lasers in a spread pattern towards the player</w:t>
+      </w:r>
+    </w:p>
+    <w:p>
+      <w:pPr>
+        <w:pStyle w:val="ListParagraph"/>
+        <w:numPr>
+          <w:ilvl w:val="3"/>
+          <w:numId w:val="12"/>
+        </w:numPr>
+        <w:rPr>
+          <w:rFonts w:ascii="Arial" w:hAnsi="Arial" w:cs="Arial"/>
+          <w:b/>
+        </w:rPr>
+      </w:pPr>
+      <w:r>
+        <w:rPr>
+          <w:rFonts w:ascii="Arial" w:hAnsi="Arial" w:cs="Arial"/>
+        </w:rPr>
+        <w:t>Large</w:t>
+      </w:r>
+      <w:r>
+        <w:rPr>
+          <w:rFonts w:ascii="Arial" w:hAnsi="Arial" w:cs="Arial"/>
+        </w:rPr>
+        <w:t xml:space="preserve"> Seeker Orbs</w:t>
+      </w:r>
+      <w:r>
+        <w:rPr>
+          <w:rFonts w:ascii="Arial" w:hAnsi="Arial" w:cs="Arial"/>
+        </w:rPr>
+        <w:t xml:space="preserve"> (exotic)</w:t>
+      </w:r>
+      <w:r>
+        <w:rPr>
+          <w:rFonts w:ascii="Arial" w:hAnsi="Arial" w:cs="Arial"/>
+        </w:rPr>
+        <w:t xml:space="preserve"> – spawns up to two large orbs that follow the player</w:t>
+      </w:r>
+    </w:p>
+    <w:p>
+      <w:pPr>
+        <w:pStyle w:val="ListParagraph"/>
+        <w:numPr>
+          <w:ilvl w:val="2"/>
+          <w:numId w:val="12"/>
+        </w:numPr>
+        <w:rPr>
+          <w:rFonts w:ascii="Arial" w:hAnsi="Arial" w:cs="Arial"/>
+          <w:b/>
+        </w:rPr>
+      </w:pPr>
+      <w:r>
+        <w:rPr>
+          <w:rFonts w:ascii="Arial" w:hAnsi="Arial" w:cs="Arial"/>
+        </w:rPr>
+        <w:t xml:space="preserve">Phase </w:t>
+      </w:r>
+      <w:r>
+        <w:rPr>
+          <w:rFonts w:ascii="Arial" w:hAnsi="Arial" w:cs="Arial"/>
+        </w:rPr>
+        <w:t>3</w:t>
+      </w:r>
+      <w:r>
+        <w:rPr>
+          <w:rFonts w:ascii="Arial" w:hAnsi="Arial" w:cs="Arial"/>
+        </w:rPr>
+        <w:t xml:space="preserve"> (R.E.D.D. Fleet Defector):</w:t>
+      </w:r>
+    </w:p>
+    <w:p>
+      <w:pPr>
+        <w:pStyle w:val="ListParagraph"/>
+        <w:numPr>
+          <w:ilvl w:val="3"/>
+          <w:numId w:val="12"/>
+        </w:numPr>
+        <w:rPr>
+          <w:rFonts w:ascii="Arial" w:hAnsi="Arial" w:cs="Arial"/>
+          <w:b/>
+        </w:rPr>
+      </w:pPr>
+      <w:r>
+        <w:rPr>
+          <w:rFonts w:ascii="Arial" w:hAnsi="Arial" w:cs="Arial"/>
+        </w:rPr>
+        <w:t>Fle</w:t>
+      </w:r>
+      <w:r>
+        <w:rPr>
+          <w:rFonts w:ascii="Arial" w:hAnsi="Arial" w:cs="Arial"/>
+        </w:rPr>
+        <w:t xml:space="preserve">et </w:t>
+      </w:r>
+      <w:r>
+        <w:rPr>
+          <w:rFonts w:ascii="Arial" w:hAnsi="Arial" w:cs="Arial"/>
+        </w:rPr>
+        <w:t>Spear</w:t>
+      </w:r>
+      <w:r>
+        <w:rPr>
+          <w:rFonts w:ascii="Arial" w:hAnsi="Arial" w:cs="Arial"/>
+        </w:rPr>
+        <w:t xml:space="preserve"> </w:t>
+      </w:r>
+      <w:r>
+        <w:rPr>
+          <w:rFonts w:ascii="Arial" w:hAnsi="Arial" w:cs="Arial"/>
+        </w:rPr>
+        <w:t>(traditional)</w:t>
+      </w:r>
+      <w:r>
+        <w:rPr>
+          <w:rFonts w:ascii="Arial" w:hAnsi="Arial" w:cs="Arial"/>
+        </w:rPr>
+        <w:t xml:space="preserve"> – fires a single charged large laser in a straight trajectory towards the player</w:t>
+      </w:r>
+    </w:p>
+    <w:p>
+      <w:pPr>
+        <w:pStyle w:val="ListParagraph"/>
+        <w:numPr>
+          <w:ilvl w:val="3"/>
+          <w:numId w:val="12"/>
+        </w:numPr>
+        <w:rPr>
+          <w:rFonts w:ascii="Arial" w:hAnsi="Arial" w:cs="Arial"/>
+          <w:b/>
+        </w:rPr>
+      </w:pPr>
+      <w:r>
+        <w:rPr>
+          <w:rFonts w:ascii="Arial" w:hAnsi="Arial" w:cs="Arial"/>
+        </w:rPr>
+        <w:t>Fleet-Breaker</w:t>
+      </w:r>
+      <w:r>
+        <w:rPr>
+          <w:rFonts w:ascii="Arial" w:hAnsi="Arial" w:cs="Arial"/>
+        </w:rPr>
+        <w:t xml:space="preserve"> (exotic)</w:t>
+      </w:r>
+      <w:r>
+        <w:rPr>
+          <w:rFonts w:ascii="Arial" w:hAnsi="Arial" w:cs="Arial"/>
+        </w:rPr>
+        <w:t xml:space="preserve"> – spawns a</w:t>
+      </w:r>
+      <w:r>
+        <w:rPr>
+          <w:rFonts w:ascii="Arial" w:hAnsi="Arial" w:cs="Arial"/>
+        </w:rPr>
+        <w:t xml:space="preserve"> stationary </w:t>
+      </w:r>
+      <w:r>
+        <w:rPr>
+          <w:rFonts w:ascii="Arial" w:hAnsi="Arial" w:cs="Arial"/>
+        </w:rPr>
+        <w:t xml:space="preserve">orb that </w:t>
+      </w:r>
+      <w:r>
+        <w:rPr>
+          <w:rFonts w:ascii="Arial" w:hAnsi="Arial" w:cs="Arial"/>
+        </w:rPr>
+        <w:t>fires small lasers in a radial pattern</w:t>
+      </w:r>
+    </w:p>
+    <w:p>
+      <w:pPr>
+        <w:pStyle w:val="ListParagraph"/>
+        <w:numPr>
+          <w:ilvl w:val="2"/>
+          <w:numId w:val="12"/>
+        </w:numPr>
+        <w:rPr>
+          <w:rFonts w:ascii="Arial" w:hAnsi="Arial" w:cs="Arial"/>
+          <w:b/>
+        </w:rPr>
+      </w:pPr>
+      <w:r>
+        <w:rPr>
+          <w:rFonts w:ascii="Arial" w:hAnsi="Arial" w:cs="Arial"/>
+        </w:rPr>
+        <w:t xml:space="preserve">Phase </w:t>
+      </w:r>
+      <w:r>
+        <w:rPr>
+          <w:rFonts w:ascii="Arial" w:hAnsi="Arial" w:cs="Arial"/>
+        </w:rPr>
+        <w:t>4</w:t>
+      </w:r>
+      <w:r>
+        <w:rPr>
+          <w:rFonts w:ascii="Arial" w:hAnsi="Arial" w:cs="Arial"/>
+        </w:rPr>
+        <w:t xml:space="preserve"> (</w:t>
+      </w:r>
+      <w:r>
+        <w:rPr>
+          <w:rFonts w:ascii="Arial" w:hAnsi="Arial" w:cs="Arial"/>
+        </w:rPr>
+        <w:t>Fleet Commander Daemeon</w:t>
+      </w:r>
+      <w:r>
+        <w:rPr>
+          <w:rFonts w:ascii="Arial" w:hAnsi="Arial" w:cs="Arial"/>
+        </w:rPr>
+        <w:t>):</w:t>
+      </w:r>
+    </w:p>
+    <w:p>
+      <w:pPr>
+        <w:pStyle w:val="ListParagraph"/>
+        <w:numPr>
+          <w:ilvl w:val="3"/>
+          <w:numId w:val="12"/>
+        </w:numPr>
+        <w:rPr>
+          <w:rFonts w:ascii="Arial" w:hAnsi="Arial" w:cs="Arial"/>
+          <w:b/>
+        </w:rPr>
+      </w:pPr>
+      <w:r>
+        <w:rPr>
+          <w:rFonts w:ascii="Arial" w:hAnsi="Arial" w:cs="Arial"/>
+        </w:rPr>
+        <w:t>Phase 1</w:t>
+      </w:r>
+      <w:r>
+        <w:rPr>
+          <w:rFonts w:ascii="Arial" w:hAnsi="Arial" w:cs="Arial"/>
+        </w:rPr>
+        <w:t xml:space="preserve"> (Shield Up, 3 Orbs)</w:t>
+      </w:r>
+      <w:r>
+        <w:rPr>
+          <w:rFonts w:ascii="Arial" w:hAnsi="Arial" w:cs="Arial"/>
+        </w:rPr>
+        <w:t>:</w:t>
+      </w:r>
+    </w:p>
+    <w:p>
+      <w:pPr>
+        <w:pStyle w:val="ListParagraph"/>
+        <w:numPr>
+          <w:ilvl w:val="4"/>
+          <w:numId w:val="12"/>
+        </w:numPr>
+        <w:rPr>
+          <w:rFonts w:ascii="Arial" w:hAnsi="Arial" w:cs="Arial"/>
+          <w:b/>
+        </w:rPr>
+      </w:pPr>
+      <w:r>
+        <w:rPr>
+          <w:rFonts w:ascii="Arial" w:hAnsi="Arial" w:cs="Arial"/>
+        </w:rPr>
+        <w:t>No attacks</w:t>
+      </w:r>
+    </w:p>
+    <w:p>
+      <w:pPr>
+        <w:pStyle w:val="ListParagraph"/>
+        <w:numPr>
+          <w:ilvl w:val="3"/>
+          <w:numId w:val="12"/>
+        </w:numPr>
+        <w:rPr>
+          <w:rFonts w:ascii="Arial" w:hAnsi="Arial" w:cs="Arial"/>
+          <w:b/>
+        </w:rPr>
+      </w:pPr>
+      <w:r>
+        <w:rPr>
+          <w:rFonts w:ascii="Arial" w:hAnsi="Arial" w:cs="Arial"/>
+        </w:rPr>
+        <w:t>Phase 2</w:t>
+      </w:r>
+      <w:r>
+        <w:rPr>
+          <w:rFonts w:ascii="Arial" w:hAnsi="Arial" w:cs="Arial"/>
+        </w:rPr>
+        <w:t xml:space="preserve"> </w:t>
+      </w:r>
+      <w:r>
+        <w:rPr>
+          <w:rFonts w:ascii="Arial" w:hAnsi="Arial" w:cs="Arial"/>
+        </w:rPr>
+        <w:t xml:space="preserve">(Shield Up, </w:t>
+      </w:r>
+      <w:r>
+        <w:rPr>
+          <w:rFonts w:ascii="Arial" w:hAnsi="Arial" w:cs="Arial"/>
+        </w:rPr>
+        <w:t>2</w:t>
+      </w:r>
+      <w:r>
+        <w:rPr>
+          <w:rFonts w:ascii="Arial" w:hAnsi="Arial" w:cs="Arial"/>
+        </w:rPr>
+        <w:t xml:space="preserve"> Orbs)</w:t>
+      </w:r>
+      <w:r>
+        <w:rPr>
+          <w:rFonts w:ascii="Arial" w:hAnsi="Arial" w:cs="Arial"/>
+        </w:rPr>
+        <w:t>:</w:t>
+      </w:r>
+    </w:p>
+    <w:p>
+      <w:pPr>
+        <w:pStyle w:val="ListParagraph"/>
+        <w:numPr>
+          <w:ilvl w:val="4"/>
+          <w:numId w:val="12"/>
+        </w:numPr>
+        <w:rPr>
+          <w:rFonts w:ascii="Arial" w:hAnsi="Arial" w:cs="Arial"/>
+          <w:b/>
+        </w:rPr>
+      </w:pPr>
+      <w:r>
+        <w:rPr>
+          <w:rFonts w:ascii="Arial" w:hAnsi="Arial" w:cs="Arial"/>
+        </w:rPr>
+        <w:t xml:space="preserve">Homing Missile </w:t>
+      </w:r>
+      <w:r>
+        <w:rPr>
+          <w:rFonts w:ascii="Arial" w:hAnsi="Arial" w:cs="Arial"/>
+        </w:rPr>
+        <w:t>–</w:t>
+      </w:r>
+      <w:r>
+        <w:rPr>
+          <w:rFonts w:ascii="Arial" w:hAnsi="Arial" w:cs="Arial"/>
+        </w:rPr>
+        <w:t xml:space="preserve"> </w:t>
+      </w:r>
+      <w:r>
+        <w:rPr>
+          <w:rFonts w:ascii="Arial" w:hAnsi="Arial" w:cs="Arial"/>
+        </w:rPr>
+        <w:t xml:space="preserve">missile that fires in a straight trajectory at high speed and then slows down before homing in on the player’s position </w:t>
+      </w:r>
+    </w:p>
+    <w:p>
+      <w:pPr>
+        <w:pStyle w:val="ListParagraph"/>
+        <w:numPr>
+          <w:ilvl w:val="3"/>
+          <w:numId w:val="12"/>
+        </w:numPr>
+        <w:rPr>
+          <w:rFonts w:ascii="Arial" w:hAnsi="Arial" w:cs="Arial"/>
+          <w:b/>
+        </w:rPr>
+      </w:pPr>
+      <w:r>
+        <w:rPr>
+          <w:rFonts w:ascii="Arial" w:hAnsi="Arial" w:cs="Arial"/>
+        </w:rPr>
+        <w:t xml:space="preserve">Phase </w:t>
+      </w:r>
+      <w:r>
+        <w:rPr>
+          <w:rFonts w:ascii="Arial" w:hAnsi="Arial" w:cs="Arial"/>
+        </w:rPr>
+        <w:t>3</w:t>
+      </w:r>
+      <w:r>
+        <w:rPr>
+          <w:rFonts w:ascii="Arial" w:hAnsi="Arial" w:cs="Arial"/>
+        </w:rPr>
+        <w:t xml:space="preserve"> </w:t>
+      </w:r>
+      <w:r>
+        <w:rPr>
+          <w:rFonts w:ascii="Arial" w:hAnsi="Arial" w:cs="Arial"/>
+        </w:rPr>
+        <w:t xml:space="preserve">(Shield Up, </w:t>
+      </w:r>
+      <w:r>
+        <w:rPr>
+          <w:rFonts w:ascii="Arial" w:hAnsi="Arial" w:cs="Arial"/>
+        </w:rPr>
+        <w:t>1</w:t>
+      </w:r>
+      <w:r>
+        <w:rPr>
+          <w:rFonts w:ascii="Arial" w:hAnsi="Arial" w:cs="Arial"/>
+        </w:rPr>
+        <w:t xml:space="preserve"> Orbs)</w:t>
+      </w:r>
+      <w:r>
+        <w:rPr>
+          <w:rFonts w:ascii="Arial" w:hAnsi="Arial" w:cs="Arial"/>
+        </w:rPr>
+        <w:t>:</w:t>
+      </w:r>
+    </w:p>
+    <w:p>
+      <w:pPr>
+        <w:pStyle w:val="ListParagraph"/>
+        <w:numPr>
+          <w:ilvl w:val="4"/>
+          <w:numId w:val="12"/>
+        </w:numPr>
+        <w:rPr>
+          <w:rFonts w:ascii="Arial" w:hAnsi="Arial" w:cs="Arial"/>
+          <w:b/>
+        </w:rPr>
+      </w:pPr>
+      <w:r>
+        <w:rPr>
+          <w:rFonts w:ascii="Arial" w:hAnsi="Arial" w:cs="Arial"/>
+        </w:rPr>
+        <w:t xml:space="preserve">Homing Missile – missile that fires in a straight trajectory at high speed and then slows down before homing in on the player’s position </w:t>
+      </w:r>
+    </w:p>
+    <w:p>
+      <w:pPr>
+        <w:pStyle w:val="ListParagraph"/>
+        <w:numPr>
+          <w:ilvl w:val="4"/>
+          <w:numId w:val="12"/>
+        </w:numPr>
+        <w:rPr>
+          <w:rFonts w:ascii="Arial" w:hAnsi="Arial" w:cs="Arial"/>
+          <w:b/>
+        </w:rPr>
+      </w:pPr>
+      <w:r>
+        <w:rPr>
+          <w:rFonts w:ascii="Arial" w:hAnsi="Arial" w:cs="Arial"/>
+        </w:rPr>
+        <w:t>Wave Beam</w:t>
+      </w:r>
+      <w:r>
+        <w:rPr>
+          <w:rFonts w:ascii="Arial" w:hAnsi="Arial" w:cs="Arial"/>
+        </w:rPr>
+        <w:t xml:space="preserve"> </w:t>
+      </w:r>
+      <w:r>
+        <w:rPr>
+          <w:rFonts w:ascii="Arial" w:hAnsi="Arial" w:cs="Arial"/>
+        </w:rPr>
+        <w:t>–</w:t>
+      </w:r>
+      <w:r>
+        <w:rPr>
+          <w:rFonts w:ascii="Arial" w:hAnsi="Arial" w:cs="Arial"/>
+        </w:rPr>
+        <w:t xml:space="preserve"> </w:t>
+      </w:r>
+      <w:r>
+        <w:rPr>
+          <w:rFonts w:ascii="Arial" w:hAnsi="Arial" w:cs="Arial"/>
+        </w:rPr>
+        <w:t>fires small orbs in a sine wave pattern in the player’s direction</w:t>
+      </w:r>
+    </w:p>
+    <w:p>
+      <w:pPr>
+        <w:pStyle w:val="ListParagraph"/>
+        <w:numPr>
+          <w:ilvl w:val="3"/>
+          <w:numId w:val="12"/>
+        </w:numPr>
+        <w:rPr>
+          <w:rFonts w:ascii="Arial" w:hAnsi="Arial" w:cs="Arial"/>
+          <w:b/>
+        </w:rPr>
+      </w:pPr>
+      <w:r>
+        <w:rPr>
+          <w:rFonts w:ascii="Arial" w:hAnsi="Arial" w:cs="Arial"/>
+        </w:rPr>
+        <w:t xml:space="preserve">Phase </w:t>
+      </w:r>
+      <w:r>
+        <w:rPr>
+          <w:rFonts w:ascii="Arial" w:hAnsi="Arial" w:cs="Arial"/>
+        </w:rPr>
+        <w:t>4</w:t>
+      </w:r>
+      <w:r>
+        <w:rPr>
+          <w:rFonts w:ascii="Arial" w:hAnsi="Arial" w:cs="Arial"/>
+        </w:rPr>
+        <w:t xml:space="preserve"> </w:t>
+      </w:r>
+      <w:r>
+        <w:rPr>
+          <w:rFonts w:ascii="Arial" w:hAnsi="Arial" w:cs="Arial"/>
+        </w:rPr>
+        <w:t xml:space="preserve">(Shield </w:t>
+      </w:r>
+      <w:r>
+        <w:rPr>
+          <w:rFonts w:ascii="Arial" w:hAnsi="Arial" w:cs="Arial"/>
+        </w:rPr>
+        <w:t>Down</w:t>
+      </w:r>
+      <w:r>
+        <w:rPr>
+          <w:rFonts w:ascii="Arial" w:hAnsi="Arial" w:cs="Arial"/>
+        </w:rPr>
+        <w:t>)</w:t>
+      </w:r>
+      <w:r>
+        <w:rPr>
+          <w:rFonts w:ascii="Arial" w:hAnsi="Arial" w:cs="Arial"/>
+        </w:rPr>
+        <w:t>:</w:t>
+      </w:r>
+    </w:p>
+    <w:p>
+      <w:pPr>
+        <w:pStyle w:val="ListParagraph"/>
+        <w:numPr>
+          <w:ilvl w:val="4"/>
+          <w:numId w:val="12"/>
+        </w:numPr>
+        <w:rPr>
+          <w:rFonts w:ascii="Arial" w:hAnsi="Arial" w:cs="Arial"/>
+          <w:b/>
+        </w:rPr>
+      </w:pPr>
+      <w:r>
+        <w:rPr>
+          <w:rFonts w:ascii="Arial" w:hAnsi="Arial" w:cs="Arial"/>
+        </w:rPr>
+        <w:t xml:space="preserve">Homing Missile – missile that fires in a straight trajectory at high speed and then slows down before homing in on the player’s position </w:t>
+      </w:r>
+    </w:p>
+    <w:p>
+      <w:pPr>
+        <w:pStyle w:val="ListParagraph"/>
+        <w:numPr>
+          <w:ilvl w:val="4"/>
+          <w:numId w:val="12"/>
+        </w:numPr>
+        <w:rPr>
+          <w:rFonts w:ascii="Arial" w:hAnsi="Arial" w:cs="Arial"/>
+          <w:b/>
+        </w:rPr>
+      </w:pPr>
+      <w:r>
+        <w:rPr>
+          <w:rFonts w:ascii="Arial" w:hAnsi="Arial" w:cs="Arial"/>
+        </w:rPr>
+        <w:t>Wave Beam – fires small orbs in a sine wave pattern in the player’s direction</w:t>
+      </w:r>
+    </w:p>
+    <w:p>
+      <w:pPr>
+        <w:pStyle w:val="ListParagraph"/>
+        <w:numPr>
+          <w:ilvl w:val="4"/>
+          <w:numId w:val="12"/>
+        </w:numPr>
+        <w:rPr>
+          <w:rFonts w:ascii="Arial" w:hAnsi="Arial" w:cs="Arial"/>
+          <w:b/>
+        </w:rPr>
+      </w:pPr>
+      <w:r>
+        <w:rPr>
+          <w:rFonts w:ascii="Arial" w:hAnsi="Arial" w:cs="Arial"/>
+        </w:rPr>
+        <w:t>Fleet Trident (traditional) – fires a cluster of three elongated lasers in a straight trajectory towards the player</w:t>
+      </w:r>
+    </w:p>
+    <w:p>
+      <w:pPr>
+        <w:pStyle w:val="ListParagraph"/>
+        <w:numPr>
+          <w:ilvl w:val="4"/>
+          <w:numId w:val="12"/>
+        </w:numPr>
+        <w:rPr>
+          <w:rFonts w:ascii="Arial" w:hAnsi="Arial" w:cs="Arial"/>
+          <w:b/>
+        </w:rPr>
+      </w:pPr>
+      <w:r>
+        <w:rPr>
+          <w:rFonts w:ascii="Arial" w:hAnsi="Arial" w:cs="Arial"/>
+        </w:rPr>
+        <w:t>Fleet Shotgun (traditional) – fires several elongated lasers in a spread pattern towards the player</w:t>
+      </w:r>
+    </w:p>
+    <w:p>
+      <w:pPr>
+        <w:pStyle w:val="ListParagraph"/>
+        <w:numPr>
+          <w:ilvl w:val="4"/>
+          <w:numId w:val="12"/>
+        </w:numPr>
+        <w:rPr>
+          <w:rFonts w:ascii="Arial" w:hAnsi="Arial" w:cs="Arial"/>
+          <w:b/>
+        </w:rPr>
+      </w:pPr>
+      <w:r>
+        <w:rPr>
+          <w:rFonts w:ascii="Arial" w:hAnsi="Arial" w:cs="Arial"/>
+        </w:rPr>
+        <w:t>Fleet Spear (traditional) – fires a single charged large laser in a straight trajectory towards the player</w:t>
+      </w:r>
+    </w:p>
+    <w:p>
+      <w:pPr>
+        <w:pStyle w:val="ListParagraph"/>
+        <w:numPr>
+          <w:ilvl w:val="1"/>
+          <w:numId w:val="12"/>
+        </w:numPr>
+        <w:rPr>
+          <w:rFonts w:ascii="Arial" w:hAnsi="Arial" w:cs="Arial"/>
+          <w:b/>
+        </w:rPr>
+      </w:pPr>
+      <w:r>
+        <w:rPr>
+          <w:rFonts w:ascii="Arial" w:hAnsi="Arial" w:cs="Arial"/>
+          <w:b/>
+        </w:rPr>
+        <w:t>Drops:</w:t>
+      </w:r>
+    </w:p>
+    <w:p>
+      <w:pPr>
+        <w:pStyle w:val="ListParagraph"/>
+        <w:numPr>
+          <w:ilvl w:val="2"/>
+          <w:numId w:val="12"/>
+        </w:numPr>
+        <w:rPr>
+          <w:rFonts w:ascii="Arial" w:hAnsi="Arial" w:cs="Arial"/>
+          <w:b/>
+        </w:rPr>
+      </w:pPr>
+      <w:r>
+        <w:rPr>
+          <w:rFonts w:ascii="Arial" w:hAnsi="Arial" w:cs="Arial"/>
+        </w:rPr>
+        <w:t>Friendly Pilot Beacon</w:t>
+      </w:r>
+    </w:p>
+    <w:p>
+      <w:pPr>
+        <w:rPr>
+          <w:rFonts w:ascii="Arial" w:hAnsi="Arial" w:cs="Arial"/>
+          <w:b/>
+        </w:rPr>
+      </w:pPr>
     </w:p>
     <w:p>
       <w:pPr>
         <w:pStyle w:val="ListParagraph"/>
         <w:numPr>
           <w:ilvl w:val="0"/>
-          <w:numId w:val="5"/>
-        </w:numPr>
-        <w:spacing w:line="240" w:lineRule="auto"/>
-        <w:rPr>
-          <w:rFonts w:ascii="Arial" w:hAnsi="Arial" w:cs="Arial"/>
-        </w:rPr>
-      </w:pPr>
-      <w:r>
-        <w:rPr>
-          <w:rFonts w:ascii="Arial" w:hAnsi="Arial" w:cs="Arial"/>
-        </w:rPr>
-        <w:t>Weapons:</w:t>
-      </w:r>
-    </w:p>
-    <w:p>
-      <w:pPr>
-        <w:rPr>
-          <w:rFonts w:ascii="Arial" w:hAnsi="Arial" w:cs="Arial"/>
-        </w:rPr>
-      </w:pPr>
-      <w:r>
-        <w:rPr>
-          <w:rFonts w:ascii="Arial" w:hAnsi="Arial" w:cs="Arial"/>
-        </w:rPr>
-        <w:tab/>
-      </w:r>
-      <w:r>
-        <w:rPr>
-          <w:rFonts w:ascii="Arial" w:hAnsi="Arial" w:cs="Arial"/>
-        </w:rPr>
-        <w:tab/>
-      </w:r>
-      <w:r>
-        <w:rPr>
-          <w:rFonts w:ascii="Arial" w:hAnsi="Arial" w:cs="Arial"/>
-        </w:rPr>
-        <w:t>Laser Pickups:</w:t>
-      </w:r>
-    </w:p>
-    <w:p>
-      <w:pPr>
-        <w:pStyle w:val="ListParagraph"/>
-        <w:numPr>
-          <w:ilvl w:val="0"/>
-          <w:numId w:val="6"/>
-        </w:numPr>
-        <w:rPr>
-          <w:rFonts w:ascii="Arial" w:hAnsi="Arial" w:cs="Arial"/>
-        </w:rPr>
-      </w:pPr>
-      <w:r>
-        <w:rPr>
-          <w:rFonts w:ascii="Arial" w:hAnsi="Arial" w:cs="Arial"/>
-          <w:u w:val="single"/>
-        </w:rPr>
-        <w:t>Blue Laser</w:t>
-      </w:r>
-      <w:r>
-        <w:rPr>
-          <w:rFonts w:ascii="Arial" w:hAnsi="Arial" w:cs="Arial"/>
-        </w:rPr>
-        <w:t>:  Starting laser.  Fires single shot at steady rate.  Destroys itself after colliding with enemy.</w:t>
-      </w:r>
-    </w:p>
-    <w:p>
-      <w:pPr>
-        <w:pStyle w:val="ListParagraph"/>
-        <w:numPr>
-          <w:ilvl w:val="0"/>
-          <w:numId w:val="6"/>
-        </w:numPr>
-        <w:rPr>
-          <w:rFonts w:ascii="Arial" w:hAnsi="Arial" w:cs="Arial"/>
-        </w:rPr>
-      </w:pPr>
-      <w:r>
-        <w:rPr>
-          <w:rFonts w:ascii="Arial" w:hAnsi="Arial" w:cs="Arial"/>
-          <w:u w:val="single"/>
-        </w:rPr>
-        <w:t>Green Laser</w:t>
-      </w:r>
-      <w:r>
-        <w:rPr>
-          <w:rFonts w:ascii="Arial" w:hAnsi="Arial" w:cs="Arial"/>
-        </w:rPr>
-        <w:t xml:space="preserve">:  Fires single shot at steady rate.  Can passing through </w:t>
-      </w:r>
-      <w:r>
-        <w:rPr>
-          <w:rFonts w:ascii="Arial" w:hAnsi="Arial" w:cs="Arial"/>
-        </w:rPr>
-        <w:t>multiple enemies.</w:t>
-      </w:r>
-      <w:r>
-        <w:rPr>
-          <w:rFonts w:ascii="Arial" w:hAnsi="Arial" w:cs="Arial"/>
-        </w:rPr>
-        <w:t xml:space="preserve"> (picked up after completing tutorial level)</w:t>
-      </w:r>
-      <w:r>
-        <w:rPr>
-          <w:rFonts w:ascii="Arial" w:hAnsi="Arial" w:cs="Arial"/>
-        </w:rPr>
-        <w:t xml:space="preserve"> </w:t>
-      </w:r>
-      <w:r>
-        <w:rPr>
-          <w:rFonts w:ascii="Arial" w:hAnsi="Arial" w:cs="Arial"/>
-          <w:b/>
-        </w:rPr>
-        <w:t>(Consider Removing This)</w:t>
-      </w:r>
-    </w:p>
-    <w:p>
-      <w:pPr>
-        <w:pStyle w:val="ListParagraph"/>
-        <w:numPr>
-          <w:ilvl w:val="0"/>
-          <w:numId w:val="6"/>
-        </w:numPr>
-        <w:rPr>
-          <w:rFonts w:ascii="Arial" w:hAnsi="Arial" w:cs="Arial"/>
-        </w:rPr>
-      </w:pPr>
-      <w:r>
-        <w:rPr>
-          <w:rFonts w:ascii="Arial" w:hAnsi="Arial" w:cs="Arial"/>
-          <w:u w:val="single"/>
-        </w:rPr>
-        <w:t>Yellow Laser</w:t>
-      </w:r>
-      <w:r>
-        <w:rPr>
-          <w:rFonts w:ascii="Arial" w:hAnsi="Arial" w:cs="Arial"/>
-        </w:rPr>
-        <w:t>:</w:t>
-      </w:r>
-      <w:r>
-        <w:rPr>
-          <w:rFonts w:ascii="Arial" w:hAnsi="Arial" w:cs="Arial"/>
-        </w:rPr>
-        <w:t xml:space="preserve">  Fires three shot burst.  Each shot deals same damage as single shot.</w:t>
-      </w:r>
-      <w:r>
-        <w:rPr>
-          <w:rFonts w:ascii="Arial" w:hAnsi="Arial" w:cs="Arial"/>
-        </w:rPr>
-        <w:t xml:space="preserve">  (Picked up after defeating first boss)</w:t>
-      </w:r>
-      <w:r>
-        <w:rPr>
-          <w:rFonts w:ascii="Arial" w:hAnsi="Arial" w:cs="Arial"/>
-        </w:rPr>
-        <w:t xml:space="preserve"> </w:t>
-      </w:r>
-    </w:p>
-    <w:p>
-      <w:pPr>
-        <w:pStyle w:val="ListParagraph"/>
-        <w:numPr>
-          <w:ilvl w:val="0"/>
-          <w:numId w:val="6"/>
-        </w:numPr>
-        <w:rPr>
-          <w:rFonts w:ascii="Arial" w:hAnsi="Arial" w:cs="Arial"/>
-        </w:rPr>
-      </w:pPr>
-      <w:r>
-        <w:rPr>
-          <w:rFonts w:ascii="Arial" w:hAnsi="Arial" w:cs="Arial"/>
-          <w:u w:val="single"/>
+          <w:numId w:val="12"/>
+        </w:numPr>
+        <w:rPr>
+          <w:rFonts w:ascii="Arial" w:hAnsi="Arial" w:cs="Arial"/>
+          <w:b/>
+        </w:rPr>
+      </w:pPr>
+      <w:r>
+        <w:rPr>
+          <w:rFonts w:ascii="Arial" w:hAnsi="Arial" w:cs="Arial"/>
+          <w:b/>
         </w:rPr>
         <w:lastRenderedPageBreak/>
-        <w:t>Red Laser</w:t>
-      </w:r>
-      <w:r>
-        <w:rPr>
-          <w:rFonts w:ascii="Arial" w:hAnsi="Arial" w:cs="Arial"/>
-        </w:rPr>
-        <w:t>:</w:t>
-      </w:r>
-      <w:r>
-        <w:rPr>
-          <w:rFonts w:ascii="Arial" w:hAnsi="Arial" w:cs="Arial"/>
-        </w:rPr>
-        <w:t xml:space="preserve">  Fires </w:t>
-      </w:r>
-      <w:r>
-        <w:rPr>
-          <w:rFonts w:ascii="Arial" w:hAnsi="Arial" w:cs="Arial"/>
-        </w:rPr>
-        <w:t xml:space="preserve">long </w:t>
-      </w:r>
-      <w:r>
-        <w:rPr>
-          <w:rFonts w:ascii="Arial" w:hAnsi="Arial" w:cs="Arial"/>
-        </w:rPr>
-        <w:t>beam that deals massive damage</w:t>
-      </w:r>
-      <w:r>
-        <w:rPr>
-          <w:rFonts w:ascii="Arial" w:hAnsi="Arial" w:cs="Arial"/>
-        </w:rPr>
-        <w:t xml:space="preserve"> (Picked up after defeating second boss)</w:t>
-      </w:r>
-    </w:p>
-    <w:p>
-      <w:pPr>
-        <w:pStyle w:val="ListParagraph"/>
-        <w:rPr>
-          <w:rFonts w:ascii="Arial" w:hAnsi="Arial" w:cs="Arial"/>
-        </w:rPr>
-      </w:pPr>
-    </w:p>
-    <w:p>
-      <w:pPr>
-        <w:pStyle w:val="ListParagraph"/>
-        <w:numPr>
-          <w:ilvl w:val="0"/>
-          <w:numId w:val="9"/>
-        </w:numPr>
-        <w:rPr>
-          <w:rFonts w:ascii="Arial" w:hAnsi="Arial" w:cs="Arial"/>
-        </w:rPr>
-      </w:pPr>
-      <w:r>
-        <w:rPr>
-          <w:rFonts w:ascii="Arial" w:hAnsi="Arial" w:cs="Arial"/>
-        </w:rPr>
-        <w:t>Missiles</w:t>
-      </w:r>
-      <w:r>
-        <w:rPr>
-          <w:rFonts w:ascii="Arial" w:hAnsi="Arial" w:cs="Arial"/>
-        </w:rPr>
-        <w:t>:</w:t>
-      </w:r>
-      <w:r>
-        <w:rPr>
-          <w:rFonts w:ascii="Arial" w:hAnsi="Arial" w:cs="Arial"/>
-          <w:b/>
-        </w:rPr>
-        <w:t xml:space="preserve">  </w:t>
-      </w:r>
-      <w:r>
-        <w:rPr>
-          <w:rFonts w:ascii="Arial" w:hAnsi="Arial" w:cs="Arial"/>
-        </w:rPr>
-        <w:t xml:space="preserve">Kills enemies instantly (regardless of overall health).  Must be picked up.  Decrements missile counter with each missile firing. </w:t>
-      </w:r>
-    </w:p>
-    <w:p>
-      <w:pPr>
-        <w:rPr>
-          <w:rFonts w:ascii="Arial" w:hAnsi="Arial" w:cs="Arial"/>
-        </w:rPr>
-      </w:pPr>
-    </w:p>
-    <w:p>
-      <w:pPr>
-        <w:rPr>
-          <w:rFonts w:ascii="Arial" w:hAnsi="Arial" w:cs="Arial"/>
-        </w:rPr>
-      </w:pPr>
-      <w:r>
-        <w:rPr>
-          <w:rFonts w:ascii="Arial" w:hAnsi="Arial" w:cs="Arial"/>
-        </w:rPr>
-        <w:t>Enemies:</w:t>
-      </w:r>
-    </w:p>
-    <w:p>
-      <w:pPr>
-        <w:pStyle w:val="ListParagraph"/>
-        <w:numPr>
-          <w:ilvl w:val="0"/>
-          <w:numId w:val="5"/>
-        </w:numPr>
-        <w:rPr>
-          <w:rFonts w:ascii="Arial" w:hAnsi="Arial" w:cs="Arial"/>
-        </w:rPr>
-      </w:pPr>
-      <w:r>
-        <w:rPr>
-          <w:rFonts w:ascii="Arial" w:hAnsi="Arial" w:cs="Arial"/>
-        </w:rPr>
-        <w:t>Asteroids (Level 1)</w:t>
-      </w:r>
-    </w:p>
-    <w:p>
-      <w:pPr>
-        <w:pStyle w:val="ListParagraph"/>
-        <w:numPr>
-          <w:ilvl w:val="0"/>
-          <w:numId w:val="5"/>
-        </w:numPr>
-        <w:rPr>
-          <w:rFonts w:ascii="Arial" w:hAnsi="Arial" w:cs="Arial"/>
-        </w:rPr>
-      </w:pPr>
-      <w:r>
-        <w:rPr>
-          <w:rFonts w:ascii="Arial" w:hAnsi="Arial" w:cs="Arial"/>
-        </w:rPr>
-        <w:t>Alien Spacecrafts</w:t>
-      </w:r>
-    </w:p>
-    <w:p>
-      <w:pPr>
-        <w:pStyle w:val="ListParagraph"/>
-        <w:numPr>
-          <w:ilvl w:val="0"/>
-          <w:numId w:val="5"/>
-        </w:numPr>
-        <w:rPr>
-          <w:rFonts w:ascii="Arial" w:hAnsi="Arial" w:cs="Arial"/>
-        </w:rPr>
-      </w:pPr>
-      <w:r>
-        <w:rPr>
-          <w:rFonts w:ascii="Arial" w:hAnsi="Arial" w:cs="Arial"/>
-        </w:rPr>
-        <w:t>Bosses</w:t>
-      </w:r>
-    </w:p>
-    <w:p>
-      <w:pPr>
-        <w:rPr>
-          <w:rFonts w:ascii="Arial" w:hAnsi="Arial" w:cs="Arial"/>
-          <w:b/>
-        </w:rPr>
-      </w:pPr>
-    </w:p>
-    <w:p>
-      <w:pPr>
-        <w:rPr>
-          <w:rFonts w:ascii="Arial" w:hAnsi="Arial" w:cs="Arial"/>
-          <w:b/>
-        </w:rPr>
-      </w:pPr>
-      <w:r>
-        <w:rPr>
-          <w:rFonts w:ascii="Arial" w:hAnsi="Arial" w:cs="Arial"/>
-          <w:b/>
-        </w:rPr>
-        <w:t>Sounds:</w:t>
-      </w:r>
-    </w:p>
-    <w:p>
-      <w:pPr>
-        <w:pStyle w:val="ListParagraph"/>
-        <w:numPr>
-          <w:ilvl w:val="0"/>
-          <w:numId w:val="5"/>
-        </w:numPr>
-        <w:rPr>
-          <w:rFonts w:ascii="Arial" w:hAnsi="Arial" w:cs="Arial"/>
-          <w:b/>
-        </w:rPr>
-      </w:pPr>
-      <w:r>
-        <w:rPr>
-          <w:rFonts w:ascii="Arial" w:hAnsi="Arial" w:cs="Arial"/>
-        </w:rPr>
-        <w:t>Space-themed background music</w:t>
-      </w:r>
-    </w:p>
-    <w:p>
-      <w:pPr>
-        <w:pStyle w:val="ListParagraph"/>
-        <w:numPr>
-          <w:ilvl w:val="0"/>
-          <w:numId w:val="5"/>
-        </w:numPr>
-        <w:rPr>
-          <w:rFonts w:ascii="Arial" w:hAnsi="Arial" w:cs="Arial"/>
-          <w:b/>
-        </w:rPr>
-      </w:pPr>
-      <w:r>
-        <w:rPr>
-          <w:rFonts w:ascii="Arial" w:hAnsi="Arial" w:cs="Arial"/>
-        </w:rPr>
-        <w:t>Small explosion sound effect</w:t>
-      </w:r>
-    </w:p>
-    <w:p>
-      <w:pPr>
-        <w:pStyle w:val="ListParagraph"/>
-        <w:numPr>
-          <w:ilvl w:val="0"/>
-          <w:numId w:val="5"/>
-        </w:numPr>
-        <w:rPr>
-          <w:rFonts w:ascii="Arial" w:hAnsi="Arial" w:cs="Arial"/>
-          <w:b/>
-        </w:rPr>
-      </w:pPr>
-      <w:r>
-        <w:rPr>
-          <w:rFonts w:ascii="Arial" w:hAnsi="Arial" w:cs="Arial"/>
-        </w:rPr>
-        <w:t>Big explosion sound effect</w:t>
-      </w:r>
-    </w:p>
-    <w:p>
-      <w:pPr>
-        <w:pStyle w:val="ListParagraph"/>
-        <w:numPr>
-          <w:ilvl w:val="0"/>
-          <w:numId w:val="5"/>
-        </w:numPr>
-        <w:rPr>
-          <w:rFonts w:ascii="Arial" w:hAnsi="Arial" w:cs="Arial"/>
-          <w:b/>
-        </w:rPr>
-      </w:pPr>
-      <w:r>
-        <w:rPr>
-          <w:rFonts w:ascii="Arial" w:hAnsi="Arial" w:cs="Arial"/>
-        </w:rPr>
-        <w:t>Laser sound effects (different ones for player, enemies, and bosses)</w:t>
-      </w:r>
-    </w:p>
-    <w:p>
-      <w:pPr>
-        <w:pStyle w:val="ListParagraph"/>
-        <w:numPr>
-          <w:ilvl w:val="0"/>
-          <w:numId w:val="5"/>
-        </w:numPr>
-        <w:rPr>
-          <w:rFonts w:ascii="Arial" w:hAnsi="Arial" w:cs="Arial"/>
-          <w:b/>
-        </w:rPr>
-      </w:pPr>
-      <w:r>
-        <w:rPr>
-          <w:rFonts w:ascii="Arial" w:hAnsi="Arial" w:cs="Arial"/>
-        </w:rPr>
-        <w:t>Button press sound effect</w:t>
-      </w:r>
-    </w:p>
-    <w:p>
-      <w:pPr>
-        <w:pStyle w:val="ListParagraph"/>
-        <w:numPr>
-          <w:ilvl w:val="0"/>
-          <w:numId w:val="5"/>
-        </w:numPr>
-        <w:rPr>
-          <w:rFonts w:ascii="Arial" w:hAnsi="Arial" w:cs="Arial"/>
-          <w:b/>
-        </w:rPr>
-      </w:pPr>
-      <w:r>
-        <w:rPr>
-          <w:rFonts w:ascii="Arial" w:hAnsi="Arial" w:cs="Arial"/>
-        </w:rPr>
-        <w:t>Victory Sound effect</w:t>
-      </w:r>
-    </w:p>
-    <w:p>
-      <w:pPr>
-        <w:pStyle w:val="ListParagraph"/>
-        <w:numPr>
-          <w:ilvl w:val="0"/>
-          <w:numId w:val="5"/>
-        </w:numPr>
-        <w:rPr>
-          <w:rFonts w:ascii="Arial" w:hAnsi="Arial" w:cs="Arial"/>
-          <w:b/>
-        </w:rPr>
-      </w:pPr>
-      <w:r>
-        <w:rPr>
-          <w:rFonts w:ascii="Arial" w:hAnsi="Arial" w:cs="Arial"/>
-        </w:rPr>
-        <w:t>Game Over Sound effect</w:t>
-      </w:r>
-    </w:p>
-    <w:p>
-      <w:pPr>
-        <w:rPr>
-          <w:rFonts w:ascii="Arial" w:hAnsi="Arial" w:cs="Arial"/>
-          <w:b/>
-        </w:rPr>
-      </w:pPr>
-      <w:r>
-        <w:rPr>
-          <w:rFonts w:ascii="Arial" w:hAnsi="Arial" w:cs="Arial"/>
-          <w:b/>
-        </w:rPr>
-        <w:tab/>
-      </w:r>
-    </w:p>
-    <w:p>
-      <w:pPr>
-        <w:rPr>
-          <w:rFonts w:ascii="Arial" w:hAnsi="Arial" w:cs="Arial"/>
-          <w:b/>
-        </w:rPr>
-      </w:pPr>
-      <w:r>
-        <w:rPr>
-          <w:rFonts w:ascii="Arial" w:hAnsi="Arial" w:cs="Arial"/>
-          <w:b/>
-        </w:rPr>
-        <w:t>Controls:</w:t>
-      </w:r>
-    </w:p>
-    <w:p>
-      <w:pPr>
-        <w:rPr>
-          <w:rFonts w:ascii="Arial" w:hAnsi="Arial" w:cs="Arial"/>
-        </w:rPr>
-      </w:pPr>
-      <w:r>
-        <w:rPr>
-          <w:rFonts w:ascii="Arial" w:hAnsi="Arial" w:cs="Arial"/>
-        </w:rPr>
-        <w:t>Arrow Keys</w:t>
-      </w:r>
-      <w:r>
-        <w:rPr>
-          <w:rFonts w:ascii="Arial" w:hAnsi="Arial" w:cs="Arial"/>
-        </w:rPr>
-        <w:t>/WASD</w:t>
-      </w:r>
-      <w:r>
-        <w:rPr>
-          <w:rFonts w:ascii="Arial" w:hAnsi="Arial" w:cs="Arial"/>
-        </w:rPr>
-        <w:t xml:space="preserve"> = move</w:t>
-      </w:r>
-    </w:p>
-    <w:p>
-      <w:pPr>
-        <w:rPr>
-          <w:rFonts w:ascii="Arial" w:hAnsi="Arial" w:cs="Arial"/>
-        </w:rPr>
-      </w:pPr>
-      <w:r>
-        <w:rPr>
-          <w:rFonts w:ascii="Arial" w:hAnsi="Arial" w:cs="Arial"/>
-        </w:rPr>
-        <w:t>Space</w:t>
-      </w:r>
-      <w:r>
-        <w:rPr>
-          <w:rFonts w:ascii="Arial" w:hAnsi="Arial" w:cs="Arial"/>
-        </w:rPr>
-        <w:t>/LMB</w:t>
-      </w:r>
-      <w:r>
-        <w:rPr>
-          <w:rFonts w:ascii="Arial" w:hAnsi="Arial" w:cs="Arial"/>
-        </w:rPr>
-        <w:t xml:space="preserve"> = shoot</w:t>
-      </w:r>
-    </w:p>
-    <w:p>
-      <w:pPr>
-        <w:rPr>
-          <w:rFonts w:ascii="Arial" w:hAnsi="Arial" w:cs="Arial"/>
-        </w:rPr>
-      </w:pPr>
-      <w:r>
-        <w:rPr>
-          <w:rFonts w:ascii="Arial" w:hAnsi="Arial" w:cs="Arial"/>
-        </w:rPr>
-        <w:t>F/RMB = missile</w:t>
-      </w:r>
-    </w:p>
-    <w:p>
-      <w:pPr>
-        <w:rPr>
-          <w:rFonts w:ascii="Arial" w:hAnsi="Arial" w:cs="Arial"/>
-        </w:rPr>
-      </w:pPr>
-    </w:p>
-    <w:p>
-      <w:pPr>
-        <w:rPr>
-          <w:rFonts w:ascii="Arial" w:hAnsi="Arial" w:cs="Arial"/>
-          <w:b/>
-        </w:rPr>
-      </w:pPr>
-      <w:r>
-        <w:rPr>
-          <w:rFonts w:ascii="Arial" w:hAnsi="Arial" w:cs="Arial"/>
-          <w:b/>
-        </w:rPr>
-        <w:t>Levels</w:t>
-      </w:r>
-      <w:r>
-        <w:rPr>
-          <w:rFonts w:ascii="Arial" w:hAnsi="Arial" w:cs="Arial"/>
-          <w:b/>
-        </w:rPr>
-        <w:t>:</w:t>
-      </w:r>
-    </w:p>
-    <w:p>
-      <w:pPr>
-        <w:rPr>
-          <w:rFonts w:ascii="Arial" w:hAnsi="Arial" w:cs="Arial"/>
-        </w:rPr>
-      </w:pPr>
-      <w:r>
-        <w:rPr>
-          <w:rFonts w:ascii="Arial" w:hAnsi="Arial" w:cs="Arial"/>
-        </w:rPr>
-        <w:t>Level 1: Player is given five second to move around and get used to the controls. After five seconds, asteroids spawn from the right side of the screen.  After one minute,</w:t>
-      </w:r>
-      <w:r>
-        <w:rPr>
-          <w:rFonts w:ascii="Arial" w:hAnsi="Arial" w:cs="Arial"/>
-        </w:rPr>
-        <w:t xml:space="preserve"> asteroid begin to spawn from the left side of the screen.  After another minute, the asteroid stop being generated for three second and then the “Level Complete” message pops up</w:t>
-      </w:r>
-    </w:p>
-    <w:p>
-      <w:pPr>
-        <w:rPr>
-          <w:rFonts w:ascii="Arial" w:hAnsi="Arial" w:cs="Arial"/>
-        </w:rPr>
-      </w:pPr>
-      <w:r>
-        <w:rPr>
-          <w:rFonts w:ascii="Arial" w:hAnsi="Arial" w:cs="Arial"/>
-        </w:rPr>
-        <w:t>L</w:t>
-      </w:r>
-      <w:r>
-        <w:rPr>
-          <w:rFonts w:ascii="Arial" w:hAnsi="Arial" w:cs="Arial"/>
-        </w:rPr>
-        <w:t xml:space="preserve">evel </w:t>
-      </w:r>
-      <w:r>
-        <w:rPr>
-          <w:rFonts w:ascii="Arial" w:hAnsi="Arial" w:cs="Arial"/>
-        </w:rPr>
-        <w:t>2</w:t>
-      </w:r>
-      <w:r>
-        <w:rPr>
-          <w:rFonts w:ascii="Arial" w:hAnsi="Arial" w:cs="Arial"/>
-        </w:rPr>
-        <w:t xml:space="preserve">:  Player goes through a short wave of asteroids </w:t>
-      </w:r>
-      <w:r>
-        <w:rPr>
-          <w:rFonts w:ascii="Arial" w:hAnsi="Arial" w:cs="Arial"/>
-        </w:rPr>
-        <w:t xml:space="preserve">(Lasting 30 seconds) before being spawned into the boss arena.  </w:t>
-      </w:r>
-    </w:p>
-    <w:p>
-      <w:pPr>
-        <w:rPr>
-          <w:rFonts w:ascii="Arial" w:hAnsi="Arial" w:cs="Arial"/>
-        </w:rPr>
-      </w:pPr>
-      <w:r>
-        <w:rPr>
-          <w:rFonts w:ascii="Arial" w:hAnsi="Arial" w:cs="Arial"/>
-        </w:rPr>
-        <w:lastRenderedPageBreak/>
-        <w:t xml:space="preserve">Boss Level 1:  </w:t>
-      </w:r>
-      <w:r>
-        <w:rPr>
-          <w:rFonts w:ascii="Arial" w:hAnsi="Arial" w:cs="Arial"/>
-        </w:rPr>
-        <w:t>Player defeats boss or is sent back to beginning of</w:t>
-      </w:r>
-      <w:r>
-        <w:rPr>
-          <w:rFonts w:ascii="Arial" w:hAnsi="Arial" w:cs="Arial"/>
-        </w:rPr>
-        <w:t xml:space="preserve"> boss level upon defeat</w:t>
+        <w:t>Harrier Angel</w:t>
+      </w:r>
+    </w:p>
+    <w:p>
+      <w:pPr>
+        <w:pStyle w:val="ListParagraph"/>
+        <w:numPr>
+          <w:ilvl w:val="1"/>
+          <w:numId w:val="12"/>
+        </w:numPr>
+        <w:rPr>
+          <w:rFonts w:ascii="Arial" w:hAnsi="Arial" w:cs="Arial"/>
+          <w:b/>
+        </w:rPr>
+      </w:pPr>
+      <w:r>
+        <w:rPr>
+          <w:rFonts w:ascii="Arial" w:hAnsi="Arial" w:cs="Arial"/>
+          <w:b/>
+        </w:rPr>
+        <w:t>Description</w:t>
+      </w:r>
+    </w:p>
+    <w:p>
+      <w:pPr>
+        <w:pStyle w:val="ListParagraph"/>
+        <w:numPr>
+          <w:ilvl w:val="1"/>
+          <w:numId w:val="12"/>
+        </w:numPr>
+        <w:rPr>
+          <w:rFonts w:ascii="Arial" w:hAnsi="Arial" w:cs="Arial"/>
+          <w:b/>
+        </w:rPr>
+      </w:pPr>
+      <w:r>
+        <w:rPr>
+          <w:rFonts w:ascii="Arial" w:hAnsi="Arial" w:cs="Arial"/>
+          <w:b/>
+        </w:rPr>
+        <w:t>Lore</w:t>
+      </w:r>
+    </w:p>
+    <w:p>
+      <w:pPr>
+        <w:pStyle w:val="ListParagraph"/>
+        <w:numPr>
+          <w:ilvl w:val="1"/>
+          <w:numId w:val="12"/>
+        </w:numPr>
+        <w:rPr>
+          <w:rFonts w:ascii="Arial" w:hAnsi="Arial" w:cs="Arial"/>
+          <w:b/>
+        </w:rPr>
+      </w:pPr>
+      <w:r>
+        <w:rPr>
+          <w:rFonts w:ascii="Arial" w:hAnsi="Arial" w:cs="Arial"/>
+          <w:b/>
+        </w:rPr>
+        <w:t>Attacks</w:t>
+      </w:r>
+    </w:p>
+    <w:p>
+      <w:pPr>
+        <w:pStyle w:val="ListParagraph"/>
+        <w:numPr>
+          <w:ilvl w:val="2"/>
+          <w:numId w:val="12"/>
+        </w:numPr>
+        <w:rPr>
+          <w:rFonts w:ascii="Arial" w:hAnsi="Arial" w:cs="Arial"/>
+          <w:b/>
+        </w:rPr>
+      </w:pPr>
+      <w:r>
+        <w:rPr>
+          <w:rFonts w:ascii="Arial" w:hAnsi="Arial" w:cs="Arial"/>
+        </w:rPr>
+        <w:t>Phase 1:</w:t>
+      </w:r>
+    </w:p>
+    <w:p>
+      <w:pPr>
+        <w:pStyle w:val="ListParagraph"/>
+        <w:numPr>
+          <w:ilvl w:val="3"/>
+          <w:numId w:val="12"/>
+        </w:numPr>
+        <w:rPr>
+          <w:rFonts w:ascii="Arial" w:hAnsi="Arial" w:cs="Arial"/>
+          <w:b/>
+        </w:rPr>
+      </w:pPr>
+      <w:r>
+        <w:rPr>
+          <w:rFonts w:ascii="Arial" w:hAnsi="Arial" w:cs="Arial"/>
+        </w:rPr>
+        <w:t>Default Form</w:t>
+      </w:r>
+    </w:p>
+    <w:p>
+      <w:pPr>
+        <w:pStyle w:val="ListParagraph"/>
+        <w:numPr>
+          <w:ilvl w:val="3"/>
+          <w:numId w:val="12"/>
+        </w:numPr>
+        <w:rPr>
+          <w:rFonts w:ascii="Arial" w:hAnsi="Arial" w:cs="Arial"/>
+          <w:b/>
+        </w:rPr>
+      </w:pPr>
+      <w:r>
+        <w:rPr>
+          <w:rFonts w:ascii="Arial" w:hAnsi="Arial" w:cs="Arial"/>
+        </w:rPr>
+        <w:t>Angelic Form</w:t>
+      </w:r>
+    </w:p>
+    <w:p>
+      <w:pPr>
+        <w:pStyle w:val="ListParagraph"/>
+        <w:numPr>
+          <w:ilvl w:val="4"/>
+          <w:numId w:val="12"/>
+        </w:numPr>
+        <w:rPr>
+          <w:rFonts w:ascii="Arial" w:hAnsi="Arial" w:cs="Arial"/>
+          <w:b/>
+        </w:rPr>
+      </w:pPr>
+      <w:r>
+        <w:rPr>
+          <w:rFonts w:ascii="Arial" w:hAnsi="Arial" w:cs="Arial"/>
+        </w:rPr>
+        <w:t>Homing Halo</w:t>
+      </w:r>
+    </w:p>
+    <w:p>
+      <w:pPr>
+        <w:pStyle w:val="ListParagraph"/>
+        <w:numPr>
+          <w:ilvl w:val="4"/>
+          <w:numId w:val="12"/>
+        </w:numPr>
+        <w:rPr>
+          <w:rFonts w:ascii="Arial" w:hAnsi="Arial" w:cs="Arial"/>
+          <w:b/>
+        </w:rPr>
+      </w:pPr>
+      <w:r>
+        <w:rPr>
+          <w:rFonts w:ascii="Arial" w:hAnsi="Arial" w:cs="Arial"/>
+        </w:rPr>
+        <w:t>Angelic Darts</w:t>
       </w:r>
       <w:bookmarkStart w:id="0" w:name="_GoBack"/>
       <w:bookmarkEnd w:id="0"/>
-      <w:r>
-        <w:rPr>
-          <w:rFonts w:ascii="Arial" w:hAnsi="Arial" w:cs="Arial"/>
-        </w:rPr>
-        <w:t>.</w:t>
-      </w:r>
+    </w:p>
+    <w:p>
+      <w:pPr>
+        <w:pStyle w:val="ListParagraph"/>
+        <w:numPr>
+          <w:ilvl w:val="3"/>
+          <w:numId w:val="12"/>
+        </w:numPr>
+        <w:rPr>
+          <w:rFonts w:ascii="Arial" w:hAnsi="Arial" w:cs="Arial"/>
+          <w:b/>
+        </w:rPr>
+      </w:pPr>
+      <w:r>
+        <w:rPr>
+          <w:rFonts w:ascii="Arial" w:hAnsi="Arial" w:cs="Arial"/>
+        </w:rPr>
+        <w:t>Eldritch Form</w:t>
+      </w:r>
+    </w:p>
+    <w:p>
+      <w:pPr>
+        <w:pStyle w:val="ListParagraph"/>
+        <w:numPr>
+          <w:ilvl w:val="2"/>
+          <w:numId w:val="12"/>
+        </w:numPr>
+        <w:rPr>
+          <w:rFonts w:ascii="Arial" w:hAnsi="Arial" w:cs="Arial"/>
+          <w:b/>
+        </w:rPr>
+      </w:pPr>
+      <w:r>
+        <w:rPr>
+          <w:rFonts w:ascii="Arial" w:hAnsi="Arial" w:cs="Arial"/>
+        </w:rPr>
+        <w:t>Phase 2:</w:t>
+      </w:r>
+    </w:p>
+    <w:p>
+      <w:pPr>
+        <w:pStyle w:val="ListParagraph"/>
+        <w:numPr>
+          <w:ilvl w:val="3"/>
+          <w:numId w:val="12"/>
+        </w:numPr>
+        <w:rPr>
+          <w:rFonts w:ascii="Arial" w:hAnsi="Arial" w:cs="Arial"/>
+          <w:b/>
+        </w:rPr>
+      </w:pPr>
+      <w:r>
+        <w:rPr>
+          <w:rFonts w:ascii="Arial" w:hAnsi="Arial" w:cs="Arial"/>
+        </w:rPr>
+        <w:t>Default Form</w:t>
+      </w:r>
+    </w:p>
+    <w:p>
+      <w:pPr>
+        <w:pStyle w:val="ListParagraph"/>
+        <w:numPr>
+          <w:ilvl w:val="3"/>
+          <w:numId w:val="12"/>
+        </w:numPr>
+        <w:rPr>
+          <w:rFonts w:ascii="Arial" w:hAnsi="Arial" w:cs="Arial"/>
+          <w:b/>
+        </w:rPr>
+      </w:pPr>
+      <w:r>
+        <w:rPr>
+          <w:rFonts w:ascii="Arial" w:hAnsi="Arial" w:cs="Arial"/>
+        </w:rPr>
+        <w:t>Angelic Form</w:t>
+      </w:r>
+    </w:p>
+    <w:p>
+      <w:pPr>
+        <w:pStyle w:val="ListParagraph"/>
+        <w:numPr>
+          <w:ilvl w:val="3"/>
+          <w:numId w:val="12"/>
+        </w:numPr>
+        <w:rPr>
+          <w:rFonts w:ascii="Arial" w:hAnsi="Arial" w:cs="Arial"/>
+          <w:b/>
+        </w:rPr>
+      </w:pPr>
+      <w:r>
+        <w:rPr>
+          <w:rFonts w:ascii="Arial" w:hAnsi="Arial" w:cs="Arial"/>
+        </w:rPr>
+        <w:t>Eldritch Form</w:t>
+      </w:r>
+    </w:p>
+    <w:p>
+      <w:pPr>
+        <w:pStyle w:val="ListParagraph"/>
+        <w:numPr>
+          <w:ilvl w:val="1"/>
+          <w:numId w:val="12"/>
+        </w:numPr>
+        <w:rPr>
+          <w:rFonts w:ascii="Arial" w:hAnsi="Arial" w:cs="Arial"/>
+          <w:b/>
+        </w:rPr>
+      </w:pPr>
+      <w:r>
+        <w:rPr>
+          <w:rFonts w:ascii="Arial" w:hAnsi="Arial" w:cs="Arial"/>
+          <w:b/>
+        </w:rPr>
+        <w:t>Drops:</w:t>
+      </w:r>
+    </w:p>
+    <w:p>
+      <w:pPr>
+        <w:pStyle w:val="ListParagraph"/>
+        <w:numPr>
+          <w:ilvl w:val="2"/>
+          <w:numId w:val="12"/>
+        </w:numPr>
+        <w:rPr>
+          <w:rFonts w:ascii="Arial" w:hAnsi="Arial" w:cs="Arial"/>
+          <w:b/>
+        </w:rPr>
+      </w:pPr>
+      <w:r>
+        <w:rPr>
+          <w:rFonts w:ascii="Arial" w:hAnsi="Arial" w:cs="Arial"/>
+        </w:rPr>
+        <w:t>Hostile Pilot Beacon</w:t>
+      </w:r>
+    </w:p>
+    <w:p>
+      <w:pPr>
+        <w:pStyle w:val="ListParagraph"/>
+        <w:numPr>
+          <w:ilvl w:val="0"/>
+          <w:numId w:val="12"/>
+        </w:numPr>
+        <w:rPr>
+          <w:rFonts w:ascii="Arial" w:hAnsi="Arial" w:cs="Arial"/>
+          <w:b/>
+        </w:rPr>
+      </w:pPr>
+      <w:r>
+        <w:rPr>
+          <w:rFonts w:ascii="Arial" w:hAnsi="Arial" w:cs="Arial"/>
+          <w:b/>
+        </w:rPr>
+        <w:t>The Queen</w:t>
+      </w:r>
+    </w:p>
+    <w:p>
+      <w:pPr>
+        <w:pStyle w:val="ListParagraph"/>
+        <w:numPr>
+          <w:ilvl w:val="1"/>
+          <w:numId w:val="12"/>
+        </w:numPr>
+        <w:rPr>
+          <w:rFonts w:ascii="Arial" w:hAnsi="Arial" w:cs="Arial"/>
+          <w:b/>
+        </w:rPr>
+      </w:pPr>
+      <w:r>
+        <w:rPr>
+          <w:rFonts w:ascii="Arial" w:hAnsi="Arial" w:cs="Arial"/>
+          <w:b/>
+        </w:rPr>
+        <w:t>Description</w:t>
+      </w:r>
+    </w:p>
+    <w:p>
+      <w:pPr>
+        <w:pStyle w:val="ListParagraph"/>
+        <w:numPr>
+          <w:ilvl w:val="1"/>
+          <w:numId w:val="12"/>
+        </w:numPr>
+        <w:rPr>
+          <w:rFonts w:ascii="Arial" w:hAnsi="Arial" w:cs="Arial"/>
+          <w:b/>
+        </w:rPr>
+      </w:pPr>
+      <w:r>
+        <w:rPr>
+          <w:rFonts w:ascii="Arial" w:hAnsi="Arial" w:cs="Arial"/>
+          <w:b/>
+        </w:rPr>
+        <w:t>Lore</w:t>
+      </w:r>
+    </w:p>
+    <w:p>
+      <w:pPr>
+        <w:pStyle w:val="ListParagraph"/>
+        <w:numPr>
+          <w:ilvl w:val="1"/>
+          <w:numId w:val="12"/>
+        </w:numPr>
+        <w:rPr>
+          <w:rFonts w:ascii="Arial" w:hAnsi="Arial" w:cs="Arial"/>
+          <w:b/>
+        </w:rPr>
+      </w:pPr>
+      <w:r>
+        <w:rPr>
+          <w:rFonts w:ascii="Arial" w:hAnsi="Arial" w:cs="Arial"/>
+          <w:b/>
+        </w:rPr>
+        <w:t>Attacks</w:t>
+      </w:r>
+    </w:p>
+    <w:p>
+      <w:pPr>
+        <w:pStyle w:val="ListParagraph"/>
+        <w:numPr>
+          <w:ilvl w:val="2"/>
+          <w:numId w:val="12"/>
+        </w:numPr>
+        <w:rPr>
+          <w:rFonts w:ascii="Arial" w:hAnsi="Arial" w:cs="Arial"/>
+          <w:b/>
+        </w:rPr>
+      </w:pPr>
+      <w:r>
+        <w:rPr>
+          <w:rFonts w:ascii="Arial" w:hAnsi="Arial" w:cs="Arial"/>
+        </w:rPr>
+        <w:t>Phase 1</w:t>
+      </w:r>
+      <w:r>
+        <w:rPr>
+          <w:rFonts w:ascii="Arial" w:hAnsi="Arial" w:cs="Arial"/>
+        </w:rPr>
+        <w:t xml:space="preserve"> (3 Eyes):</w:t>
+      </w:r>
+    </w:p>
+    <w:p>
+      <w:pPr>
+        <w:pStyle w:val="ListParagraph"/>
+        <w:numPr>
+          <w:ilvl w:val="2"/>
+          <w:numId w:val="12"/>
+        </w:numPr>
+        <w:rPr>
+          <w:rFonts w:ascii="Arial" w:hAnsi="Arial" w:cs="Arial"/>
+          <w:b/>
+        </w:rPr>
+      </w:pPr>
+      <w:r>
+        <w:rPr>
+          <w:rFonts w:ascii="Arial" w:hAnsi="Arial" w:cs="Arial"/>
+        </w:rPr>
+        <w:t xml:space="preserve">Phase </w:t>
+      </w:r>
+      <w:r>
+        <w:rPr>
+          <w:rFonts w:ascii="Arial" w:hAnsi="Arial" w:cs="Arial"/>
+        </w:rPr>
+        <w:t>2</w:t>
+      </w:r>
+      <w:r>
+        <w:rPr>
+          <w:rFonts w:ascii="Arial" w:hAnsi="Arial" w:cs="Arial"/>
+        </w:rPr>
+        <w:t xml:space="preserve"> (</w:t>
+      </w:r>
+      <w:r>
+        <w:rPr>
+          <w:rFonts w:ascii="Arial" w:hAnsi="Arial" w:cs="Arial"/>
+        </w:rPr>
+        <w:t>2</w:t>
+      </w:r>
+      <w:r>
+        <w:rPr>
+          <w:rFonts w:ascii="Arial" w:hAnsi="Arial" w:cs="Arial"/>
+        </w:rPr>
+        <w:t xml:space="preserve"> Eyes):</w:t>
+      </w:r>
+    </w:p>
+    <w:p>
+      <w:pPr>
+        <w:pStyle w:val="ListParagraph"/>
+        <w:numPr>
+          <w:ilvl w:val="2"/>
+          <w:numId w:val="12"/>
+        </w:numPr>
+        <w:rPr>
+          <w:rFonts w:ascii="Arial" w:hAnsi="Arial" w:cs="Arial"/>
+          <w:b/>
+        </w:rPr>
+      </w:pPr>
+      <w:r>
+        <w:rPr>
+          <w:rFonts w:ascii="Arial" w:hAnsi="Arial" w:cs="Arial"/>
+        </w:rPr>
+        <w:t xml:space="preserve">Phase </w:t>
+      </w:r>
+      <w:r>
+        <w:rPr>
+          <w:rFonts w:ascii="Arial" w:hAnsi="Arial" w:cs="Arial"/>
+        </w:rPr>
+        <w:t>3</w:t>
+      </w:r>
+      <w:r>
+        <w:rPr>
+          <w:rFonts w:ascii="Arial" w:hAnsi="Arial" w:cs="Arial"/>
+        </w:rPr>
+        <w:t xml:space="preserve"> (</w:t>
+      </w:r>
+      <w:r>
+        <w:rPr>
+          <w:rFonts w:ascii="Arial" w:hAnsi="Arial" w:cs="Arial"/>
+        </w:rPr>
+        <w:t>1</w:t>
+      </w:r>
+      <w:r>
+        <w:rPr>
+          <w:rFonts w:ascii="Arial" w:hAnsi="Arial" w:cs="Arial"/>
+        </w:rPr>
+        <w:t xml:space="preserve"> Eyes):</w:t>
+      </w:r>
+    </w:p>
+    <w:p>
+      <w:pPr>
+        <w:pStyle w:val="ListParagraph"/>
+        <w:numPr>
+          <w:ilvl w:val="2"/>
+          <w:numId w:val="12"/>
+        </w:numPr>
+        <w:rPr>
+          <w:rFonts w:ascii="Arial" w:hAnsi="Arial" w:cs="Arial"/>
+          <w:b/>
+        </w:rPr>
+      </w:pPr>
+      <w:r>
+        <w:rPr>
+          <w:rFonts w:ascii="Arial" w:hAnsi="Arial" w:cs="Arial"/>
+        </w:rPr>
+        <w:t>Phase 4 (0 Eyes, Core Exposed):</w:t>
+      </w:r>
+    </w:p>
+    <w:p>
+      <w:pPr>
+        <w:pStyle w:val="ListParagraph"/>
+        <w:numPr>
+          <w:ilvl w:val="0"/>
+          <w:numId w:val="12"/>
+        </w:numPr>
+        <w:rPr>
+          <w:rFonts w:ascii="Arial" w:hAnsi="Arial" w:cs="Arial"/>
+          <w:b/>
+        </w:rPr>
+      </w:pPr>
+      <w:r>
+        <w:rPr>
+          <w:rFonts w:ascii="Arial" w:hAnsi="Arial" w:cs="Arial"/>
+          <w:b/>
+        </w:rPr>
+        <w:t>Arbiter of the Cosmos</w:t>
+      </w:r>
+    </w:p>
+    <w:p>
+      <w:pPr>
+        <w:pStyle w:val="ListParagraph"/>
+        <w:numPr>
+          <w:ilvl w:val="1"/>
+          <w:numId w:val="12"/>
+        </w:numPr>
+        <w:rPr>
+          <w:rFonts w:ascii="Arial" w:hAnsi="Arial" w:cs="Arial"/>
+          <w:b/>
+        </w:rPr>
+      </w:pPr>
+      <w:r>
+        <w:rPr>
+          <w:rFonts w:ascii="Arial" w:hAnsi="Arial" w:cs="Arial"/>
+          <w:b/>
+        </w:rPr>
+        <w:t>Description</w:t>
+      </w:r>
+    </w:p>
+    <w:p>
+      <w:pPr>
+        <w:pStyle w:val="ListParagraph"/>
+        <w:numPr>
+          <w:ilvl w:val="1"/>
+          <w:numId w:val="12"/>
+        </w:numPr>
+        <w:rPr>
+          <w:rFonts w:ascii="Arial" w:hAnsi="Arial" w:cs="Arial"/>
+          <w:b/>
+        </w:rPr>
+      </w:pPr>
+      <w:r>
+        <w:rPr>
+          <w:rFonts w:ascii="Arial" w:hAnsi="Arial" w:cs="Arial"/>
+          <w:b/>
+        </w:rPr>
+        <w:t>Lore</w:t>
+      </w:r>
+    </w:p>
+    <w:p>
+      <w:pPr>
+        <w:pStyle w:val="ListParagraph"/>
+        <w:numPr>
+          <w:ilvl w:val="1"/>
+          <w:numId w:val="12"/>
+        </w:numPr>
+        <w:rPr>
+          <w:rFonts w:ascii="Arial" w:hAnsi="Arial" w:cs="Arial"/>
+          <w:b/>
+        </w:rPr>
+      </w:pPr>
+      <w:r>
+        <w:rPr>
+          <w:rFonts w:ascii="Arial" w:hAnsi="Arial" w:cs="Arial"/>
+          <w:b/>
+        </w:rPr>
+        <w:t>Attacks</w:t>
+      </w:r>
+    </w:p>
+    <w:p>
+      <w:pPr>
+        <w:rPr>
+          <w:rFonts w:ascii="Arial" w:hAnsi="Arial" w:cs="Arial"/>
+          <w:b/>
+        </w:rPr>
+      </w:pPr>
+    </w:p>
+    <w:p>
+      <w:pPr>
+        <w:rPr>
+          <w:rFonts w:ascii="Arial" w:hAnsi="Arial" w:cs="Arial"/>
+        </w:rPr>
+      </w:pPr>
     </w:p>
     <w:sectPr>
       <w:pgSz w:w="12240" w:h="15840"/>
@@ -1111,7 +3381,7 @@
 </file>
 
 <file path=word/numbering.xml><?xml version="1.0" encoding="utf-8"?>
-<w:numbering xmlns:wpc="http://schemas.microsoft.com/office/word/2010/wordprocessingCanvas" xmlns:cx="http://schemas.microsoft.com/office/drawing/2014/chartex" xmlns:cx1="http://schemas.microsoft.com/office/drawing/2015/9/8/chartex" xmlns:cx2="http://schemas.microsoft.com/office/drawing/2015/10/21/chartex" xmlns:mc="http://schemas.openxmlformats.org/markup-compatibility/2006" xmlns:o="urn:schemas-microsoft-com:office:office" xmlns:r="http://schemas.openxmlformats.org/officeDocument/2006/relationships" xmlns:m="http://schemas.openxmlformats.org/officeDocument/2006/math" xmlns:v="urn:schemas-microsoft-com:vml" xmlns:wp14="http://schemas.microsoft.com/office/word/2010/wordprocessingDrawing" xmlns:wp="http://schemas.openxmlformats.org/drawingml/2006/wordprocessingDrawing" xmlns:w10="urn:schemas-microsoft-com:office:word" xmlns:w="http://schemas.openxmlformats.org/wordprocessingml/2006/main" xmlns:w14="http://schemas.microsoft.com/office/word/2010/wordml" xmlns:w15="http://schemas.microsoft.com/office/word/2012/wordml" xmlns:w16se="http://schemas.microsoft.com/office/word/2015/wordml/symex" xmlns:wpg="http://schemas.microsoft.com/office/word/2010/wordprocessingGroup" xmlns:wpi="http://schemas.microsoft.com/office/word/2010/wordprocessingInk" xmlns:wne="http://schemas.microsoft.com/office/word/2006/wordml" xmlns:wps="http://schemas.microsoft.com/office/word/2010/wordprocessingShape" mc:Ignorable="w14 w15 w16se wp14">
+<w:numbering xmlns:wpc="http://schemas.microsoft.com/office/word/2010/wordprocessingCanvas" xmlns:cx="http://schemas.microsoft.com/office/drawing/2014/chartex" xmlns:cx1="http://schemas.microsoft.com/office/drawing/2015/9/8/chartex" xmlns:cx2="http://schemas.microsoft.com/office/drawing/2015/10/21/chartex" xmlns:cx3="http://schemas.microsoft.com/office/drawing/2016/5/9/chartex" xmlns:cx4="http://schemas.microsoft.com/office/drawing/2016/5/10/chartex" xmlns:cx5="http://schemas.microsoft.com/office/drawing/2016/5/11/chartex" xmlns:cx6="http://schemas.microsoft.com/office/drawing/2016/5/12/chartex" xmlns:cx7="http://schemas.microsoft.com/office/drawing/2016/5/13/chartex" xmlns:cx8="http://schemas.microsoft.com/office/drawing/2016/5/14/chartex" xmlns:mc="http://schemas.openxmlformats.org/markup-compatibility/2006" xmlns:aink="http://schemas.microsoft.com/office/drawing/2016/ink" xmlns:am3d="http://schemas.microsoft.com/office/drawing/2017/model3d" xmlns:o="urn:schemas-microsoft-com:office:office" xmlns:r="http://schemas.openxmlformats.org/officeDocument/2006/relationships" xmlns:m="http://schemas.openxmlformats.org/officeDocument/2006/math" xmlns:v="urn:schemas-microsoft-com:vml" xmlns:wp14="http://schemas.microsoft.com/office/word/2010/wordprocessingDrawing" xmlns:wp="http://schemas.openxmlformats.org/drawingml/2006/wordprocessingDrawing" xmlns:w10="urn:schemas-microsoft-com:office:word" xmlns:w="http://schemas.openxmlformats.org/wordprocessingml/2006/main" xmlns:w14="http://schemas.microsoft.com/office/word/2010/wordml" xmlns:w15="http://schemas.microsoft.com/office/word/2012/wordml" xmlns:w16cid="http://schemas.microsoft.com/office/word/2016/wordml/cid" xmlns:w16se="http://schemas.microsoft.com/office/word/2015/wordml/symex" xmlns:wpg="http://schemas.microsoft.com/office/word/2010/wordprocessingGroup" xmlns:wpi="http://schemas.microsoft.com/office/word/2010/wordprocessingInk" xmlns:wne="http://schemas.microsoft.com/office/word/2006/wordml" xmlns:wps="http://schemas.microsoft.com/office/word/2010/wordprocessingShape" mc:Ignorable="w14 w15 w16se w16cid wp14">
   <w:abstractNum w:abstractNumId="0" w15:restartNumberingAfterBreak="0">
     <w:nsid w:val="04DD3F1B"/>
     <w:multiLevelType w:val="hybridMultilevel"/>
@@ -1339,22 +3609,248 @@
     </w:lvl>
   </w:abstractNum>
   <w:abstractNum w:abstractNumId="2" w15:restartNumberingAfterBreak="0">
+    <w:nsid w:val="211732C4"/>
+    <w:multiLevelType w:val="hybridMultilevel"/>
+    <w:tmpl w:val="79E8171E"/>
+    <w:lvl w:ilvl="0" w:tplc="04090001">
+      <w:start w:val="1"/>
+      <w:numFmt w:val="bullet"/>
+      <w:lvlText w:val=""/>
+      <w:lvlJc w:val="left"/>
+      <w:pPr>
+        <w:ind w:left="720" w:hanging="360"/>
+      </w:pPr>
+      <w:rPr>
+        <w:rFonts w:ascii="Symbol" w:hAnsi="Symbol" w:hint="default"/>
+      </w:rPr>
+    </w:lvl>
+    <w:lvl w:ilvl="1" w:tplc="04090003" w:tentative="1">
+      <w:start w:val="1"/>
+      <w:numFmt w:val="bullet"/>
+      <w:lvlText w:val="o"/>
+      <w:lvlJc w:val="left"/>
+      <w:pPr>
+        <w:ind w:left="1440" w:hanging="360"/>
+      </w:pPr>
+      <w:rPr>
+        <w:rFonts w:ascii="Courier New" w:hAnsi="Courier New" w:cs="Courier New" w:hint="default"/>
+      </w:rPr>
+    </w:lvl>
+    <w:lvl w:ilvl="2" w:tplc="04090005" w:tentative="1">
+      <w:start w:val="1"/>
+      <w:numFmt w:val="bullet"/>
+      <w:lvlText w:val=""/>
+      <w:lvlJc w:val="left"/>
+      <w:pPr>
+        <w:ind w:left="2160" w:hanging="360"/>
+      </w:pPr>
+      <w:rPr>
+        <w:rFonts w:ascii="Wingdings" w:hAnsi="Wingdings" w:hint="default"/>
+      </w:rPr>
+    </w:lvl>
+    <w:lvl w:ilvl="3" w:tplc="04090001" w:tentative="1">
+      <w:start w:val="1"/>
+      <w:numFmt w:val="bullet"/>
+      <w:lvlText w:val=""/>
+      <w:lvlJc w:val="left"/>
+      <w:pPr>
+        <w:ind w:left="2880" w:hanging="360"/>
+      </w:pPr>
+      <w:rPr>
+        <w:rFonts w:ascii="Symbol" w:hAnsi="Symbol" w:hint="default"/>
+      </w:rPr>
+    </w:lvl>
+    <w:lvl w:ilvl="4" w:tplc="04090003" w:tentative="1">
+      <w:start w:val="1"/>
+      <w:numFmt w:val="bullet"/>
+      <w:lvlText w:val="o"/>
+      <w:lvlJc w:val="left"/>
+      <w:pPr>
+        <w:ind w:left="3600" w:hanging="360"/>
+      </w:pPr>
+      <w:rPr>
+        <w:rFonts w:ascii="Courier New" w:hAnsi="Courier New" w:cs="Courier New" w:hint="default"/>
+      </w:rPr>
+    </w:lvl>
+    <w:lvl w:ilvl="5" w:tplc="04090005" w:tentative="1">
+      <w:start w:val="1"/>
+      <w:numFmt w:val="bullet"/>
+      <w:lvlText w:val=""/>
+      <w:lvlJc w:val="left"/>
+      <w:pPr>
+        <w:ind w:left="4320" w:hanging="360"/>
+      </w:pPr>
+      <w:rPr>
+        <w:rFonts w:ascii="Wingdings" w:hAnsi="Wingdings" w:hint="default"/>
+      </w:rPr>
+    </w:lvl>
+    <w:lvl w:ilvl="6" w:tplc="04090001" w:tentative="1">
+      <w:start w:val="1"/>
+      <w:numFmt w:val="bullet"/>
+      <w:lvlText w:val=""/>
+      <w:lvlJc w:val="left"/>
+      <w:pPr>
+        <w:ind w:left="5040" w:hanging="360"/>
+      </w:pPr>
+      <w:rPr>
+        <w:rFonts w:ascii="Symbol" w:hAnsi="Symbol" w:hint="default"/>
+      </w:rPr>
+    </w:lvl>
+    <w:lvl w:ilvl="7" w:tplc="04090003" w:tentative="1">
+      <w:start w:val="1"/>
+      <w:numFmt w:val="bullet"/>
+      <w:lvlText w:val="o"/>
+      <w:lvlJc w:val="left"/>
+      <w:pPr>
+        <w:ind w:left="5760" w:hanging="360"/>
+      </w:pPr>
+      <w:rPr>
+        <w:rFonts w:ascii="Courier New" w:hAnsi="Courier New" w:cs="Courier New" w:hint="default"/>
+      </w:rPr>
+    </w:lvl>
+    <w:lvl w:ilvl="8" w:tplc="04090005" w:tentative="1">
+      <w:start w:val="1"/>
+      <w:numFmt w:val="bullet"/>
+      <w:lvlText w:val=""/>
+      <w:lvlJc w:val="left"/>
+      <w:pPr>
+        <w:ind w:left="6480" w:hanging="360"/>
+      </w:pPr>
+      <w:rPr>
+        <w:rFonts w:ascii="Wingdings" w:hAnsi="Wingdings" w:hint="default"/>
+      </w:rPr>
+    </w:lvl>
+  </w:abstractNum>
+  <w:abstractNum w:abstractNumId="3" w15:restartNumberingAfterBreak="0">
     <w:nsid w:val="258A620B"/>
     <w:multiLevelType w:val="hybridMultilevel"/>
-    <w:tmpl w:val="2C4CBDCC"/>
+    <w:tmpl w:val="93B86CD4"/>
     <w:lvl w:ilvl="0" w:tplc="04090001">
       <w:start w:val="1"/>
       <w:numFmt w:val="bullet"/>
       <w:lvlText w:val=""/>
       <w:lvlJc w:val="left"/>
       <w:pPr>
+        <w:ind w:left="1080" w:hanging="360"/>
+      </w:pPr>
+      <w:rPr>
+        <w:rFonts w:ascii="Symbol" w:hAnsi="Symbol" w:hint="default"/>
+      </w:rPr>
+    </w:lvl>
+    <w:lvl w:ilvl="1" w:tplc="04090003">
+      <w:start w:val="1"/>
+      <w:numFmt w:val="bullet"/>
+      <w:lvlText w:val="o"/>
+      <w:lvlJc w:val="left"/>
+      <w:pPr>
+        <w:ind w:left="1800" w:hanging="360"/>
+      </w:pPr>
+      <w:rPr>
+        <w:rFonts w:ascii="Courier New" w:hAnsi="Courier New" w:cs="Courier New" w:hint="default"/>
+      </w:rPr>
+    </w:lvl>
+    <w:lvl w:ilvl="2" w:tplc="04090005">
+      <w:start w:val="1"/>
+      <w:numFmt w:val="bullet"/>
+      <w:lvlText w:val=""/>
+      <w:lvlJc w:val="left"/>
+      <w:pPr>
+        <w:ind w:left="2520" w:hanging="360"/>
+      </w:pPr>
+      <w:rPr>
+        <w:rFonts w:ascii="Wingdings" w:hAnsi="Wingdings" w:hint="default"/>
+      </w:rPr>
+    </w:lvl>
+    <w:lvl w:ilvl="3" w:tplc="04090001" w:tentative="1">
+      <w:start w:val="1"/>
+      <w:numFmt w:val="bullet"/>
+      <w:lvlText w:val=""/>
+      <w:lvlJc w:val="left"/>
+      <w:pPr>
+        <w:ind w:left="3240" w:hanging="360"/>
+      </w:pPr>
+      <w:rPr>
+        <w:rFonts w:ascii="Symbol" w:hAnsi="Symbol" w:hint="default"/>
+      </w:rPr>
+    </w:lvl>
+    <w:lvl w:ilvl="4" w:tplc="04090003" w:tentative="1">
+      <w:start w:val="1"/>
+      <w:numFmt w:val="bullet"/>
+      <w:lvlText w:val="o"/>
+      <w:lvlJc w:val="left"/>
+      <w:pPr>
+        <w:ind w:left="3960" w:hanging="360"/>
+      </w:pPr>
+      <w:rPr>
+        <w:rFonts w:ascii="Courier New" w:hAnsi="Courier New" w:cs="Courier New" w:hint="default"/>
+      </w:rPr>
+    </w:lvl>
+    <w:lvl w:ilvl="5" w:tplc="04090005" w:tentative="1">
+      <w:start w:val="1"/>
+      <w:numFmt w:val="bullet"/>
+      <w:lvlText w:val=""/>
+      <w:lvlJc w:val="left"/>
+      <w:pPr>
+        <w:ind w:left="4680" w:hanging="360"/>
+      </w:pPr>
+      <w:rPr>
+        <w:rFonts w:ascii="Wingdings" w:hAnsi="Wingdings" w:hint="default"/>
+      </w:rPr>
+    </w:lvl>
+    <w:lvl w:ilvl="6" w:tplc="04090001" w:tentative="1">
+      <w:start w:val="1"/>
+      <w:numFmt w:val="bullet"/>
+      <w:lvlText w:val=""/>
+      <w:lvlJc w:val="left"/>
+      <w:pPr>
+        <w:ind w:left="5400" w:hanging="360"/>
+      </w:pPr>
+      <w:rPr>
+        <w:rFonts w:ascii="Symbol" w:hAnsi="Symbol" w:hint="default"/>
+      </w:rPr>
+    </w:lvl>
+    <w:lvl w:ilvl="7" w:tplc="04090003" w:tentative="1">
+      <w:start w:val="1"/>
+      <w:numFmt w:val="bullet"/>
+      <w:lvlText w:val="o"/>
+      <w:lvlJc w:val="left"/>
+      <w:pPr>
+        <w:ind w:left="6120" w:hanging="360"/>
+      </w:pPr>
+      <w:rPr>
+        <w:rFonts w:ascii="Courier New" w:hAnsi="Courier New" w:cs="Courier New" w:hint="default"/>
+      </w:rPr>
+    </w:lvl>
+    <w:lvl w:ilvl="8" w:tplc="04090005" w:tentative="1">
+      <w:start w:val="1"/>
+      <w:numFmt w:val="bullet"/>
+      <w:lvlText w:val=""/>
+      <w:lvlJc w:val="left"/>
+      <w:pPr>
+        <w:ind w:left="6840" w:hanging="360"/>
+      </w:pPr>
+      <w:rPr>
+        <w:rFonts w:ascii="Wingdings" w:hAnsi="Wingdings" w:hint="default"/>
+      </w:rPr>
+    </w:lvl>
+  </w:abstractNum>
+  <w:abstractNum w:abstractNumId="4" w15:restartNumberingAfterBreak="0">
+    <w:nsid w:val="2A955F44"/>
+    <w:multiLevelType w:val="hybridMultilevel"/>
+    <w:tmpl w:val="E668E45C"/>
+    <w:lvl w:ilvl="0" w:tplc="04090001">
+      <w:start w:val="1"/>
+      <w:numFmt w:val="bullet"/>
+      <w:lvlText w:val=""/>
+      <w:lvlJc w:val="left"/>
+      <w:pPr>
         <w:ind w:left="720" w:hanging="360"/>
       </w:pPr>
       <w:rPr>
         <w:rFonts w:ascii="Symbol" w:hAnsi="Symbol" w:hint="default"/>
       </w:rPr>
     </w:lvl>
-    <w:lvl w:ilvl="1" w:tplc="04090003" w:tentative="1">
+    <w:lvl w:ilvl="1" w:tplc="04090003">
       <w:start w:val="1"/>
       <w:numFmt w:val="bullet"/>
       <w:lvlText w:val="o"/>
@@ -1366,7 +3862,7 @@
         <w:rFonts w:ascii="Courier New" w:hAnsi="Courier New" w:cs="Courier New" w:hint="default"/>
       </w:rPr>
     </w:lvl>
-    <w:lvl w:ilvl="2" w:tplc="04090005" w:tentative="1">
+    <w:lvl w:ilvl="2" w:tplc="04090005">
       <w:start w:val="1"/>
       <w:numFmt w:val="bullet"/>
       <w:lvlText w:val=""/>
@@ -1378,7 +3874,7 @@
         <w:rFonts w:ascii="Wingdings" w:hAnsi="Wingdings" w:hint="default"/>
       </w:rPr>
     </w:lvl>
-    <w:lvl w:ilvl="3" w:tplc="04090001" w:tentative="1">
+    <w:lvl w:ilvl="3" w:tplc="04090001">
       <w:start w:val="1"/>
       <w:numFmt w:val="bullet"/>
       <w:lvlText w:val=""/>
@@ -1390,7 +3886,7 @@
         <w:rFonts w:ascii="Symbol" w:hAnsi="Symbol" w:hint="default"/>
       </w:rPr>
     </w:lvl>
-    <w:lvl w:ilvl="4" w:tplc="04090003" w:tentative="1">
+    <w:lvl w:ilvl="4" w:tplc="04090003">
       <w:start w:val="1"/>
       <w:numFmt w:val="bullet"/>
       <w:lvlText w:val="o"/>
@@ -1451,7 +3947,7 @@
       </w:rPr>
     </w:lvl>
   </w:abstractNum>
-  <w:abstractNum w:abstractNumId="3" w15:restartNumberingAfterBreak="0">
+  <w:abstractNum w:abstractNumId="5" w15:restartNumberingAfterBreak="0">
     <w:nsid w:val="2F6A3B7C"/>
     <w:multiLevelType w:val="hybridMultilevel"/>
     <w:tmpl w:val="79EA66D4"/>
@@ -1564,7 +4060,7 @@
       </w:rPr>
     </w:lvl>
   </w:abstractNum>
-  <w:abstractNum w:abstractNumId="4" w15:restartNumberingAfterBreak="0">
+  <w:abstractNum w:abstractNumId="6" w15:restartNumberingAfterBreak="0">
     <w:nsid w:val="2F976E76"/>
     <w:multiLevelType w:val="hybridMultilevel"/>
     <w:tmpl w:val="D314216A"/>
@@ -1677,7 +4173,7 @@
       </w:rPr>
     </w:lvl>
   </w:abstractNum>
-  <w:abstractNum w:abstractNumId="5" w15:restartNumberingAfterBreak="0">
+  <w:abstractNum w:abstractNumId="7" w15:restartNumberingAfterBreak="0">
     <w:nsid w:val="306F5A25"/>
     <w:multiLevelType w:val="hybridMultilevel"/>
     <w:tmpl w:val="16262590"/>
@@ -1763,7 +4259,7 @@
       </w:pPr>
     </w:lvl>
   </w:abstractNum>
-  <w:abstractNum w:abstractNumId="6" w15:restartNumberingAfterBreak="0">
+  <w:abstractNum w:abstractNumId="8" w15:restartNumberingAfterBreak="0">
     <w:nsid w:val="4A3E5E5D"/>
     <w:multiLevelType w:val="hybridMultilevel"/>
     <w:tmpl w:val="7CC2AA06"/>
@@ -1876,7 +4372,120 @@
       </w:rPr>
     </w:lvl>
   </w:abstractNum>
-  <w:abstractNum w:abstractNumId="7" w15:restartNumberingAfterBreak="0">
+  <w:abstractNum w:abstractNumId="9" w15:restartNumberingAfterBreak="0">
+    <w:nsid w:val="665647FE"/>
+    <w:multiLevelType w:val="hybridMultilevel"/>
+    <w:tmpl w:val="44B079AC"/>
+    <w:lvl w:ilvl="0" w:tplc="04090001">
+      <w:start w:val="1"/>
+      <w:numFmt w:val="bullet"/>
+      <w:lvlText w:val=""/>
+      <w:lvlJc w:val="left"/>
+      <w:pPr>
+        <w:ind w:left="720" w:hanging="360"/>
+      </w:pPr>
+      <w:rPr>
+        <w:rFonts w:ascii="Symbol" w:hAnsi="Symbol" w:hint="default"/>
+      </w:rPr>
+    </w:lvl>
+    <w:lvl w:ilvl="1" w:tplc="04090003">
+      <w:start w:val="1"/>
+      <w:numFmt w:val="bullet"/>
+      <w:lvlText w:val="o"/>
+      <w:lvlJc w:val="left"/>
+      <w:pPr>
+        <w:ind w:left="1440" w:hanging="360"/>
+      </w:pPr>
+      <w:rPr>
+        <w:rFonts w:ascii="Courier New" w:hAnsi="Courier New" w:cs="Courier New" w:hint="default"/>
+      </w:rPr>
+    </w:lvl>
+    <w:lvl w:ilvl="2" w:tplc="04090005" w:tentative="1">
+      <w:start w:val="1"/>
+      <w:numFmt w:val="bullet"/>
+      <w:lvlText w:val=""/>
+      <w:lvlJc w:val="left"/>
+      <w:pPr>
+        <w:ind w:left="2160" w:hanging="360"/>
+      </w:pPr>
+      <w:rPr>
+        <w:rFonts w:ascii="Wingdings" w:hAnsi="Wingdings" w:hint="default"/>
+      </w:rPr>
+    </w:lvl>
+    <w:lvl w:ilvl="3" w:tplc="04090001" w:tentative="1">
+      <w:start w:val="1"/>
+      <w:numFmt w:val="bullet"/>
+      <w:lvlText w:val=""/>
+      <w:lvlJc w:val="left"/>
+      <w:pPr>
+        <w:ind w:left="2880" w:hanging="360"/>
+      </w:pPr>
+      <w:rPr>
+        <w:rFonts w:ascii="Symbol" w:hAnsi="Symbol" w:hint="default"/>
+      </w:rPr>
+    </w:lvl>
+    <w:lvl w:ilvl="4" w:tplc="04090003" w:tentative="1">
+      <w:start w:val="1"/>
+      <w:numFmt w:val="bullet"/>
+      <w:lvlText w:val="o"/>
+      <w:lvlJc w:val="left"/>
+      <w:pPr>
+        <w:ind w:left="3600" w:hanging="360"/>
+      </w:pPr>
+      <w:rPr>
+        <w:rFonts w:ascii="Courier New" w:hAnsi="Courier New" w:cs="Courier New" w:hint="default"/>
+      </w:rPr>
+    </w:lvl>
+    <w:lvl w:ilvl="5" w:tplc="04090005" w:tentative="1">
+      <w:start w:val="1"/>
+      <w:numFmt w:val="bullet"/>
+      <w:lvlText w:val=""/>
+      <w:lvlJc w:val="left"/>
+      <w:pPr>
+        <w:ind w:left="4320" w:hanging="360"/>
+      </w:pPr>
+      <w:rPr>
+        <w:rFonts w:ascii="Wingdings" w:hAnsi="Wingdings" w:hint="default"/>
+      </w:rPr>
+    </w:lvl>
+    <w:lvl w:ilvl="6" w:tplc="04090001" w:tentative="1">
+      <w:start w:val="1"/>
+      <w:numFmt w:val="bullet"/>
+      <w:lvlText w:val=""/>
+      <w:lvlJc w:val="left"/>
+      <w:pPr>
+        <w:ind w:left="5040" w:hanging="360"/>
+      </w:pPr>
+      <w:rPr>
+        <w:rFonts w:ascii="Symbol" w:hAnsi="Symbol" w:hint="default"/>
+      </w:rPr>
+    </w:lvl>
+    <w:lvl w:ilvl="7" w:tplc="04090003" w:tentative="1">
+      <w:start w:val="1"/>
+      <w:numFmt w:val="bullet"/>
+      <w:lvlText w:val="o"/>
+      <w:lvlJc w:val="left"/>
+      <w:pPr>
+        <w:ind w:left="5760" w:hanging="360"/>
+      </w:pPr>
+      <w:rPr>
+        <w:rFonts w:ascii="Courier New" w:hAnsi="Courier New" w:cs="Courier New" w:hint="default"/>
+      </w:rPr>
+    </w:lvl>
+    <w:lvl w:ilvl="8" w:tplc="04090005" w:tentative="1">
+      <w:start w:val="1"/>
+      <w:numFmt w:val="bullet"/>
+      <w:lvlText w:val=""/>
+      <w:lvlJc w:val="left"/>
+      <w:pPr>
+        <w:ind w:left="6480" w:hanging="360"/>
+      </w:pPr>
+      <w:rPr>
+        <w:rFonts w:ascii="Wingdings" w:hAnsi="Wingdings" w:hint="default"/>
+      </w:rPr>
+    </w:lvl>
+  </w:abstractNum>
+  <w:abstractNum w:abstractNumId="10" w15:restartNumberingAfterBreak="0">
     <w:nsid w:val="74DF6446"/>
     <w:multiLevelType w:val="hybridMultilevel"/>
     <w:tmpl w:val="2820AA50"/>
@@ -1989,7 +4598,7 @@
       </w:rPr>
     </w:lvl>
   </w:abstractNum>
-  <w:abstractNum w:abstractNumId="8" w15:restartNumberingAfterBreak="0">
+  <w:abstractNum w:abstractNumId="11" w15:restartNumberingAfterBreak="0">
     <w:nsid w:val="782C001D"/>
     <w:multiLevelType w:val="hybridMultilevel"/>
     <w:tmpl w:val="FE0467CA"/>
@@ -2103,37 +4712,46 @@
     </w:lvl>
   </w:abstractNum>
   <w:num w:numId="1">
-    <w:abstractNumId w:val="2"/>
+    <w:abstractNumId w:val="3"/>
   </w:num>
   <w:num w:numId="2">
     <w:abstractNumId w:val="0"/>
   </w:num>
   <w:num w:numId="3">
-    <w:abstractNumId w:val="4"/>
+    <w:abstractNumId w:val="6"/>
   </w:num>
   <w:num w:numId="4">
-    <w:abstractNumId w:val="3"/>
+    <w:abstractNumId w:val="5"/>
   </w:num>
   <w:num w:numId="5">
     <w:abstractNumId w:val="1"/>
   </w:num>
   <w:num w:numId="6">
-    <w:abstractNumId w:val="6"/>
+    <w:abstractNumId w:val="8"/>
   </w:num>
   <w:num w:numId="7">
+    <w:abstractNumId w:val="10"/>
+  </w:num>
+  <w:num w:numId="8">
     <w:abstractNumId w:val="7"/>
   </w:num>
-  <w:num w:numId="8">
-    <w:abstractNumId w:val="5"/>
+  <w:num w:numId="9">
+    <w:abstractNumId w:val="11"/>
   </w:num>
-  <w:num w:numId="9">
-    <w:abstractNumId w:val="8"/>
+  <w:num w:numId="10">
+    <w:abstractNumId w:val="2"/>
+  </w:num>
+  <w:num w:numId="11">
+    <w:abstractNumId w:val="9"/>
+  </w:num>
+  <w:num w:numId="12">
+    <w:abstractNumId w:val="4"/>
   </w:num>
 </w:numbering>
 </file>
 
 <file path=word/styles.xml><?xml version="1.0" encoding="utf-8"?>
-<w:styles xmlns:mc="http://schemas.openxmlformats.org/markup-compatibility/2006" xmlns:r="http://schemas.openxmlformats.org/officeDocument/2006/relationships" xmlns:w="http://schemas.openxmlformats.org/wordprocessingml/2006/main" xmlns:w14="http://schemas.microsoft.com/office/word/2010/wordml" xmlns:w15="http://schemas.microsoft.com/office/word/2012/wordml" xmlns:w16se="http://schemas.microsoft.com/office/word/2015/wordml/symex" mc:Ignorable="w14 w15 w16se">
+<w:styles xmlns:mc="http://schemas.openxmlformats.org/markup-compatibility/2006" xmlns:r="http://schemas.openxmlformats.org/officeDocument/2006/relationships" xmlns:w="http://schemas.openxmlformats.org/wordprocessingml/2006/main" xmlns:w14="http://schemas.microsoft.com/office/word/2010/wordml" xmlns:w15="http://schemas.microsoft.com/office/word/2012/wordml" xmlns:w16cid="http://schemas.microsoft.com/office/word/2016/wordml/cid" xmlns:w16se="http://schemas.microsoft.com/office/word/2015/wordml/symex" mc:Ignorable="w14 w15 w16se w16cid">
   <w:docDefaults>
     <w:rPrDefault>
       <w:rPr>
@@ -2149,7 +4767,7 @@
       </w:pPr>
     </w:pPrDefault>
   </w:docDefaults>
-  <w:latentStyles w:defLockedState="0" w:defUIPriority="99" w:defSemiHidden="0" w:defUnhideWhenUsed="0" w:defQFormat="0" w:count="373">
+  <w:latentStyles w:defLockedState="0" w:defUIPriority="99" w:defSemiHidden="0" w:defUnhideWhenUsed="0" w:defQFormat="0" w:count="375">
     <w:lsdException w:name="Normal" w:uiPriority="0" w:qFormat="1"/>
     <w:lsdException w:name="heading 1" w:uiPriority="9" w:qFormat="1"/>
     <w:lsdException w:name="heading 2" w:semiHidden="1" w:uiPriority="9" w:unhideWhenUsed="1" w:qFormat="1"/>
@@ -2255,7 +4873,6 @@
     <w:lsdException w:name="HTML Sample" w:semiHidden="1" w:unhideWhenUsed="1"/>
     <w:lsdException w:name="HTML Typewriter" w:semiHidden="1" w:unhideWhenUsed="1"/>
     <w:lsdException w:name="HTML Variable" w:semiHidden="1" w:unhideWhenUsed="1"/>
-    <w:lsdException w:name="Normal Table" w:semiHidden="1" w:unhideWhenUsed="1"/>
     <w:lsdException w:name="annotation subject" w:semiHidden="1" w:unhideWhenUsed="1"/>
     <w:lsdException w:name="No List" w:semiHidden="1" w:unhideWhenUsed="1"/>
     <w:lsdException w:name="Outline List 1" w:semiHidden="1" w:unhideWhenUsed="1"/>
@@ -2301,11 +4918,9 @@
     <w:lsdException w:name="Table Subtle 1" w:semiHidden="1" w:unhideWhenUsed="1"/>
     <w:lsdException w:name="Table Subtle 2" w:semiHidden="1" w:unhideWhenUsed="1"/>
     <w:lsdException w:name="Table Web 1" w:semiHidden="1" w:unhideWhenUsed="1"/>
-    <w:lsdException w:name="Table Web 2" w:semiHidden="1" w:unhideWhenUsed="1"/>
     <w:lsdException w:name="Table Web 3" w:semiHidden="1" w:unhideWhenUsed="1"/>
     <w:lsdException w:name="Balloon Text" w:semiHidden="1" w:unhideWhenUsed="1"/>
     <w:lsdException w:name="Table Grid" w:uiPriority="39"/>
-    <w:lsdException w:name="Table Theme" w:semiHidden="1" w:unhideWhenUsed="1"/>
     <w:lsdException w:name="Placeholder Text" w:semiHidden="1"/>
     <w:lsdException w:name="No Spacing" w:uiPriority="1" w:qFormat="1"/>
     <w:lsdException w:name="Light Shading" w:uiPriority="60"/>
@@ -2523,6 +5138,8 @@
     <w:lsdException w:name="List Table 7 Colorful Accent 6" w:uiPriority="52"/>
     <w:lsdException w:name="Mention" w:semiHidden="1" w:unhideWhenUsed="1"/>
     <w:lsdException w:name="Smart Hyperlink" w:semiHidden="1" w:unhideWhenUsed="1"/>
+    <w:lsdException w:name="Hashtag" w:semiHidden="1" w:unhideWhenUsed="1"/>
+    <w:lsdException w:name="Unresolved Mention" w:semiHidden="1" w:unhideWhenUsed="1"/>
   </w:latentStyles>
   <w:style w:type="paragraph" w:default="1" w:styleId="Normal">
     <w:name w:val="Normal"/>

</xml_diff>

<commit_message>
The Queen Boss Fight is now feature complete; balance tweaks and some animations need to be added
</commit_message>
<xml_diff>
--- a/Odd Infinitum Design Document.docx
+++ b/Odd Infinitum Design Document.docx
@@ -167,7 +167,6 @@
       <w:pPr>
         <w:rPr>
           <w:rFonts w:ascii="Arial" w:hAnsi="Arial" w:cs="Arial"/>
-          <w:b/>
         </w:rPr>
       </w:pPr>
       <w:r>
@@ -188,22 +187,247 @@
       <w:pPr>
         <w:rPr>
           <w:rFonts w:ascii="Arial" w:hAnsi="Arial" w:cs="Arial"/>
-          <w:b/>
-        </w:rPr>
-      </w:pPr>
-    </w:p>
-    <w:p>
-      <w:pPr>
-        <w:rPr>
-          <w:rFonts w:ascii="Arial" w:hAnsi="Arial" w:cs="Arial"/>
-          <w:b/>
-        </w:rPr>
-      </w:pPr>
-      <w:r>
-        <w:rPr>
-          <w:rFonts w:ascii="Arial" w:hAnsi="Arial" w:cs="Arial"/>
-          <w:b/>
-        </w:rPr>
+        </w:rPr>
+      </w:pPr>
+      <w:r>
+        <w:rPr>
+          <w:rFonts w:ascii="Arial" w:hAnsi="Arial" w:cs="Arial"/>
+          <w:b/>
+        </w:rPr>
+        <w:t xml:space="preserve">Comparable Products: </w:t>
+      </w:r>
+      <w:r>
+        <w:rPr>
+          <w:rFonts w:ascii="Arial" w:hAnsi="Arial" w:cs="Arial"/>
+        </w:rPr>
+        <w:t>Bloodborne, Cuphead, Enemy Mind, Gradius, R-Type</w:t>
+      </w:r>
+    </w:p>
+    <w:p>
+      <w:pPr>
+        <w:rPr>
+          <w:rFonts w:ascii="Arial" w:hAnsi="Arial" w:cs="Arial"/>
+          <w:b/>
+        </w:rPr>
+      </w:pPr>
+    </w:p>
+    <w:p>
+      <w:pPr>
+        <w:rPr>
+          <w:rFonts w:ascii="Arial" w:hAnsi="Arial" w:cs="Arial"/>
+          <w:b/>
+        </w:rPr>
+      </w:pPr>
+    </w:p>
+    <w:p>
+      <w:pPr>
+        <w:rPr>
+          <w:rFonts w:ascii="Arial" w:hAnsi="Arial" w:cs="Arial"/>
+          <w:b/>
+        </w:rPr>
+      </w:pPr>
+    </w:p>
+    <w:p>
+      <w:pPr>
+        <w:rPr>
+          <w:rFonts w:ascii="Arial" w:hAnsi="Arial" w:cs="Arial"/>
+          <w:b/>
+        </w:rPr>
+      </w:pPr>
+    </w:p>
+    <w:p>
+      <w:pPr>
+        <w:rPr>
+          <w:rFonts w:ascii="Arial" w:hAnsi="Arial" w:cs="Arial"/>
+          <w:b/>
+        </w:rPr>
+      </w:pPr>
+    </w:p>
+    <w:p>
+      <w:pPr>
+        <w:rPr>
+          <w:rFonts w:ascii="Arial" w:hAnsi="Arial" w:cs="Arial"/>
+          <w:b/>
+        </w:rPr>
+      </w:pPr>
+    </w:p>
+    <w:p>
+      <w:pPr>
+        <w:rPr>
+          <w:rFonts w:ascii="Arial" w:hAnsi="Arial" w:cs="Arial"/>
+          <w:b/>
+        </w:rPr>
+      </w:pPr>
+    </w:p>
+    <w:p>
+      <w:pPr>
+        <w:rPr>
+          <w:rFonts w:ascii="Arial" w:hAnsi="Arial" w:cs="Arial"/>
+          <w:b/>
+        </w:rPr>
+      </w:pPr>
+    </w:p>
+    <w:p>
+      <w:pPr>
+        <w:rPr>
+          <w:rFonts w:ascii="Arial" w:hAnsi="Arial" w:cs="Arial"/>
+          <w:b/>
+        </w:rPr>
+      </w:pPr>
+    </w:p>
+    <w:p>
+      <w:pPr>
+        <w:rPr>
+          <w:rFonts w:ascii="Arial" w:hAnsi="Arial" w:cs="Arial"/>
+          <w:b/>
+        </w:rPr>
+      </w:pPr>
+    </w:p>
+    <w:p>
+      <w:pPr>
+        <w:rPr>
+          <w:rFonts w:ascii="Arial" w:hAnsi="Arial" w:cs="Arial"/>
+          <w:b/>
+        </w:rPr>
+      </w:pPr>
+    </w:p>
+    <w:p>
+      <w:pPr>
+        <w:rPr>
+          <w:rFonts w:ascii="Arial" w:hAnsi="Arial" w:cs="Arial"/>
+          <w:b/>
+        </w:rPr>
+      </w:pPr>
+    </w:p>
+    <w:p>
+      <w:pPr>
+        <w:rPr>
+          <w:rFonts w:ascii="Arial" w:hAnsi="Arial" w:cs="Arial"/>
+          <w:b/>
+        </w:rPr>
+      </w:pPr>
+    </w:p>
+    <w:p>
+      <w:pPr>
+        <w:rPr>
+          <w:rFonts w:ascii="Arial" w:hAnsi="Arial" w:cs="Arial"/>
+          <w:b/>
+        </w:rPr>
+      </w:pPr>
+    </w:p>
+    <w:p>
+      <w:pPr>
+        <w:rPr>
+          <w:rFonts w:ascii="Arial" w:hAnsi="Arial" w:cs="Arial"/>
+          <w:b/>
+        </w:rPr>
+      </w:pPr>
+    </w:p>
+    <w:p>
+      <w:pPr>
+        <w:rPr>
+          <w:rFonts w:ascii="Arial" w:hAnsi="Arial" w:cs="Arial"/>
+          <w:b/>
+        </w:rPr>
+      </w:pPr>
+      <w:r>
+        <w:rPr>
+          <w:rFonts w:ascii="Arial" w:hAnsi="Arial" w:cs="Arial"/>
+          <w:b/>
+        </w:rPr>
+        <w:br w:type="page"/>
+      </w:r>
+    </w:p>
+    <w:p>
+      <w:pPr>
+        <w:rPr>
+          <w:rFonts w:ascii="Arial" w:hAnsi="Arial" w:cs="Arial"/>
+          <w:b/>
+        </w:rPr>
+      </w:pPr>
+      <w:r>
+        <w:rPr>
+          <w:rFonts w:ascii="Arial" w:hAnsi="Arial" w:cs="Arial"/>
+          <w:b/>
+        </w:rPr>
+        <w:lastRenderedPageBreak/>
+        <w:t>STORY/GAME SUMMARY:</w:t>
+      </w:r>
+    </w:p>
+    <w:p>
+      <w:pPr>
+        <w:rPr>
+          <w:rFonts w:ascii="Arial" w:hAnsi="Arial" w:cs="Arial"/>
+          <w:b/>
+        </w:rPr>
+      </w:pPr>
+      <w:r>
+        <w:rPr>
+          <w:rFonts w:ascii="Arial" w:hAnsi="Arial" w:cs="Arial"/>
+          <w:b/>
+        </w:rPr>
+        <w:t>Game Story Summary:</w:t>
+      </w:r>
+    </w:p>
+    <w:p>
+      <w:pPr>
+        <w:rPr>
+          <w:rFonts w:ascii="Arial" w:hAnsi="Arial" w:cs="Arial"/>
+          <w:b/>
+        </w:rPr>
+      </w:pPr>
+    </w:p>
+    <w:p>
+      <w:pPr>
+        <w:rPr>
+          <w:rFonts w:ascii="Arial" w:hAnsi="Arial" w:cs="Arial"/>
+          <w:b/>
+        </w:rPr>
+      </w:pPr>
+      <w:r>
+        <w:rPr>
+          <w:rFonts w:ascii="Arial" w:hAnsi="Arial" w:cs="Arial"/>
+          <w:b/>
+        </w:rPr>
+        <w:t>Game Flow Outline:</w:t>
+      </w:r>
+    </w:p>
+    <w:p>
+      <w:pPr>
+        <w:rPr>
+          <w:rFonts w:ascii="Arial" w:hAnsi="Arial" w:cs="Arial"/>
+          <w:b/>
+        </w:rPr>
+      </w:pPr>
+    </w:p>
+    <w:p>
+      <w:pPr>
+        <w:rPr>
+          <w:rFonts w:ascii="Arial" w:hAnsi="Arial" w:cs="Arial"/>
+          <w:b/>
+        </w:rPr>
+      </w:pPr>
+      <w:r>
+        <w:rPr>
+          <w:rFonts w:ascii="Arial" w:hAnsi="Arial" w:cs="Arial"/>
+          <w:b/>
+        </w:rPr>
+        <w:br w:type="page"/>
+      </w:r>
+    </w:p>
+    <w:p>
+      <w:pPr>
+        <w:rPr>
+          <w:rFonts w:ascii="Arial" w:hAnsi="Arial" w:cs="Arial"/>
+          <w:b/>
+        </w:rPr>
+      </w:pPr>
+      <w:r>
+        <w:rPr>
+          <w:rFonts w:ascii="Arial" w:hAnsi="Arial" w:cs="Arial"/>
+          <w:b/>
+        </w:rPr>
+        <w:lastRenderedPageBreak/>
         <w:t>FEATURES:</w:t>
       </w:r>
     </w:p>
@@ -532,19 +756,7 @@
         <w:rPr>
           <w:rFonts w:ascii="Arial" w:hAnsi="Arial" w:cs="Arial"/>
         </w:rPr>
-        <w:t xml:space="preserve">Boss </w:t>
-      </w:r>
-      <w:r>
-        <w:rPr>
-          <w:rFonts w:ascii="Arial" w:hAnsi="Arial" w:cs="Arial"/>
-        </w:rPr>
-        <w:t>B</w:t>
-      </w:r>
-      <w:r>
-        <w:rPr>
-          <w:rFonts w:ascii="Arial" w:hAnsi="Arial" w:cs="Arial"/>
-        </w:rPr>
-        <w:t>attles</w:t>
+        <w:t>Boss Battles</w:t>
       </w:r>
     </w:p>
     <w:p>
@@ -667,13 +879,7 @@
         <w:rPr>
           <w:rFonts w:ascii="Arial" w:hAnsi="Arial" w:cs="Arial"/>
         </w:rPr>
-        <w:t xml:space="preserve">Player </w:t>
-      </w:r>
-      <w:r>
-        <w:rPr>
-          <w:rFonts w:ascii="Arial" w:hAnsi="Arial" w:cs="Arial"/>
-        </w:rPr>
-        <w:t>Mechanics</w:t>
+        <w:t>Player Mechanics</w:t>
       </w:r>
     </w:p>
     <w:p>
@@ -709,7 +915,6 @@
         <w:rPr>
           <w:rFonts w:ascii="Arial" w:hAnsi="Arial" w:cs="Arial"/>
         </w:rPr>
-        <w:lastRenderedPageBreak/>
         <w:t>Boss Battle</w:t>
       </w:r>
     </w:p>
@@ -884,6 +1089,22 @@
           <w:rFonts w:ascii="Arial" w:hAnsi="Arial" w:cs="Arial"/>
           <w:b/>
         </w:rPr>
+        <w:br w:type="page"/>
+      </w:r>
+    </w:p>
+    <w:p>
+      <w:pPr>
+        <w:rPr>
+          <w:rFonts w:ascii="Arial" w:hAnsi="Arial" w:cs="Arial"/>
+          <w:b/>
+        </w:rPr>
+      </w:pPr>
+      <w:r>
+        <w:rPr>
+          <w:rFonts w:ascii="Arial" w:hAnsi="Arial" w:cs="Arial"/>
+          <w:b/>
+        </w:rPr>
+        <w:lastRenderedPageBreak/>
         <w:t>CONTROLS</w:t>
       </w:r>
       <w:r>
@@ -1083,13 +1304,7 @@
         <w:rPr>
           <w:rFonts w:ascii="Arial" w:hAnsi="Arial" w:cs="Arial"/>
         </w:rPr>
-        <w:t xml:space="preserve">Movement: </w:t>
-      </w:r>
-      <w:r>
-        <w:rPr>
-          <w:rFonts w:ascii="Arial" w:hAnsi="Arial" w:cs="Arial"/>
-        </w:rPr>
-        <w:t>LS</w:t>
+        <w:t>Movement: LS</w:t>
       </w:r>
     </w:p>
     <w:p>
@@ -1108,13 +1323,7 @@
         <w:rPr>
           <w:rFonts w:ascii="Arial" w:hAnsi="Arial" w:cs="Arial"/>
         </w:rPr>
-        <w:t xml:space="preserve">Fire Laser: </w:t>
-      </w:r>
-      <w:r>
-        <w:rPr>
-          <w:rFonts w:ascii="Arial" w:hAnsi="Arial" w:cs="Arial"/>
-        </w:rPr>
-        <w:t>A</w:t>
+        <w:t>Fire Laser: A</w:t>
       </w:r>
     </w:p>
     <w:p>
@@ -1133,13 +1342,7 @@
         <w:rPr>
           <w:rFonts w:ascii="Arial" w:hAnsi="Arial" w:cs="Arial"/>
         </w:rPr>
-        <w:t xml:space="preserve">Alt Laser: </w:t>
-      </w:r>
-      <w:r>
-        <w:rPr>
-          <w:rFonts w:ascii="Arial" w:hAnsi="Arial" w:cs="Arial"/>
-        </w:rPr>
-        <w:t>B</w:t>
+        <w:t>Alt Laser: B</w:t>
       </w:r>
     </w:p>
     <w:p>
@@ -1158,13 +1361,7 @@
         <w:rPr>
           <w:rFonts w:ascii="Arial" w:hAnsi="Arial" w:cs="Arial"/>
         </w:rPr>
-        <w:t xml:space="preserve">Fire Missile: </w:t>
-      </w:r>
-      <w:r>
-        <w:rPr>
-          <w:rFonts w:ascii="Arial" w:hAnsi="Arial" w:cs="Arial"/>
-        </w:rPr>
-        <w:t>X</w:t>
+        <w:t>Fire Missile: X</w:t>
       </w:r>
     </w:p>
     <w:p>
@@ -1183,19 +1380,7 @@
         <w:rPr>
           <w:rFonts w:ascii="Arial" w:hAnsi="Arial" w:cs="Arial"/>
         </w:rPr>
-        <w:t xml:space="preserve">Missile </w:t>
-      </w:r>
-      <w:r>
-        <w:rPr>
-          <w:rFonts w:ascii="Arial" w:hAnsi="Arial" w:cs="Arial"/>
-        </w:rPr>
-        <w:t>Reload</w:t>
-      </w:r>
-      <w:r>
-        <w:rPr>
-          <w:rFonts w:ascii="Arial" w:hAnsi="Arial" w:cs="Arial"/>
-        </w:rPr>
-        <w:t>: Y</w:t>
+        <w:t>Missile Reload: Y</w:t>
       </w:r>
     </w:p>
     <w:p>
@@ -1214,13 +1399,7 @@
         <w:rPr>
           <w:rFonts w:ascii="Arial" w:hAnsi="Arial" w:cs="Arial"/>
         </w:rPr>
-        <w:t xml:space="preserve">Shift: </w:t>
-      </w:r>
-      <w:r>
-        <w:rPr>
-          <w:rFonts w:ascii="Arial" w:hAnsi="Arial" w:cs="Arial"/>
-        </w:rPr>
-        <w:t>RT</w:t>
+        <w:t>Shift: RT</w:t>
       </w:r>
     </w:p>
     <w:p>
@@ -1239,13 +1418,7 @@
         <w:rPr>
           <w:rFonts w:ascii="Arial" w:hAnsi="Arial" w:cs="Arial"/>
         </w:rPr>
-        <w:t xml:space="preserve">Energy Buckler: </w:t>
-      </w:r>
-      <w:r>
-        <w:rPr>
-          <w:rFonts w:ascii="Arial" w:hAnsi="Arial" w:cs="Arial"/>
-        </w:rPr>
-        <w:t>LT</w:t>
+        <w:t>Energy Buckler: LT</w:t>
       </w:r>
     </w:p>
     <w:p>
@@ -1284,13 +1457,7 @@
         <w:rPr>
           <w:rFonts w:ascii="Arial" w:hAnsi="Arial" w:cs="Arial"/>
         </w:rPr>
-        <w:t xml:space="preserve">Movement: </w:t>
-      </w:r>
-      <w:r>
-        <w:rPr>
-          <w:rFonts w:ascii="Arial" w:hAnsi="Arial" w:cs="Arial"/>
-        </w:rPr>
-        <w:t>LS</w:t>
+        <w:t>Movement: LS</w:t>
       </w:r>
     </w:p>
     <w:p>
@@ -1309,13 +1476,7 @@
         <w:rPr>
           <w:rFonts w:ascii="Arial" w:hAnsi="Arial" w:cs="Arial"/>
         </w:rPr>
-        <w:t xml:space="preserve">Fire Laser: </w:t>
-      </w:r>
-      <w:r>
-        <w:rPr>
-          <w:rFonts w:ascii="Arial" w:hAnsi="Arial" w:cs="Arial"/>
-        </w:rPr>
-        <w:t>X</w:t>
+        <w:t>Fire Laser: X</w:t>
       </w:r>
     </w:p>
     <w:p>
@@ -1334,13 +1495,7 @@
         <w:rPr>
           <w:rFonts w:ascii="Arial" w:hAnsi="Arial" w:cs="Arial"/>
         </w:rPr>
-        <w:t xml:space="preserve">Alt Laser: </w:t>
-      </w:r>
-      <w:r>
-        <w:rPr>
-          <w:rFonts w:ascii="Arial" w:hAnsi="Arial" w:cs="Arial"/>
-        </w:rPr>
-        <w:t>O</w:t>
+        <w:t>Alt Laser: O</w:t>
       </w:r>
     </w:p>
     <w:p>
@@ -1385,19 +1540,7 @@
         <w:rPr>
           <w:rFonts w:ascii="Arial" w:hAnsi="Arial" w:cs="Arial"/>
         </w:rPr>
-        <w:t xml:space="preserve">Missile </w:t>
-      </w:r>
-      <w:r>
-        <w:rPr>
-          <w:rFonts w:ascii="Arial" w:hAnsi="Arial" w:cs="Arial"/>
-        </w:rPr>
-        <w:t xml:space="preserve">Reload: </w:t>
-      </w:r>
-      <w:r>
-        <w:rPr>
-          <w:rFonts w:ascii="Arial" w:hAnsi="Arial" w:cs="Arial"/>
-        </w:rPr>
-        <w:t>▲</w:t>
+        <w:t>Missile Reload: ▲</w:t>
       </w:r>
     </w:p>
     <w:p>
@@ -1462,23 +1605,23 @@
       <w:pPr>
         <w:rPr>
           <w:rFonts w:ascii="Arial" w:hAnsi="Arial" w:cs="Arial"/>
-          <w:b/>
-        </w:rPr>
-      </w:pPr>
-      <w:r>
-        <w:rPr>
-          <w:rFonts w:ascii="Arial" w:hAnsi="Arial" w:cs="Arial"/>
-          <w:b/>
-        </w:rPr>
-        <w:t>Game Overview:</w:t>
-      </w:r>
-    </w:p>
-    <w:p>
-      <w:pPr>
-        <w:rPr>
-          <w:rFonts w:ascii="Arial" w:hAnsi="Arial" w:cs="Arial"/>
-        </w:rPr>
-      </w:pPr>
+        </w:rPr>
+      </w:pPr>
+    </w:p>
+    <w:p>
+      <w:pPr>
+        <w:rPr>
+          <w:rFonts w:ascii="Arial" w:hAnsi="Arial" w:cs="Arial"/>
+          <w:b/>
+        </w:rPr>
+      </w:pPr>
+      <w:r>
+        <w:rPr>
+          <w:rFonts w:ascii="Arial" w:hAnsi="Arial" w:cs="Arial"/>
+          <w:b/>
+        </w:rPr>
+        <w:br w:type="page"/>
+      </w:r>
     </w:p>
     <w:p>
       <w:pPr>
@@ -2005,62 +2148,336 @@
         <w:rPr>
           <w:rFonts w:ascii="Arial" w:hAnsi="Arial" w:cs="Arial"/>
         </w:rPr>
+        <w:t xml:space="preserve"> (exotic)</w:t>
+      </w:r>
+      <w:r>
+        <w:rPr>
+          <w:rFonts w:ascii="Arial" w:hAnsi="Arial" w:cs="Arial"/>
+        </w:rPr>
+        <w:t xml:space="preserve"> – spawns up to five small orbs that follow the player</w:t>
+      </w:r>
+    </w:p>
+    <w:p>
+      <w:pPr>
+        <w:pStyle w:val="ListParagraph"/>
+        <w:numPr>
+          <w:ilvl w:val="2"/>
+          <w:numId w:val="12"/>
+        </w:numPr>
+        <w:rPr>
+          <w:rFonts w:ascii="Arial" w:hAnsi="Arial" w:cs="Arial"/>
+          <w:b/>
+        </w:rPr>
+      </w:pPr>
+      <w:r>
+        <w:rPr>
+          <w:rFonts w:ascii="Arial" w:hAnsi="Arial" w:cs="Arial"/>
+        </w:rPr>
+        <w:t>Phase 2 (R.E.D.D. Fleet Defector):</w:t>
+      </w:r>
+    </w:p>
+    <w:p>
+      <w:pPr>
+        <w:pStyle w:val="ListParagraph"/>
+        <w:numPr>
+          <w:ilvl w:val="3"/>
+          <w:numId w:val="12"/>
+        </w:numPr>
+        <w:rPr>
+          <w:rFonts w:ascii="Arial" w:hAnsi="Arial" w:cs="Arial"/>
+          <w:b/>
+        </w:rPr>
+      </w:pPr>
+      <w:r>
+        <w:rPr>
+          <w:rFonts w:ascii="Arial" w:hAnsi="Arial" w:cs="Arial"/>
+        </w:rPr>
+        <w:t>Fleet Shotgun (traditional)</w:t>
+      </w:r>
+      <w:r>
+        <w:rPr>
+          <w:rFonts w:ascii="Arial" w:hAnsi="Arial" w:cs="Arial"/>
+        </w:rPr>
+        <w:t xml:space="preserve"> – fires several elongated lasers in a spread pattern towards the player</w:t>
+      </w:r>
+    </w:p>
+    <w:p>
+      <w:pPr>
+        <w:pStyle w:val="ListParagraph"/>
+        <w:numPr>
+          <w:ilvl w:val="3"/>
+          <w:numId w:val="12"/>
+        </w:numPr>
+        <w:rPr>
+          <w:rFonts w:ascii="Arial" w:hAnsi="Arial" w:cs="Arial"/>
+          <w:b/>
+        </w:rPr>
+      </w:pPr>
+      <w:r>
+        <w:rPr>
+          <w:rFonts w:ascii="Arial" w:hAnsi="Arial" w:cs="Arial"/>
+        </w:rPr>
+        <w:t>Large Seeker Orbs</w:t>
+      </w:r>
+      <w:r>
+        <w:rPr>
+          <w:rFonts w:ascii="Arial" w:hAnsi="Arial" w:cs="Arial"/>
+        </w:rPr>
+        <w:t xml:space="preserve"> (exotic)</w:t>
+      </w:r>
+      <w:r>
+        <w:rPr>
+          <w:rFonts w:ascii="Arial" w:hAnsi="Arial" w:cs="Arial"/>
+        </w:rPr>
+        <w:t xml:space="preserve"> – spawns up to two large orbs that follow the player</w:t>
+      </w:r>
+    </w:p>
+    <w:p>
+      <w:pPr>
+        <w:pStyle w:val="ListParagraph"/>
+        <w:numPr>
+          <w:ilvl w:val="2"/>
+          <w:numId w:val="12"/>
+        </w:numPr>
+        <w:rPr>
+          <w:rFonts w:ascii="Arial" w:hAnsi="Arial" w:cs="Arial"/>
+          <w:b/>
+        </w:rPr>
+      </w:pPr>
+      <w:r>
+        <w:rPr>
+          <w:rFonts w:ascii="Arial" w:hAnsi="Arial" w:cs="Arial"/>
+        </w:rPr>
+        <w:t>Phase 3 (R.E.D.D. Fleet Defector):</w:t>
+      </w:r>
+    </w:p>
+    <w:p>
+      <w:pPr>
+        <w:pStyle w:val="ListParagraph"/>
+        <w:numPr>
+          <w:ilvl w:val="3"/>
+          <w:numId w:val="12"/>
+        </w:numPr>
+        <w:rPr>
+          <w:rFonts w:ascii="Arial" w:hAnsi="Arial" w:cs="Arial"/>
+          <w:b/>
+        </w:rPr>
+      </w:pPr>
+      <w:r>
+        <w:rPr>
+          <w:rFonts w:ascii="Arial" w:hAnsi="Arial" w:cs="Arial"/>
+        </w:rPr>
+        <w:t>Fle</w:t>
+      </w:r>
+      <w:r>
+        <w:rPr>
+          <w:rFonts w:ascii="Arial" w:hAnsi="Arial" w:cs="Arial"/>
+        </w:rPr>
+        <w:t xml:space="preserve">et </w:t>
+      </w:r>
+      <w:r>
+        <w:rPr>
+          <w:rFonts w:ascii="Arial" w:hAnsi="Arial" w:cs="Arial"/>
+        </w:rPr>
+        <w:t>Spear</w:t>
+      </w:r>
+      <w:r>
+        <w:rPr>
+          <w:rFonts w:ascii="Arial" w:hAnsi="Arial" w:cs="Arial"/>
+        </w:rPr>
+        <w:t xml:space="preserve"> (traditional)</w:t>
+      </w:r>
+      <w:r>
+        <w:rPr>
+          <w:rFonts w:ascii="Arial" w:hAnsi="Arial" w:cs="Arial"/>
+        </w:rPr>
+        <w:t xml:space="preserve"> – fires a single charged large laser in a straight trajectory towards the player</w:t>
+      </w:r>
+    </w:p>
+    <w:p>
+      <w:pPr>
+        <w:pStyle w:val="ListParagraph"/>
+        <w:numPr>
+          <w:ilvl w:val="3"/>
+          <w:numId w:val="12"/>
+        </w:numPr>
+        <w:rPr>
+          <w:rFonts w:ascii="Arial" w:hAnsi="Arial" w:cs="Arial"/>
+          <w:b/>
+        </w:rPr>
+      </w:pPr>
+      <w:r>
+        <w:rPr>
+          <w:rFonts w:ascii="Arial" w:hAnsi="Arial" w:cs="Arial"/>
+        </w:rPr>
+        <w:t>Fleet-Breaker</w:t>
+      </w:r>
+      <w:r>
+        <w:rPr>
+          <w:rFonts w:ascii="Arial" w:hAnsi="Arial" w:cs="Arial"/>
+        </w:rPr>
+        <w:t xml:space="preserve"> (exotic)</w:t>
+      </w:r>
+      <w:r>
+        <w:rPr>
+          <w:rFonts w:ascii="Arial" w:hAnsi="Arial" w:cs="Arial"/>
+        </w:rPr>
+        <w:t xml:space="preserve"> – spawns a</w:t>
+      </w:r>
+      <w:r>
+        <w:rPr>
+          <w:rFonts w:ascii="Arial" w:hAnsi="Arial" w:cs="Arial"/>
+        </w:rPr>
+        <w:t xml:space="preserve"> stationary </w:t>
+      </w:r>
+      <w:r>
+        <w:rPr>
+          <w:rFonts w:ascii="Arial" w:hAnsi="Arial" w:cs="Arial"/>
+        </w:rPr>
+        <w:t xml:space="preserve">orb that </w:t>
+      </w:r>
+      <w:r>
+        <w:rPr>
+          <w:rFonts w:ascii="Arial" w:hAnsi="Arial" w:cs="Arial"/>
+        </w:rPr>
+        <w:t>fires small lasers in a radial pattern</w:t>
+      </w:r>
+    </w:p>
+    <w:p>
+      <w:pPr>
+        <w:pStyle w:val="ListParagraph"/>
+        <w:numPr>
+          <w:ilvl w:val="2"/>
+          <w:numId w:val="12"/>
+        </w:numPr>
+        <w:rPr>
+          <w:rFonts w:ascii="Arial" w:hAnsi="Arial" w:cs="Arial"/>
+          <w:b/>
+        </w:rPr>
+      </w:pPr>
+      <w:r>
+        <w:rPr>
+          <w:rFonts w:ascii="Arial" w:hAnsi="Arial" w:cs="Arial"/>
+        </w:rPr>
+        <w:t>Phase 4 (Fleet Commander Daemeon):</w:t>
+      </w:r>
+    </w:p>
+    <w:p>
+      <w:pPr>
+        <w:pStyle w:val="ListParagraph"/>
+        <w:numPr>
+          <w:ilvl w:val="3"/>
+          <w:numId w:val="12"/>
+        </w:numPr>
+        <w:rPr>
+          <w:rFonts w:ascii="Arial" w:hAnsi="Arial" w:cs="Arial"/>
+          <w:b/>
+        </w:rPr>
+      </w:pPr>
+      <w:r>
+        <w:rPr>
+          <w:rFonts w:ascii="Arial" w:hAnsi="Arial" w:cs="Arial"/>
+        </w:rPr>
+        <w:t>Phase 1</w:t>
+      </w:r>
+      <w:r>
+        <w:rPr>
+          <w:rFonts w:ascii="Arial" w:hAnsi="Arial" w:cs="Arial"/>
+        </w:rPr>
+        <w:t xml:space="preserve"> (Shield Up, 3 Orbs)</w:t>
+      </w:r>
+      <w:r>
+        <w:rPr>
+          <w:rFonts w:ascii="Arial" w:hAnsi="Arial" w:cs="Arial"/>
+        </w:rPr>
+        <w:t>:</w:t>
+      </w:r>
+    </w:p>
+    <w:p>
+      <w:pPr>
+        <w:pStyle w:val="ListParagraph"/>
+        <w:numPr>
+          <w:ilvl w:val="4"/>
+          <w:numId w:val="12"/>
+        </w:numPr>
+        <w:rPr>
+          <w:rFonts w:ascii="Arial" w:hAnsi="Arial" w:cs="Arial"/>
+          <w:b/>
+        </w:rPr>
+      </w:pPr>
+      <w:r>
+        <w:rPr>
+          <w:rFonts w:ascii="Arial" w:hAnsi="Arial" w:cs="Arial"/>
+        </w:rPr>
+        <w:t>No attacks</w:t>
+      </w:r>
+    </w:p>
+    <w:p>
+      <w:pPr>
+        <w:pStyle w:val="ListParagraph"/>
+        <w:numPr>
+          <w:ilvl w:val="3"/>
+          <w:numId w:val="12"/>
+        </w:numPr>
+        <w:rPr>
+          <w:rFonts w:ascii="Arial" w:hAnsi="Arial" w:cs="Arial"/>
+          <w:b/>
+        </w:rPr>
+      </w:pPr>
+      <w:r>
+        <w:rPr>
+          <w:rFonts w:ascii="Arial" w:hAnsi="Arial" w:cs="Arial"/>
+        </w:rPr>
+        <w:t>Phase 2</w:t>
+      </w:r>
+      <w:r>
+        <w:rPr>
+          <w:rFonts w:ascii="Arial" w:hAnsi="Arial" w:cs="Arial"/>
+        </w:rPr>
+        <w:t xml:space="preserve"> (Shield Up, 2 Orbs)</w:t>
+      </w:r>
+      <w:r>
+        <w:rPr>
+          <w:rFonts w:ascii="Arial" w:hAnsi="Arial" w:cs="Arial"/>
+        </w:rPr>
+        <w:t>:</w:t>
+      </w:r>
+    </w:p>
+    <w:p>
+      <w:pPr>
+        <w:pStyle w:val="ListParagraph"/>
+        <w:numPr>
+          <w:ilvl w:val="4"/>
+          <w:numId w:val="12"/>
+        </w:numPr>
+        <w:rPr>
+          <w:rFonts w:ascii="Arial" w:hAnsi="Arial" w:cs="Arial"/>
+          <w:b/>
+        </w:rPr>
+      </w:pPr>
+      <w:r>
+        <w:rPr>
+          <w:rFonts w:ascii="Arial" w:hAnsi="Arial" w:cs="Arial"/>
+        </w:rPr>
+        <w:t xml:space="preserve">Homing Missile </w:t>
+      </w:r>
+      <w:r>
+        <w:rPr>
+          <w:rFonts w:ascii="Arial" w:hAnsi="Arial" w:cs="Arial"/>
+        </w:rPr>
+        <w:t>–</w:t>
+      </w:r>
+      <w:r>
+        <w:rPr>
+          <w:rFonts w:ascii="Arial" w:hAnsi="Arial" w:cs="Arial"/>
+        </w:rPr>
         <w:t xml:space="preserve"> </w:t>
       </w:r>
       <w:r>
         <w:rPr>
           <w:rFonts w:ascii="Arial" w:hAnsi="Arial" w:cs="Arial"/>
         </w:rPr>
-        <w:t>(</w:t>
-      </w:r>
-      <w:r>
-        <w:rPr>
-          <w:rFonts w:ascii="Arial" w:hAnsi="Arial" w:cs="Arial"/>
-        </w:rPr>
-        <w:t>exotic</w:t>
-      </w:r>
-      <w:r>
-        <w:rPr>
-          <w:rFonts w:ascii="Arial" w:hAnsi="Arial" w:cs="Arial"/>
-        </w:rPr>
-        <w:t>)</w:t>
-      </w:r>
-      <w:r>
-        <w:rPr>
-          <w:rFonts w:ascii="Arial" w:hAnsi="Arial" w:cs="Arial"/>
-        </w:rPr>
-        <w:t xml:space="preserve"> – spawns up to five small orbs that follow the player</w:t>
-      </w:r>
-    </w:p>
-    <w:p>
-      <w:pPr>
-        <w:pStyle w:val="ListParagraph"/>
-        <w:numPr>
-          <w:ilvl w:val="2"/>
-          <w:numId w:val="12"/>
-        </w:numPr>
-        <w:rPr>
-          <w:rFonts w:ascii="Arial" w:hAnsi="Arial" w:cs="Arial"/>
-          <w:b/>
-        </w:rPr>
-      </w:pPr>
-      <w:r>
-        <w:rPr>
-          <w:rFonts w:ascii="Arial" w:hAnsi="Arial" w:cs="Arial"/>
-        </w:rPr>
-        <w:t xml:space="preserve">Phase </w:t>
-      </w:r>
-      <w:r>
-        <w:rPr>
-          <w:rFonts w:ascii="Arial" w:hAnsi="Arial" w:cs="Arial"/>
-        </w:rPr>
-        <w:t>2</w:t>
-      </w:r>
-      <w:r>
-        <w:rPr>
-          <w:rFonts w:ascii="Arial" w:hAnsi="Arial" w:cs="Arial"/>
-        </w:rPr>
-        <w:t xml:space="preserve"> (R.E.D.D. Fleet Defector):</w:t>
+        <w:t xml:space="preserve">missile that fires in a straight trajectory at high speed and then slows down before homing in on the player’s position </w:t>
       </w:r>
     </w:p>
     <w:p>
@@ -2079,19 +2496,81 @@
         <w:rPr>
           <w:rFonts w:ascii="Arial" w:hAnsi="Arial" w:cs="Arial"/>
         </w:rPr>
-        <w:t xml:space="preserve">Fleet Shotgun </w:t>
-      </w:r>
-      <w:r>
-        <w:rPr>
-          <w:rFonts w:ascii="Arial" w:hAnsi="Arial" w:cs="Arial"/>
-        </w:rPr>
-        <w:t>(traditional)</w:t>
-      </w:r>
-      <w:r>
-        <w:rPr>
-          <w:rFonts w:ascii="Arial" w:hAnsi="Arial" w:cs="Arial"/>
-        </w:rPr>
-        <w:t xml:space="preserve"> – fires several elongated lasers in a spread pattern towards the player</w:t>
+        <w:t>Phase 3</w:t>
+      </w:r>
+      <w:r>
+        <w:rPr>
+          <w:rFonts w:ascii="Arial" w:hAnsi="Arial" w:cs="Arial"/>
+        </w:rPr>
+        <w:t xml:space="preserve"> (Shield Up, 1 Orbs)</w:t>
+      </w:r>
+      <w:r>
+        <w:rPr>
+          <w:rFonts w:ascii="Arial" w:hAnsi="Arial" w:cs="Arial"/>
+        </w:rPr>
+        <w:t>:</w:t>
+      </w:r>
+    </w:p>
+    <w:p>
+      <w:pPr>
+        <w:pStyle w:val="ListParagraph"/>
+        <w:numPr>
+          <w:ilvl w:val="4"/>
+          <w:numId w:val="12"/>
+        </w:numPr>
+        <w:rPr>
+          <w:rFonts w:ascii="Arial" w:hAnsi="Arial" w:cs="Arial"/>
+          <w:b/>
+        </w:rPr>
+      </w:pPr>
+      <w:r>
+        <w:rPr>
+          <w:rFonts w:ascii="Arial" w:hAnsi="Arial" w:cs="Arial"/>
+        </w:rPr>
+        <w:t xml:space="preserve">Homing Missile – missile that fires in a straight trajectory at high speed and then slows down before homing in on the player’s position </w:t>
+      </w:r>
+    </w:p>
+    <w:p>
+      <w:pPr>
+        <w:pStyle w:val="ListParagraph"/>
+        <w:numPr>
+          <w:ilvl w:val="4"/>
+          <w:numId w:val="12"/>
+        </w:numPr>
+        <w:rPr>
+          <w:rFonts w:ascii="Arial" w:hAnsi="Arial" w:cs="Arial"/>
+          <w:b/>
+        </w:rPr>
+      </w:pPr>
+      <w:r>
+        <w:rPr>
+          <w:rFonts w:ascii="Arial" w:hAnsi="Arial" w:cs="Arial"/>
+        </w:rPr>
+        <w:t>Wave Beam</w:t>
+      </w:r>
+      <w:r>
+        <w:rPr>
+          <w:rFonts w:ascii="Arial" w:hAnsi="Arial" w:cs="Arial"/>
+        </w:rPr>
+        <w:t xml:space="preserve"> </w:t>
+      </w:r>
+      <w:r>
+        <w:rPr>
+          <w:rFonts w:ascii="Arial" w:hAnsi="Arial" w:cs="Arial"/>
+        </w:rPr>
+        <w:t>–</w:t>
+      </w:r>
+      <w:r>
+        <w:rPr>
+          <w:rFonts w:ascii="Arial" w:hAnsi="Arial" w:cs="Arial"/>
+        </w:rPr>
+        <w:t xml:space="preserve"> </w:t>
+      </w:r>
+      <w:r>
+        <w:rPr>
+          <w:rFonts w:ascii="Arial" w:hAnsi="Arial" w:cs="Arial"/>
+        </w:rPr>
+        <w:t>fires small orbs in a sine wave pattern in the player’s direction</w:t>
       </w:r>
     </w:p>
     <w:p>
@@ -2110,499 +2589,13 @@
         <w:rPr>
           <w:rFonts w:ascii="Arial" w:hAnsi="Arial" w:cs="Arial"/>
         </w:rPr>
-        <w:t>Large</w:t>
-      </w:r>
-      <w:r>
-        <w:rPr>
-          <w:rFonts w:ascii="Arial" w:hAnsi="Arial" w:cs="Arial"/>
-        </w:rPr>
-        <w:t xml:space="preserve"> Seeker Orbs</w:t>
-      </w:r>
-      <w:r>
-        <w:rPr>
-          <w:rFonts w:ascii="Arial" w:hAnsi="Arial" w:cs="Arial"/>
-        </w:rPr>
-        <w:t xml:space="preserve"> (exotic)</w:t>
-      </w:r>
-      <w:r>
-        <w:rPr>
-          <w:rFonts w:ascii="Arial" w:hAnsi="Arial" w:cs="Arial"/>
-        </w:rPr>
-        <w:t xml:space="preserve"> – spawns up to two large orbs that follow the player</w:t>
-      </w:r>
-    </w:p>
-    <w:p>
-      <w:pPr>
-        <w:pStyle w:val="ListParagraph"/>
-        <w:numPr>
-          <w:ilvl w:val="2"/>
-          <w:numId w:val="12"/>
-        </w:numPr>
-        <w:rPr>
-          <w:rFonts w:ascii="Arial" w:hAnsi="Arial" w:cs="Arial"/>
-          <w:b/>
-        </w:rPr>
-      </w:pPr>
-      <w:r>
-        <w:rPr>
-          <w:rFonts w:ascii="Arial" w:hAnsi="Arial" w:cs="Arial"/>
-        </w:rPr>
-        <w:t xml:space="preserve">Phase </w:t>
-      </w:r>
-      <w:r>
-        <w:rPr>
-          <w:rFonts w:ascii="Arial" w:hAnsi="Arial" w:cs="Arial"/>
-        </w:rPr>
-        <w:t>3</w:t>
-      </w:r>
-      <w:r>
-        <w:rPr>
-          <w:rFonts w:ascii="Arial" w:hAnsi="Arial" w:cs="Arial"/>
-        </w:rPr>
-        <w:t xml:space="preserve"> (R.E.D.D. Fleet Defector):</w:t>
-      </w:r>
-    </w:p>
-    <w:p>
-      <w:pPr>
-        <w:pStyle w:val="ListParagraph"/>
-        <w:numPr>
-          <w:ilvl w:val="3"/>
-          <w:numId w:val="12"/>
-        </w:numPr>
-        <w:rPr>
-          <w:rFonts w:ascii="Arial" w:hAnsi="Arial" w:cs="Arial"/>
-          <w:b/>
-        </w:rPr>
-      </w:pPr>
-      <w:r>
-        <w:rPr>
-          <w:rFonts w:ascii="Arial" w:hAnsi="Arial" w:cs="Arial"/>
-        </w:rPr>
-        <w:t>Fle</w:t>
-      </w:r>
-      <w:r>
-        <w:rPr>
-          <w:rFonts w:ascii="Arial" w:hAnsi="Arial" w:cs="Arial"/>
-        </w:rPr>
-        <w:t xml:space="preserve">et </w:t>
-      </w:r>
-      <w:r>
-        <w:rPr>
-          <w:rFonts w:ascii="Arial" w:hAnsi="Arial" w:cs="Arial"/>
-        </w:rPr>
-        <w:t>Spear</w:t>
-      </w:r>
-      <w:r>
-        <w:rPr>
-          <w:rFonts w:ascii="Arial" w:hAnsi="Arial" w:cs="Arial"/>
-        </w:rPr>
-        <w:t xml:space="preserve"> </w:t>
-      </w:r>
-      <w:r>
-        <w:rPr>
-          <w:rFonts w:ascii="Arial" w:hAnsi="Arial" w:cs="Arial"/>
-        </w:rPr>
-        <w:t>(traditional)</w:t>
-      </w:r>
-      <w:r>
-        <w:rPr>
-          <w:rFonts w:ascii="Arial" w:hAnsi="Arial" w:cs="Arial"/>
-        </w:rPr>
-        <w:t xml:space="preserve"> – fires a single charged large laser in a straight trajectory towards the player</w:t>
-      </w:r>
-    </w:p>
-    <w:p>
-      <w:pPr>
-        <w:pStyle w:val="ListParagraph"/>
-        <w:numPr>
-          <w:ilvl w:val="3"/>
-          <w:numId w:val="12"/>
-        </w:numPr>
-        <w:rPr>
-          <w:rFonts w:ascii="Arial" w:hAnsi="Arial" w:cs="Arial"/>
-          <w:b/>
-        </w:rPr>
-      </w:pPr>
-      <w:r>
-        <w:rPr>
-          <w:rFonts w:ascii="Arial" w:hAnsi="Arial" w:cs="Arial"/>
-        </w:rPr>
-        <w:t>Fleet-Breaker</w:t>
-      </w:r>
-      <w:r>
-        <w:rPr>
-          <w:rFonts w:ascii="Arial" w:hAnsi="Arial" w:cs="Arial"/>
-        </w:rPr>
-        <w:t xml:space="preserve"> (exotic)</w:t>
-      </w:r>
-      <w:r>
-        <w:rPr>
-          <w:rFonts w:ascii="Arial" w:hAnsi="Arial" w:cs="Arial"/>
-        </w:rPr>
-        <w:t xml:space="preserve"> – spawns a</w:t>
-      </w:r>
-      <w:r>
-        <w:rPr>
-          <w:rFonts w:ascii="Arial" w:hAnsi="Arial" w:cs="Arial"/>
-        </w:rPr>
-        <w:t xml:space="preserve"> stationary </w:t>
-      </w:r>
-      <w:r>
-        <w:rPr>
-          <w:rFonts w:ascii="Arial" w:hAnsi="Arial" w:cs="Arial"/>
-        </w:rPr>
-        <w:t xml:space="preserve">orb that </w:t>
-      </w:r>
-      <w:r>
-        <w:rPr>
-          <w:rFonts w:ascii="Arial" w:hAnsi="Arial" w:cs="Arial"/>
-        </w:rPr>
-        <w:t>fires small lasers in a radial pattern</w:t>
-      </w:r>
-    </w:p>
-    <w:p>
-      <w:pPr>
-        <w:pStyle w:val="ListParagraph"/>
-        <w:numPr>
-          <w:ilvl w:val="2"/>
-          <w:numId w:val="12"/>
-        </w:numPr>
-        <w:rPr>
-          <w:rFonts w:ascii="Arial" w:hAnsi="Arial" w:cs="Arial"/>
-          <w:b/>
-        </w:rPr>
-      </w:pPr>
-      <w:r>
-        <w:rPr>
-          <w:rFonts w:ascii="Arial" w:hAnsi="Arial" w:cs="Arial"/>
-        </w:rPr>
-        <w:t xml:space="preserve">Phase </w:t>
-      </w:r>
-      <w:r>
-        <w:rPr>
-          <w:rFonts w:ascii="Arial" w:hAnsi="Arial" w:cs="Arial"/>
-        </w:rPr>
-        <w:t>4</w:t>
-      </w:r>
-      <w:r>
-        <w:rPr>
-          <w:rFonts w:ascii="Arial" w:hAnsi="Arial" w:cs="Arial"/>
-        </w:rPr>
-        <w:t xml:space="preserve"> (</w:t>
-      </w:r>
-      <w:r>
-        <w:rPr>
-          <w:rFonts w:ascii="Arial" w:hAnsi="Arial" w:cs="Arial"/>
-        </w:rPr>
-        <w:t>Fleet Commander Daemeon</w:t>
-      </w:r>
-      <w:r>
-        <w:rPr>
-          <w:rFonts w:ascii="Arial" w:hAnsi="Arial" w:cs="Arial"/>
-        </w:rPr>
-        <w:t>):</w:t>
-      </w:r>
-    </w:p>
-    <w:p>
-      <w:pPr>
-        <w:pStyle w:val="ListParagraph"/>
-        <w:numPr>
-          <w:ilvl w:val="3"/>
-          <w:numId w:val="12"/>
-        </w:numPr>
-        <w:rPr>
-          <w:rFonts w:ascii="Arial" w:hAnsi="Arial" w:cs="Arial"/>
-          <w:b/>
-        </w:rPr>
-      </w:pPr>
-      <w:r>
-        <w:rPr>
-          <w:rFonts w:ascii="Arial" w:hAnsi="Arial" w:cs="Arial"/>
-        </w:rPr>
-        <w:t>Phase 1</w:t>
-      </w:r>
-      <w:r>
-        <w:rPr>
-          <w:rFonts w:ascii="Arial" w:hAnsi="Arial" w:cs="Arial"/>
-        </w:rPr>
-        <w:t xml:space="preserve"> (Shield Up, 3 Orbs)</w:t>
-      </w:r>
-      <w:r>
-        <w:rPr>
-          <w:rFonts w:ascii="Arial" w:hAnsi="Arial" w:cs="Arial"/>
-        </w:rPr>
-        <w:t>:</w:t>
-      </w:r>
-    </w:p>
-    <w:p>
-      <w:pPr>
-        <w:pStyle w:val="ListParagraph"/>
-        <w:numPr>
-          <w:ilvl w:val="4"/>
-          <w:numId w:val="12"/>
-        </w:numPr>
-        <w:rPr>
-          <w:rFonts w:ascii="Arial" w:hAnsi="Arial" w:cs="Arial"/>
-          <w:b/>
-        </w:rPr>
-      </w:pPr>
-      <w:r>
-        <w:rPr>
-          <w:rFonts w:ascii="Arial" w:hAnsi="Arial" w:cs="Arial"/>
-        </w:rPr>
-        <w:t>No attacks</w:t>
-      </w:r>
-    </w:p>
-    <w:p>
-      <w:pPr>
-        <w:pStyle w:val="ListParagraph"/>
-        <w:numPr>
-          <w:ilvl w:val="3"/>
-          <w:numId w:val="12"/>
-        </w:numPr>
-        <w:rPr>
-          <w:rFonts w:ascii="Arial" w:hAnsi="Arial" w:cs="Arial"/>
-          <w:b/>
-        </w:rPr>
-      </w:pPr>
-      <w:r>
-        <w:rPr>
-          <w:rFonts w:ascii="Arial" w:hAnsi="Arial" w:cs="Arial"/>
-        </w:rPr>
-        <w:t>Phase 2</w:t>
-      </w:r>
-      <w:r>
-        <w:rPr>
-          <w:rFonts w:ascii="Arial" w:hAnsi="Arial" w:cs="Arial"/>
-        </w:rPr>
-        <w:t xml:space="preserve"> </w:t>
-      </w:r>
-      <w:r>
-        <w:rPr>
-          <w:rFonts w:ascii="Arial" w:hAnsi="Arial" w:cs="Arial"/>
-        </w:rPr>
-        <w:t xml:space="preserve">(Shield Up, </w:t>
-      </w:r>
-      <w:r>
-        <w:rPr>
-          <w:rFonts w:ascii="Arial" w:hAnsi="Arial" w:cs="Arial"/>
-        </w:rPr>
-        <w:t>2</w:t>
-      </w:r>
-      <w:r>
-        <w:rPr>
-          <w:rFonts w:ascii="Arial" w:hAnsi="Arial" w:cs="Arial"/>
-        </w:rPr>
-        <w:t xml:space="preserve"> Orbs)</w:t>
-      </w:r>
-      <w:r>
-        <w:rPr>
-          <w:rFonts w:ascii="Arial" w:hAnsi="Arial" w:cs="Arial"/>
-        </w:rPr>
-        <w:t>:</w:t>
-      </w:r>
-    </w:p>
-    <w:p>
-      <w:pPr>
-        <w:pStyle w:val="ListParagraph"/>
-        <w:numPr>
-          <w:ilvl w:val="4"/>
-          <w:numId w:val="12"/>
-        </w:numPr>
-        <w:rPr>
-          <w:rFonts w:ascii="Arial" w:hAnsi="Arial" w:cs="Arial"/>
-          <w:b/>
-        </w:rPr>
-      </w:pPr>
-      <w:r>
-        <w:rPr>
-          <w:rFonts w:ascii="Arial" w:hAnsi="Arial" w:cs="Arial"/>
-        </w:rPr>
-        <w:t xml:space="preserve">Homing Missile </w:t>
-      </w:r>
-      <w:r>
-        <w:rPr>
-          <w:rFonts w:ascii="Arial" w:hAnsi="Arial" w:cs="Arial"/>
-        </w:rPr>
-        <w:t>–</w:t>
-      </w:r>
-      <w:r>
-        <w:rPr>
-          <w:rFonts w:ascii="Arial" w:hAnsi="Arial" w:cs="Arial"/>
-        </w:rPr>
-        <w:t xml:space="preserve"> </w:t>
-      </w:r>
-      <w:r>
-        <w:rPr>
-          <w:rFonts w:ascii="Arial" w:hAnsi="Arial" w:cs="Arial"/>
-        </w:rPr>
-        <w:t xml:space="preserve">missile that fires in a straight trajectory at high speed and then slows down before homing in on the player’s position </w:t>
-      </w:r>
-    </w:p>
-    <w:p>
-      <w:pPr>
-        <w:pStyle w:val="ListParagraph"/>
-        <w:numPr>
-          <w:ilvl w:val="3"/>
-          <w:numId w:val="12"/>
-        </w:numPr>
-        <w:rPr>
-          <w:rFonts w:ascii="Arial" w:hAnsi="Arial" w:cs="Arial"/>
-          <w:b/>
-        </w:rPr>
-      </w:pPr>
-      <w:r>
-        <w:rPr>
-          <w:rFonts w:ascii="Arial" w:hAnsi="Arial" w:cs="Arial"/>
-        </w:rPr>
-        <w:t xml:space="preserve">Phase </w:t>
-      </w:r>
-      <w:r>
-        <w:rPr>
-          <w:rFonts w:ascii="Arial" w:hAnsi="Arial" w:cs="Arial"/>
-        </w:rPr>
-        <w:t>3</w:t>
-      </w:r>
-      <w:r>
-        <w:rPr>
-          <w:rFonts w:ascii="Arial" w:hAnsi="Arial" w:cs="Arial"/>
-        </w:rPr>
-        <w:t xml:space="preserve"> </w:t>
-      </w:r>
-      <w:r>
-        <w:rPr>
-          <w:rFonts w:ascii="Arial" w:hAnsi="Arial" w:cs="Arial"/>
-        </w:rPr>
-        <w:t xml:space="preserve">(Shield Up, </w:t>
-      </w:r>
-      <w:r>
-        <w:rPr>
-          <w:rFonts w:ascii="Arial" w:hAnsi="Arial" w:cs="Arial"/>
-        </w:rPr>
-        <w:t>1</w:t>
-      </w:r>
-      <w:r>
-        <w:rPr>
-          <w:rFonts w:ascii="Arial" w:hAnsi="Arial" w:cs="Arial"/>
-        </w:rPr>
-        <w:t xml:space="preserve"> Orbs)</w:t>
-      </w:r>
-      <w:r>
-        <w:rPr>
-          <w:rFonts w:ascii="Arial" w:hAnsi="Arial" w:cs="Arial"/>
-        </w:rPr>
-        <w:t>:</w:t>
-      </w:r>
-    </w:p>
-    <w:p>
-      <w:pPr>
-        <w:pStyle w:val="ListParagraph"/>
-        <w:numPr>
-          <w:ilvl w:val="4"/>
-          <w:numId w:val="12"/>
-        </w:numPr>
-        <w:rPr>
-          <w:rFonts w:ascii="Arial" w:hAnsi="Arial" w:cs="Arial"/>
-          <w:b/>
-        </w:rPr>
-      </w:pPr>
-      <w:r>
-        <w:rPr>
-          <w:rFonts w:ascii="Arial" w:hAnsi="Arial" w:cs="Arial"/>
-        </w:rPr>
-        <w:t xml:space="preserve">Homing Missile – missile that fires in a straight trajectory at high speed and then slows down before homing in on the player’s position </w:t>
-      </w:r>
-    </w:p>
-    <w:p>
-      <w:pPr>
-        <w:pStyle w:val="ListParagraph"/>
-        <w:numPr>
-          <w:ilvl w:val="4"/>
-          <w:numId w:val="12"/>
-        </w:numPr>
-        <w:rPr>
-          <w:rFonts w:ascii="Arial" w:hAnsi="Arial" w:cs="Arial"/>
-          <w:b/>
-        </w:rPr>
-      </w:pPr>
-      <w:r>
-        <w:rPr>
-          <w:rFonts w:ascii="Arial" w:hAnsi="Arial" w:cs="Arial"/>
-        </w:rPr>
-        <w:t>Wave Beam</w:t>
-      </w:r>
-      <w:r>
-        <w:rPr>
-          <w:rFonts w:ascii="Arial" w:hAnsi="Arial" w:cs="Arial"/>
-        </w:rPr>
-        <w:t xml:space="preserve"> </w:t>
-      </w:r>
-      <w:r>
-        <w:rPr>
-          <w:rFonts w:ascii="Arial" w:hAnsi="Arial" w:cs="Arial"/>
-        </w:rPr>
-        <w:t>–</w:t>
-      </w:r>
-      <w:r>
-        <w:rPr>
-          <w:rFonts w:ascii="Arial" w:hAnsi="Arial" w:cs="Arial"/>
-        </w:rPr>
-        <w:t xml:space="preserve"> </w:t>
-      </w:r>
-      <w:r>
-        <w:rPr>
-          <w:rFonts w:ascii="Arial" w:hAnsi="Arial" w:cs="Arial"/>
-        </w:rPr>
-        <w:t>fires small orbs in a sine wave pattern in the player’s direction</w:t>
-      </w:r>
-    </w:p>
-    <w:p>
-      <w:pPr>
-        <w:pStyle w:val="ListParagraph"/>
-        <w:numPr>
-          <w:ilvl w:val="3"/>
-          <w:numId w:val="12"/>
-        </w:numPr>
-        <w:rPr>
-          <w:rFonts w:ascii="Arial" w:hAnsi="Arial" w:cs="Arial"/>
-          <w:b/>
-        </w:rPr>
-      </w:pPr>
-      <w:r>
-        <w:rPr>
-          <w:rFonts w:ascii="Arial" w:hAnsi="Arial" w:cs="Arial"/>
-        </w:rPr>
-        <w:t xml:space="preserve">Phase </w:t>
-      </w:r>
-      <w:r>
-        <w:rPr>
-          <w:rFonts w:ascii="Arial" w:hAnsi="Arial" w:cs="Arial"/>
-        </w:rPr>
-        <w:t>4</w:t>
-      </w:r>
-      <w:r>
-        <w:rPr>
-          <w:rFonts w:ascii="Arial" w:hAnsi="Arial" w:cs="Arial"/>
-        </w:rPr>
-        <w:t xml:space="preserve"> </w:t>
-      </w:r>
-      <w:r>
-        <w:rPr>
-          <w:rFonts w:ascii="Arial" w:hAnsi="Arial" w:cs="Arial"/>
-        </w:rPr>
-        <w:t xml:space="preserve">(Shield </w:t>
-      </w:r>
-      <w:r>
-        <w:rPr>
-          <w:rFonts w:ascii="Arial" w:hAnsi="Arial" w:cs="Arial"/>
-        </w:rPr>
-        <w:t>Down</w:t>
-      </w:r>
-      <w:r>
-        <w:rPr>
-          <w:rFonts w:ascii="Arial" w:hAnsi="Arial" w:cs="Arial"/>
-        </w:rPr>
-        <w:t>)</w:t>
+        <w:t>Phase 4</w:t>
+      </w:r>
+      <w:r>
+        <w:rPr>
+          <w:rFonts w:ascii="Arial" w:hAnsi="Arial" w:cs="Arial"/>
+        </w:rPr>
+        <w:t xml:space="preserve"> (Shield Down)</w:t>
       </w:r>
       <w:r>
         <w:rPr>
@@ -2876,6 +2869,57 @@
       <w:pPr>
         <w:pStyle w:val="ListParagraph"/>
         <w:numPr>
+          <w:ilvl w:val="4"/>
+          <w:numId w:val="12"/>
+        </w:numPr>
+        <w:rPr>
+          <w:rFonts w:ascii="Arial" w:hAnsi="Arial" w:cs="Arial"/>
+          <w:b/>
+        </w:rPr>
+      </w:pPr>
+      <w:r>
+        <w:rPr>
+          <w:rFonts w:ascii="Arial" w:hAnsi="Arial" w:cs="Arial"/>
+        </w:rPr>
+        <w:t>Laser</w:t>
+      </w:r>
+    </w:p>
+    <w:p>
+      <w:pPr>
+        <w:pStyle w:val="ListParagraph"/>
+        <w:numPr>
+          <w:ilvl w:val="4"/>
+          <w:numId w:val="12"/>
+        </w:numPr>
+        <w:rPr>
+          <w:rFonts w:ascii="Arial" w:hAnsi="Arial" w:cs="Arial"/>
+          <w:b/>
+        </w:rPr>
+      </w:pPr>
+      <w:r>
+        <w:rPr>
+          <w:rFonts w:ascii="Arial" w:hAnsi="Arial" w:cs="Arial"/>
+        </w:rPr>
+        <w:t>Wave</w:t>
+      </w:r>
+    </w:p>
+    <w:p>
+      <w:pPr>
+        <w:pStyle w:val="ListParagraph"/>
+        <w:numPr>
+          <w:ilvl w:val="4"/>
+          <w:numId w:val="12"/>
+        </w:numPr>
+        <w:rPr>
+          <w:rFonts w:ascii="Arial" w:hAnsi="Arial" w:cs="Arial"/>
+          <w:b/>
+        </w:rPr>
+      </w:pPr>
+    </w:p>
+    <w:p>
+      <w:pPr>
+        <w:pStyle w:val="ListParagraph"/>
+        <w:numPr>
           <w:ilvl w:val="3"/>
           <w:numId w:val="12"/>
         </w:numPr>
@@ -2907,7 +2951,13 @@
         <w:rPr>
           <w:rFonts w:ascii="Arial" w:hAnsi="Arial" w:cs="Arial"/>
         </w:rPr>
-        <w:t>Homing Halo</w:t>
+        <w:t>Tracking</w:t>
+      </w:r>
+      <w:r>
+        <w:rPr>
+          <w:rFonts w:ascii="Arial" w:hAnsi="Arial" w:cs="Arial"/>
+        </w:rPr>
+        <w:t xml:space="preserve"> Halo</w:t>
       </w:r>
     </w:p>
     <w:p>
@@ -2928,8 +2978,480 @@
         </w:rPr>
         <w:t>Angelic Darts</w:t>
       </w:r>
+    </w:p>
+    <w:p>
+      <w:pPr>
+        <w:pStyle w:val="ListParagraph"/>
+        <w:numPr>
+          <w:ilvl w:val="3"/>
+          <w:numId w:val="12"/>
+        </w:numPr>
+        <w:rPr>
+          <w:rFonts w:ascii="Arial" w:hAnsi="Arial" w:cs="Arial"/>
+          <w:b/>
+        </w:rPr>
+      </w:pPr>
+      <w:r>
+        <w:rPr>
+          <w:rFonts w:ascii="Arial" w:hAnsi="Arial" w:cs="Arial"/>
+        </w:rPr>
+        <w:t>Eldritch Form</w:t>
+      </w:r>
+    </w:p>
+    <w:p>
+      <w:pPr>
+        <w:pStyle w:val="ListParagraph"/>
+        <w:numPr>
+          <w:ilvl w:val="4"/>
+          <w:numId w:val="12"/>
+        </w:numPr>
+        <w:rPr>
+          <w:rFonts w:ascii="Arial" w:hAnsi="Arial" w:cs="Arial"/>
+          <w:b/>
+        </w:rPr>
+      </w:pPr>
+    </w:p>
+    <w:p>
+      <w:pPr>
+        <w:pStyle w:val="ListParagraph"/>
+        <w:numPr>
+          <w:ilvl w:val="2"/>
+          <w:numId w:val="12"/>
+        </w:numPr>
+        <w:rPr>
+          <w:rFonts w:ascii="Arial" w:hAnsi="Arial" w:cs="Arial"/>
+          <w:b/>
+        </w:rPr>
+      </w:pPr>
+      <w:r>
+        <w:rPr>
+          <w:rFonts w:ascii="Arial" w:hAnsi="Arial" w:cs="Arial"/>
+        </w:rPr>
+        <w:t>Phase 2:</w:t>
+      </w:r>
+    </w:p>
+    <w:p>
+      <w:pPr>
+        <w:pStyle w:val="ListParagraph"/>
+        <w:numPr>
+          <w:ilvl w:val="3"/>
+          <w:numId w:val="12"/>
+        </w:numPr>
+        <w:rPr>
+          <w:rFonts w:ascii="Arial" w:hAnsi="Arial" w:cs="Arial"/>
+          <w:b/>
+        </w:rPr>
+      </w:pPr>
+      <w:r>
+        <w:rPr>
+          <w:rFonts w:ascii="Arial" w:hAnsi="Arial" w:cs="Arial"/>
+        </w:rPr>
+        <w:t>Default Form</w:t>
+      </w:r>
+    </w:p>
+    <w:p>
+      <w:pPr>
+        <w:pStyle w:val="ListParagraph"/>
+        <w:numPr>
+          <w:ilvl w:val="3"/>
+          <w:numId w:val="12"/>
+        </w:numPr>
+        <w:rPr>
+          <w:rFonts w:ascii="Arial" w:hAnsi="Arial" w:cs="Arial"/>
+          <w:b/>
+        </w:rPr>
+      </w:pPr>
+      <w:r>
+        <w:rPr>
+          <w:rFonts w:ascii="Arial" w:hAnsi="Arial" w:cs="Arial"/>
+        </w:rPr>
+        <w:t>Angelic Form</w:t>
+      </w:r>
+    </w:p>
+    <w:p>
+      <w:pPr>
+        <w:pStyle w:val="ListParagraph"/>
+        <w:numPr>
+          <w:ilvl w:val="3"/>
+          <w:numId w:val="12"/>
+        </w:numPr>
+        <w:rPr>
+          <w:rFonts w:ascii="Arial" w:hAnsi="Arial" w:cs="Arial"/>
+          <w:b/>
+        </w:rPr>
+      </w:pPr>
+      <w:r>
+        <w:rPr>
+          <w:rFonts w:ascii="Arial" w:hAnsi="Arial" w:cs="Arial"/>
+        </w:rPr>
+        <w:t>Eldritch Form</w:t>
+      </w:r>
+    </w:p>
+    <w:p>
+      <w:pPr>
+        <w:pStyle w:val="ListParagraph"/>
+        <w:numPr>
+          <w:ilvl w:val="1"/>
+          <w:numId w:val="12"/>
+        </w:numPr>
+        <w:rPr>
+          <w:rFonts w:ascii="Arial" w:hAnsi="Arial" w:cs="Arial"/>
+          <w:b/>
+        </w:rPr>
+      </w:pPr>
+      <w:r>
+        <w:rPr>
+          <w:rFonts w:ascii="Arial" w:hAnsi="Arial" w:cs="Arial"/>
+          <w:b/>
+        </w:rPr>
+        <w:t>Drops:</w:t>
+      </w:r>
+    </w:p>
+    <w:p>
+      <w:pPr>
+        <w:pStyle w:val="ListParagraph"/>
+        <w:numPr>
+          <w:ilvl w:val="2"/>
+          <w:numId w:val="12"/>
+        </w:numPr>
+        <w:rPr>
+          <w:rFonts w:ascii="Arial" w:hAnsi="Arial" w:cs="Arial"/>
+          <w:b/>
+        </w:rPr>
+      </w:pPr>
+      <w:r>
+        <w:rPr>
+          <w:rFonts w:ascii="Arial" w:hAnsi="Arial" w:cs="Arial"/>
+        </w:rPr>
+        <w:t>Hostile Pilot Beacon</w:t>
+      </w:r>
+    </w:p>
+    <w:p>
+      <w:pPr>
+        <w:pStyle w:val="ListParagraph"/>
+        <w:numPr>
+          <w:ilvl w:val="0"/>
+          <w:numId w:val="12"/>
+        </w:numPr>
+        <w:rPr>
+          <w:rFonts w:ascii="Arial" w:hAnsi="Arial" w:cs="Arial"/>
+          <w:b/>
+        </w:rPr>
+      </w:pPr>
+      <w:r>
+        <w:rPr>
+          <w:rFonts w:ascii="Arial" w:hAnsi="Arial" w:cs="Arial"/>
+          <w:b/>
+        </w:rPr>
+        <w:t>The Queen</w:t>
+      </w:r>
+    </w:p>
+    <w:p>
+      <w:pPr>
+        <w:pStyle w:val="ListParagraph"/>
+        <w:numPr>
+          <w:ilvl w:val="1"/>
+          <w:numId w:val="12"/>
+        </w:numPr>
+        <w:rPr>
+          <w:rFonts w:ascii="Arial" w:hAnsi="Arial" w:cs="Arial"/>
+          <w:b/>
+        </w:rPr>
+      </w:pPr>
+      <w:r>
+        <w:rPr>
+          <w:rFonts w:ascii="Arial" w:hAnsi="Arial" w:cs="Arial"/>
+          <w:b/>
+        </w:rPr>
+        <w:t>Description</w:t>
+      </w:r>
+    </w:p>
+    <w:p>
+      <w:pPr>
+        <w:pStyle w:val="ListParagraph"/>
+        <w:numPr>
+          <w:ilvl w:val="1"/>
+          <w:numId w:val="12"/>
+        </w:numPr>
+        <w:rPr>
+          <w:rFonts w:ascii="Arial" w:hAnsi="Arial" w:cs="Arial"/>
+          <w:b/>
+        </w:rPr>
+      </w:pPr>
+      <w:r>
+        <w:rPr>
+          <w:rFonts w:ascii="Arial" w:hAnsi="Arial" w:cs="Arial"/>
+          <w:b/>
+        </w:rPr>
+        <w:t>Lore</w:t>
+      </w:r>
+    </w:p>
+    <w:p>
+      <w:pPr>
+        <w:pStyle w:val="ListParagraph"/>
+        <w:numPr>
+          <w:ilvl w:val="1"/>
+          <w:numId w:val="12"/>
+        </w:numPr>
+        <w:rPr>
+          <w:rFonts w:ascii="Arial" w:hAnsi="Arial" w:cs="Arial"/>
+          <w:b/>
+        </w:rPr>
+      </w:pPr>
+      <w:r>
+        <w:rPr>
+          <w:rFonts w:ascii="Arial" w:hAnsi="Arial" w:cs="Arial"/>
+          <w:b/>
+        </w:rPr>
+        <w:t>Attacks</w:t>
+      </w:r>
+    </w:p>
+    <w:p>
+      <w:pPr>
+        <w:pStyle w:val="ListParagraph"/>
+        <w:numPr>
+          <w:ilvl w:val="2"/>
+          <w:numId w:val="12"/>
+        </w:numPr>
+        <w:rPr>
+          <w:rFonts w:ascii="Arial" w:hAnsi="Arial" w:cs="Arial"/>
+          <w:b/>
+        </w:rPr>
+      </w:pPr>
+      <w:r>
+        <w:rPr>
+          <w:rFonts w:ascii="Arial" w:hAnsi="Arial" w:cs="Arial"/>
+        </w:rPr>
+        <w:t>Phase 1</w:t>
+      </w:r>
+      <w:r>
+        <w:rPr>
+          <w:rFonts w:ascii="Arial" w:hAnsi="Arial" w:cs="Arial"/>
+        </w:rPr>
+        <w:t xml:space="preserve"> </w:t>
+      </w:r>
+    </w:p>
+    <w:p>
+      <w:pPr>
+        <w:pStyle w:val="ListParagraph"/>
+        <w:numPr>
+          <w:ilvl w:val="3"/>
+          <w:numId w:val="12"/>
+        </w:numPr>
+        <w:rPr>
+          <w:rFonts w:ascii="Arial" w:hAnsi="Arial" w:cs="Arial"/>
+          <w:b/>
+        </w:rPr>
+      </w:pPr>
+      <w:r>
+        <w:rPr>
+          <w:rFonts w:ascii="Arial" w:hAnsi="Arial" w:cs="Arial"/>
+        </w:rPr>
+        <w:t>(3 Eyes)</w:t>
+      </w:r>
+      <w:r>
+        <w:rPr>
+          <w:rFonts w:ascii="Arial" w:hAnsi="Arial" w:cs="Arial"/>
+        </w:rPr>
+        <w:t xml:space="preserve"> </w:t>
+      </w:r>
+    </w:p>
+    <w:p>
+      <w:pPr>
+        <w:pStyle w:val="ListParagraph"/>
+        <w:numPr>
+          <w:ilvl w:val="4"/>
+          <w:numId w:val="12"/>
+        </w:numPr>
+        <w:rPr>
+          <w:rFonts w:ascii="Arial" w:hAnsi="Arial" w:cs="Arial"/>
+          <w:b/>
+        </w:rPr>
+      </w:pPr>
+      <w:r>
+        <w:rPr>
+          <w:rFonts w:ascii="Arial" w:hAnsi="Arial" w:cs="Arial"/>
+        </w:rPr>
+        <w:t>Bouncing Eye Spawn</w:t>
+      </w:r>
+    </w:p>
+    <w:p>
+      <w:pPr>
+        <w:pStyle w:val="ListParagraph"/>
+        <w:numPr>
+          <w:ilvl w:val="3"/>
+          <w:numId w:val="12"/>
+        </w:numPr>
+        <w:rPr>
+          <w:rFonts w:ascii="Arial" w:hAnsi="Arial" w:cs="Arial"/>
+          <w:b/>
+        </w:rPr>
+      </w:pPr>
+      <w:r>
+        <w:rPr>
+          <w:rFonts w:ascii="Arial" w:hAnsi="Arial" w:cs="Arial"/>
+        </w:rPr>
+        <w:t>(2 Eyes)</w:t>
+      </w:r>
+    </w:p>
+    <w:p>
+      <w:pPr>
+        <w:pStyle w:val="ListParagraph"/>
+        <w:numPr>
+          <w:ilvl w:val="4"/>
+          <w:numId w:val="12"/>
+        </w:numPr>
+        <w:rPr>
+          <w:rFonts w:ascii="Arial" w:hAnsi="Arial" w:cs="Arial"/>
+          <w:b/>
+        </w:rPr>
+      </w:pPr>
+      <w:r>
+        <w:rPr>
+          <w:rFonts w:ascii="Arial" w:hAnsi="Arial" w:cs="Arial"/>
+        </w:rPr>
+        <w:t>Bouncing Eye Spawn</w:t>
+      </w:r>
+    </w:p>
+    <w:p>
+      <w:pPr>
+        <w:pStyle w:val="ListParagraph"/>
+        <w:numPr>
+          <w:ilvl w:val="4"/>
+          <w:numId w:val="12"/>
+        </w:numPr>
+        <w:rPr>
+          <w:rFonts w:ascii="Arial" w:hAnsi="Arial" w:cs="Arial"/>
+          <w:b/>
+        </w:rPr>
+      </w:pPr>
+      <w:r>
+        <w:rPr>
+          <w:rFonts w:ascii="Arial" w:hAnsi="Arial" w:cs="Arial"/>
+        </w:rPr>
+        <w:t>Following Eye Spawn</w:t>
+      </w:r>
+    </w:p>
+    <w:p>
+      <w:pPr>
+        <w:pStyle w:val="ListParagraph"/>
+        <w:numPr>
+          <w:ilvl w:val="3"/>
+          <w:numId w:val="12"/>
+        </w:numPr>
+        <w:rPr>
+          <w:rFonts w:ascii="Arial" w:hAnsi="Arial" w:cs="Arial"/>
+          <w:b/>
+        </w:rPr>
+      </w:pPr>
+      <w:r>
+        <w:rPr>
+          <w:rFonts w:ascii="Arial" w:hAnsi="Arial" w:cs="Arial"/>
+        </w:rPr>
+        <w:t>(1 Eyes):</w:t>
+      </w:r>
+    </w:p>
+    <w:p>
+      <w:pPr>
+        <w:pStyle w:val="ListParagraph"/>
+        <w:numPr>
+          <w:ilvl w:val="4"/>
+          <w:numId w:val="12"/>
+        </w:numPr>
+        <w:rPr>
+          <w:rFonts w:ascii="Arial" w:hAnsi="Arial" w:cs="Arial"/>
+          <w:b/>
+        </w:rPr>
+      </w:pPr>
+      <w:r>
+        <w:rPr>
+          <w:rFonts w:ascii="Arial" w:hAnsi="Arial" w:cs="Arial"/>
+        </w:rPr>
+        <w:t>Bouncing Eye Spawn</w:t>
+      </w:r>
+    </w:p>
+    <w:p>
+      <w:pPr>
+        <w:pStyle w:val="ListParagraph"/>
+        <w:numPr>
+          <w:ilvl w:val="4"/>
+          <w:numId w:val="12"/>
+        </w:numPr>
+        <w:rPr>
+          <w:rFonts w:ascii="Arial" w:hAnsi="Arial" w:cs="Arial"/>
+          <w:b/>
+        </w:rPr>
+      </w:pPr>
+      <w:r>
+        <w:rPr>
+          <w:rFonts w:ascii="Arial" w:hAnsi="Arial" w:cs="Arial"/>
+        </w:rPr>
+        <w:t>Following Eye Spaw</w:t>
+      </w:r>
+      <w:r>
+        <w:rPr>
+          <w:rFonts w:ascii="Arial" w:hAnsi="Arial" w:cs="Arial"/>
+        </w:rPr>
+        <w:t>n</w:t>
+      </w:r>
+    </w:p>
+    <w:p>
+      <w:pPr>
+        <w:pStyle w:val="ListParagraph"/>
+        <w:numPr>
+          <w:ilvl w:val="4"/>
+          <w:numId w:val="12"/>
+        </w:numPr>
+        <w:rPr>
+          <w:rFonts w:ascii="Arial" w:hAnsi="Arial" w:cs="Arial"/>
+          <w:b/>
+        </w:rPr>
+      </w:pPr>
       <w:bookmarkStart w:id="0" w:name="_GoBack"/>
       <w:bookmarkEnd w:id="0"/>
+      <w:r>
+        <w:rPr>
+          <w:rFonts w:ascii="Arial" w:hAnsi="Arial" w:cs="Arial"/>
+        </w:rPr>
+        <w:t>Exploding</w:t>
+      </w:r>
+      <w:r>
+        <w:rPr>
+          <w:rFonts w:ascii="Arial" w:hAnsi="Arial" w:cs="Arial"/>
+        </w:rPr>
+        <w:t xml:space="preserve"> Eye Spawn</w:t>
+      </w:r>
+    </w:p>
+    <w:p>
+      <w:pPr>
+        <w:pStyle w:val="ListParagraph"/>
+        <w:numPr>
+          <w:ilvl w:val="2"/>
+          <w:numId w:val="12"/>
+        </w:numPr>
+        <w:rPr>
+          <w:rFonts w:ascii="Arial" w:hAnsi="Arial" w:cs="Arial"/>
+          <w:b/>
+        </w:rPr>
+      </w:pPr>
+      <w:r>
+        <w:rPr>
+          <w:rFonts w:ascii="Arial" w:hAnsi="Arial" w:cs="Arial"/>
+        </w:rPr>
+        <w:t xml:space="preserve">Phase </w:t>
+      </w:r>
+      <w:r>
+        <w:rPr>
+          <w:rFonts w:ascii="Arial" w:hAnsi="Arial" w:cs="Arial"/>
+        </w:rPr>
+        <w:t>2</w:t>
+      </w:r>
+      <w:r>
+        <w:rPr>
+          <w:rFonts w:ascii="Arial" w:hAnsi="Arial" w:cs="Arial"/>
+        </w:rPr>
+        <w:t xml:space="preserve"> (0 Eyes, Core Exposed):</w:t>
+      </w:r>
     </w:p>
     <w:p>
       <w:pPr>
@@ -2947,26 +3469,27 @@
         <w:rPr>
           <w:rFonts w:ascii="Arial" w:hAnsi="Arial" w:cs="Arial"/>
         </w:rPr>
-        <w:t>Eldritch Form</w:t>
-      </w:r>
-    </w:p>
-    <w:p>
-      <w:pPr>
-        <w:pStyle w:val="ListParagraph"/>
-        <w:numPr>
-          <w:ilvl w:val="2"/>
-          <w:numId w:val="12"/>
-        </w:numPr>
-        <w:rPr>
-          <w:rFonts w:ascii="Arial" w:hAnsi="Arial" w:cs="Arial"/>
-          <w:b/>
-        </w:rPr>
-      </w:pPr>
-      <w:r>
-        <w:rPr>
-          <w:rFonts w:ascii="Arial" w:hAnsi="Arial" w:cs="Arial"/>
-        </w:rPr>
-        <w:t>Phase 2:</w:t>
+        <w:t>Above 75% health</w:t>
+      </w:r>
+    </w:p>
+    <w:p>
+      <w:pPr>
+        <w:pStyle w:val="ListParagraph"/>
+        <w:numPr>
+          <w:ilvl w:val="4"/>
+          <w:numId w:val="12"/>
+        </w:numPr>
+        <w:rPr>
+          <w:rFonts w:ascii="Arial" w:hAnsi="Arial" w:cs="Arial"/>
+          <w:b/>
+        </w:rPr>
+      </w:pPr>
+      <w:r>
+        <w:rPr>
+          <w:rFonts w:ascii="Arial" w:hAnsi="Arial" w:cs="Arial"/>
+          <w:b/>
+        </w:rPr>
+        <w:t>Tentacle</w:t>
       </w:r>
     </w:p>
     <w:p>
@@ -2985,7 +3508,27 @@
         <w:rPr>
           <w:rFonts w:ascii="Arial" w:hAnsi="Arial" w:cs="Arial"/>
         </w:rPr>
-        <w:t>Default Form</w:t>
+        <w:t>Above 50-75% Health</w:t>
+      </w:r>
+    </w:p>
+    <w:p>
+      <w:pPr>
+        <w:pStyle w:val="ListParagraph"/>
+        <w:numPr>
+          <w:ilvl w:val="4"/>
+          <w:numId w:val="12"/>
+        </w:numPr>
+        <w:rPr>
+          <w:rFonts w:ascii="Arial" w:hAnsi="Arial" w:cs="Arial"/>
+          <w:b/>
+        </w:rPr>
+      </w:pPr>
+      <w:r>
+        <w:rPr>
+          <w:rFonts w:ascii="Arial" w:hAnsi="Arial" w:cs="Arial"/>
+          <w:b/>
+        </w:rPr>
+        <w:t>Agonized Scream (AoE)</w:t>
       </w:r>
     </w:p>
     <w:p>
@@ -3004,26 +3547,47 @@
         <w:rPr>
           <w:rFonts w:ascii="Arial" w:hAnsi="Arial" w:cs="Arial"/>
         </w:rPr>
-        <w:t>Angelic Form</w:t>
-      </w:r>
-    </w:p>
-    <w:p>
-      <w:pPr>
-        <w:pStyle w:val="ListParagraph"/>
-        <w:numPr>
-          <w:ilvl w:val="3"/>
-          <w:numId w:val="12"/>
-        </w:numPr>
-        <w:rPr>
-          <w:rFonts w:ascii="Arial" w:hAnsi="Arial" w:cs="Arial"/>
-          <w:b/>
-        </w:rPr>
-      </w:pPr>
-      <w:r>
-        <w:rPr>
-          <w:rFonts w:ascii="Arial" w:hAnsi="Arial" w:cs="Arial"/>
-        </w:rPr>
-        <w:t>Eldritch Form</w:t>
+        <w:t>Below 50% Health</w:t>
+      </w:r>
+    </w:p>
+    <w:p>
+      <w:pPr>
+        <w:pStyle w:val="ListParagraph"/>
+        <w:numPr>
+          <w:ilvl w:val="4"/>
+          <w:numId w:val="12"/>
+        </w:numPr>
+        <w:rPr>
+          <w:rFonts w:ascii="Arial" w:hAnsi="Arial" w:cs="Arial"/>
+          <w:b/>
+        </w:rPr>
+      </w:pPr>
+      <w:r>
+        <w:rPr>
+          <w:rFonts w:ascii="Arial" w:hAnsi="Arial" w:cs="Arial"/>
+          <w:b/>
+        </w:rPr>
+        <w:t>Summon Horde</w:t>
+      </w:r>
+    </w:p>
+    <w:p>
+      <w:pPr>
+        <w:pStyle w:val="ListParagraph"/>
+        <w:numPr>
+          <w:ilvl w:val="0"/>
+          <w:numId w:val="12"/>
+        </w:numPr>
+        <w:rPr>
+          <w:rFonts w:ascii="Arial" w:hAnsi="Arial" w:cs="Arial"/>
+          <w:b/>
+        </w:rPr>
+      </w:pPr>
+      <w:r>
+        <w:rPr>
+          <w:rFonts w:ascii="Arial" w:hAnsi="Arial" w:cs="Arial"/>
+          <w:b/>
+        </w:rPr>
+        <w:t>Arbiter of the Cosmos</w:t>
       </w:r>
     </w:p>
     <w:p>
@@ -3043,46 +3607,8 @@
           <w:rFonts w:ascii="Arial" w:hAnsi="Arial" w:cs="Arial"/>
           <w:b/>
         </w:rPr>
-        <w:t>Drops:</w:t>
-      </w:r>
-    </w:p>
-    <w:p>
-      <w:pPr>
-        <w:pStyle w:val="ListParagraph"/>
-        <w:numPr>
-          <w:ilvl w:val="2"/>
-          <w:numId w:val="12"/>
-        </w:numPr>
-        <w:rPr>
-          <w:rFonts w:ascii="Arial" w:hAnsi="Arial" w:cs="Arial"/>
-          <w:b/>
-        </w:rPr>
-      </w:pPr>
-      <w:r>
-        <w:rPr>
-          <w:rFonts w:ascii="Arial" w:hAnsi="Arial" w:cs="Arial"/>
-        </w:rPr>
-        <w:t>Hostile Pilot Beacon</w:t>
-      </w:r>
-    </w:p>
-    <w:p>
-      <w:pPr>
-        <w:pStyle w:val="ListParagraph"/>
-        <w:numPr>
-          <w:ilvl w:val="0"/>
-          <w:numId w:val="12"/>
-        </w:numPr>
-        <w:rPr>
-          <w:rFonts w:ascii="Arial" w:hAnsi="Arial" w:cs="Arial"/>
-          <w:b/>
-        </w:rPr>
-      </w:pPr>
-      <w:r>
-        <w:rPr>
-          <w:rFonts w:ascii="Arial" w:hAnsi="Arial" w:cs="Arial"/>
-          <w:b/>
-        </w:rPr>
-        <w:t>The Queen</w:t>
+        <w:lastRenderedPageBreak/>
+        <w:t>Description</w:t>
       </w:r>
     </w:p>
     <w:p>
@@ -3102,7 +3628,7 @@
           <w:rFonts w:ascii="Arial" w:hAnsi="Arial" w:cs="Arial"/>
           <w:b/>
         </w:rPr>
-        <w:t>Description</w:t>
+        <w:t>Lore</w:t>
       </w:r>
     </w:p>
     <w:p>
@@ -3122,241 +3648,11 @@
           <w:rFonts w:ascii="Arial" w:hAnsi="Arial" w:cs="Arial"/>
           <w:b/>
         </w:rPr>
-        <w:t>Lore</w:t>
-      </w:r>
-    </w:p>
-    <w:p>
-      <w:pPr>
-        <w:pStyle w:val="ListParagraph"/>
-        <w:numPr>
-          <w:ilvl w:val="1"/>
-          <w:numId w:val="12"/>
-        </w:numPr>
-        <w:rPr>
-          <w:rFonts w:ascii="Arial" w:hAnsi="Arial" w:cs="Arial"/>
-          <w:b/>
-        </w:rPr>
-      </w:pPr>
-      <w:r>
-        <w:rPr>
-          <w:rFonts w:ascii="Arial" w:hAnsi="Arial" w:cs="Arial"/>
-          <w:b/>
-        </w:rPr>
         <w:t>Attacks</w:t>
       </w:r>
     </w:p>
     <w:p>
       <w:pPr>
-        <w:pStyle w:val="ListParagraph"/>
-        <w:numPr>
-          <w:ilvl w:val="2"/>
-          <w:numId w:val="12"/>
-        </w:numPr>
-        <w:rPr>
-          <w:rFonts w:ascii="Arial" w:hAnsi="Arial" w:cs="Arial"/>
-          <w:b/>
-        </w:rPr>
-      </w:pPr>
-      <w:r>
-        <w:rPr>
-          <w:rFonts w:ascii="Arial" w:hAnsi="Arial" w:cs="Arial"/>
-        </w:rPr>
-        <w:t>Phase 1</w:t>
-      </w:r>
-      <w:r>
-        <w:rPr>
-          <w:rFonts w:ascii="Arial" w:hAnsi="Arial" w:cs="Arial"/>
-        </w:rPr>
-        <w:t xml:space="preserve"> (3 Eyes):</w:t>
-      </w:r>
-    </w:p>
-    <w:p>
-      <w:pPr>
-        <w:pStyle w:val="ListParagraph"/>
-        <w:numPr>
-          <w:ilvl w:val="2"/>
-          <w:numId w:val="12"/>
-        </w:numPr>
-        <w:rPr>
-          <w:rFonts w:ascii="Arial" w:hAnsi="Arial" w:cs="Arial"/>
-          <w:b/>
-        </w:rPr>
-      </w:pPr>
-      <w:r>
-        <w:rPr>
-          <w:rFonts w:ascii="Arial" w:hAnsi="Arial" w:cs="Arial"/>
-        </w:rPr>
-        <w:t xml:space="preserve">Phase </w:t>
-      </w:r>
-      <w:r>
-        <w:rPr>
-          <w:rFonts w:ascii="Arial" w:hAnsi="Arial" w:cs="Arial"/>
-        </w:rPr>
-        <w:t>2</w:t>
-      </w:r>
-      <w:r>
-        <w:rPr>
-          <w:rFonts w:ascii="Arial" w:hAnsi="Arial" w:cs="Arial"/>
-        </w:rPr>
-        <w:t xml:space="preserve"> (</w:t>
-      </w:r>
-      <w:r>
-        <w:rPr>
-          <w:rFonts w:ascii="Arial" w:hAnsi="Arial" w:cs="Arial"/>
-        </w:rPr>
-        <w:t>2</w:t>
-      </w:r>
-      <w:r>
-        <w:rPr>
-          <w:rFonts w:ascii="Arial" w:hAnsi="Arial" w:cs="Arial"/>
-        </w:rPr>
-        <w:t xml:space="preserve"> Eyes):</w:t>
-      </w:r>
-    </w:p>
-    <w:p>
-      <w:pPr>
-        <w:pStyle w:val="ListParagraph"/>
-        <w:numPr>
-          <w:ilvl w:val="2"/>
-          <w:numId w:val="12"/>
-        </w:numPr>
-        <w:rPr>
-          <w:rFonts w:ascii="Arial" w:hAnsi="Arial" w:cs="Arial"/>
-          <w:b/>
-        </w:rPr>
-      </w:pPr>
-      <w:r>
-        <w:rPr>
-          <w:rFonts w:ascii="Arial" w:hAnsi="Arial" w:cs="Arial"/>
-        </w:rPr>
-        <w:t xml:space="preserve">Phase </w:t>
-      </w:r>
-      <w:r>
-        <w:rPr>
-          <w:rFonts w:ascii="Arial" w:hAnsi="Arial" w:cs="Arial"/>
-        </w:rPr>
-        <w:t>3</w:t>
-      </w:r>
-      <w:r>
-        <w:rPr>
-          <w:rFonts w:ascii="Arial" w:hAnsi="Arial" w:cs="Arial"/>
-        </w:rPr>
-        <w:t xml:space="preserve"> (</w:t>
-      </w:r>
-      <w:r>
-        <w:rPr>
-          <w:rFonts w:ascii="Arial" w:hAnsi="Arial" w:cs="Arial"/>
-        </w:rPr>
-        <w:t>1</w:t>
-      </w:r>
-      <w:r>
-        <w:rPr>
-          <w:rFonts w:ascii="Arial" w:hAnsi="Arial" w:cs="Arial"/>
-        </w:rPr>
-        <w:t xml:space="preserve"> Eyes):</w:t>
-      </w:r>
-    </w:p>
-    <w:p>
-      <w:pPr>
-        <w:pStyle w:val="ListParagraph"/>
-        <w:numPr>
-          <w:ilvl w:val="2"/>
-          <w:numId w:val="12"/>
-        </w:numPr>
-        <w:rPr>
-          <w:rFonts w:ascii="Arial" w:hAnsi="Arial" w:cs="Arial"/>
-          <w:b/>
-        </w:rPr>
-      </w:pPr>
-      <w:r>
-        <w:rPr>
-          <w:rFonts w:ascii="Arial" w:hAnsi="Arial" w:cs="Arial"/>
-        </w:rPr>
-        <w:t>Phase 4 (0 Eyes, Core Exposed):</w:t>
-      </w:r>
-    </w:p>
-    <w:p>
-      <w:pPr>
-        <w:pStyle w:val="ListParagraph"/>
-        <w:numPr>
-          <w:ilvl w:val="0"/>
-          <w:numId w:val="12"/>
-        </w:numPr>
-        <w:rPr>
-          <w:rFonts w:ascii="Arial" w:hAnsi="Arial" w:cs="Arial"/>
-          <w:b/>
-        </w:rPr>
-      </w:pPr>
-      <w:r>
-        <w:rPr>
-          <w:rFonts w:ascii="Arial" w:hAnsi="Arial" w:cs="Arial"/>
-          <w:b/>
-        </w:rPr>
-        <w:t>Arbiter of the Cosmos</w:t>
-      </w:r>
-    </w:p>
-    <w:p>
-      <w:pPr>
-        <w:pStyle w:val="ListParagraph"/>
-        <w:numPr>
-          <w:ilvl w:val="1"/>
-          <w:numId w:val="12"/>
-        </w:numPr>
-        <w:rPr>
-          <w:rFonts w:ascii="Arial" w:hAnsi="Arial" w:cs="Arial"/>
-          <w:b/>
-        </w:rPr>
-      </w:pPr>
-      <w:r>
-        <w:rPr>
-          <w:rFonts w:ascii="Arial" w:hAnsi="Arial" w:cs="Arial"/>
-          <w:b/>
-        </w:rPr>
-        <w:t>Description</w:t>
-      </w:r>
-    </w:p>
-    <w:p>
-      <w:pPr>
-        <w:pStyle w:val="ListParagraph"/>
-        <w:numPr>
-          <w:ilvl w:val="1"/>
-          <w:numId w:val="12"/>
-        </w:numPr>
-        <w:rPr>
-          <w:rFonts w:ascii="Arial" w:hAnsi="Arial" w:cs="Arial"/>
-          <w:b/>
-        </w:rPr>
-      </w:pPr>
-      <w:r>
-        <w:rPr>
-          <w:rFonts w:ascii="Arial" w:hAnsi="Arial" w:cs="Arial"/>
-          <w:b/>
-        </w:rPr>
-        <w:t>Lore</w:t>
-      </w:r>
-    </w:p>
-    <w:p>
-      <w:pPr>
-        <w:pStyle w:val="ListParagraph"/>
-        <w:numPr>
-          <w:ilvl w:val="1"/>
-          <w:numId w:val="12"/>
-        </w:numPr>
-        <w:rPr>
-          <w:rFonts w:ascii="Arial" w:hAnsi="Arial" w:cs="Arial"/>
-          <w:b/>
-        </w:rPr>
-      </w:pPr>
-      <w:r>
-        <w:rPr>
-          <w:rFonts w:ascii="Arial" w:hAnsi="Arial" w:cs="Arial"/>
-          <w:b/>
-        </w:rPr>
-        <w:t>Attacks</w:t>
-      </w:r>
-    </w:p>
-    <w:p>
-      <w:pPr>
         <w:rPr>
           <w:rFonts w:ascii="Arial" w:hAnsi="Arial" w:cs="Arial"/>
           <w:b/>
@@ -3371,6 +3667,7 @@
       </w:pPr>
     </w:p>
     <w:sectPr>
+      <w:footerReference w:type="default" r:id="rId8"/>
       <w:pgSz w:w="12240" w:h="15840"/>
       <w:pgMar w:top="1440" w:right="1440" w:bottom="1440" w:left="1440" w:header="720" w:footer="720" w:gutter="0"/>
       <w:cols w:space="720"/>
@@ -3378,6 +3675,180 @@
     </w:sectPr>
   </w:body>
 </w:document>
+</file>
+
+<file path=word/endnotes.xml><?xml version="1.0" encoding="utf-8"?>
+<w:endnotes xmlns:wpc="http://schemas.microsoft.com/office/word/2010/wordprocessingCanvas" xmlns:cx="http://schemas.microsoft.com/office/drawing/2014/chartex" xmlns:cx1="http://schemas.microsoft.com/office/drawing/2015/9/8/chartex" xmlns:cx2="http://schemas.microsoft.com/office/drawing/2015/10/21/chartex" xmlns:cx3="http://schemas.microsoft.com/office/drawing/2016/5/9/chartex" xmlns:cx4="http://schemas.microsoft.com/office/drawing/2016/5/10/chartex" xmlns:cx5="http://schemas.microsoft.com/office/drawing/2016/5/11/chartex" xmlns:cx6="http://schemas.microsoft.com/office/drawing/2016/5/12/chartex" xmlns:cx7="http://schemas.microsoft.com/office/drawing/2016/5/13/chartex" xmlns:cx8="http://schemas.microsoft.com/office/drawing/2016/5/14/chartex" xmlns:mc="http://schemas.openxmlformats.org/markup-compatibility/2006" xmlns:aink="http://schemas.microsoft.com/office/drawing/2016/ink" xmlns:am3d="http://schemas.microsoft.com/office/drawing/2017/model3d" xmlns:o="urn:schemas-microsoft-com:office:office" xmlns:r="http://schemas.openxmlformats.org/officeDocument/2006/relationships" xmlns:m="http://schemas.openxmlformats.org/officeDocument/2006/math" xmlns:v="urn:schemas-microsoft-com:vml" xmlns:wp14="http://schemas.microsoft.com/office/word/2010/wordprocessingDrawing" xmlns:wp="http://schemas.openxmlformats.org/drawingml/2006/wordprocessingDrawing" xmlns:w10="urn:schemas-microsoft-com:office:word" xmlns:w="http://schemas.openxmlformats.org/wordprocessingml/2006/main" xmlns:w14="http://schemas.microsoft.com/office/word/2010/wordml" xmlns:w15="http://schemas.microsoft.com/office/word/2012/wordml" xmlns:w16cid="http://schemas.microsoft.com/office/word/2016/wordml/cid" xmlns:w16se="http://schemas.microsoft.com/office/word/2015/wordml/symex" xmlns:wpg="http://schemas.microsoft.com/office/word/2010/wordprocessingGroup" xmlns:wpi="http://schemas.microsoft.com/office/word/2010/wordprocessingInk" xmlns:wne="http://schemas.microsoft.com/office/word/2006/wordml" xmlns:wps="http://schemas.microsoft.com/office/word/2010/wordprocessingShape" mc:Ignorable="w14 w15 w16se w16cid wp14">
+  <w:endnote w:type="separator" w:id="-1">
+    <w:p>
+      <w:pPr>
+        <w:spacing w:after="0" w:line="240" w:lineRule="auto"/>
+      </w:pPr>
+      <w:r>
+        <w:separator/>
+      </w:r>
+    </w:p>
+  </w:endnote>
+  <w:endnote w:type="continuationSeparator" w:id="0">
+    <w:p>
+      <w:pPr>
+        <w:spacing w:after="0" w:line="240" w:lineRule="auto"/>
+      </w:pPr>
+      <w:r>
+        <w:continuationSeparator/>
+      </w:r>
+    </w:p>
+  </w:endnote>
+</w:endnotes>
+</file>
+
+<file path=word/footer1.xml><?xml version="1.0" encoding="utf-8"?>
+<w:ftr xmlns:wpc="http://schemas.microsoft.com/office/word/2010/wordprocessingCanvas" xmlns:cx="http://schemas.microsoft.com/office/drawing/2014/chartex" xmlns:cx1="http://schemas.microsoft.com/office/drawing/2015/9/8/chartex" xmlns:cx2="http://schemas.microsoft.com/office/drawing/2015/10/21/chartex" xmlns:cx3="http://schemas.microsoft.com/office/drawing/2016/5/9/chartex" xmlns:cx4="http://schemas.microsoft.com/office/drawing/2016/5/10/chartex" xmlns:cx5="http://schemas.microsoft.com/office/drawing/2016/5/11/chartex" xmlns:cx6="http://schemas.microsoft.com/office/drawing/2016/5/12/chartex" xmlns:cx7="http://schemas.microsoft.com/office/drawing/2016/5/13/chartex" xmlns:cx8="http://schemas.microsoft.com/office/drawing/2016/5/14/chartex" xmlns:mc="http://schemas.openxmlformats.org/markup-compatibility/2006" xmlns:aink="http://schemas.microsoft.com/office/drawing/2016/ink" xmlns:am3d="http://schemas.microsoft.com/office/drawing/2017/model3d" xmlns:o="urn:schemas-microsoft-com:office:office" xmlns:r="http://schemas.openxmlformats.org/officeDocument/2006/relationships" xmlns:m="http://schemas.openxmlformats.org/officeDocument/2006/math" xmlns:v="urn:schemas-microsoft-com:vml" xmlns:wp14="http://schemas.microsoft.com/office/word/2010/wordprocessingDrawing" xmlns:wp="http://schemas.openxmlformats.org/drawingml/2006/wordprocessingDrawing" xmlns:w10="urn:schemas-microsoft-com:office:word" xmlns:w="http://schemas.openxmlformats.org/wordprocessingml/2006/main" xmlns:w14="http://schemas.microsoft.com/office/word/2010/wordml" xmlns:w15="http://schemas.microsoft.com/office/word/2012/wordml" xmlns:w16cid="http://schemas.microsoft.com/office/word/2016/wordml/cid" xmlns:w16se="http://schemas.microsoft.com/office/word/2015/wordml/symex" xmlns:wpg="http://schemas.microsoft.com/office/word/2010/wordprocessingGroup" xmlns:wpi="http://schemas.microsoft.com/office/word/2010/wordprocessingInk" xmlns:wne="http://schemas.microsoft.com/office/word/2006/wordml" xmlns:wps="http://schemas.microsoft.com/office/word/2010/wordprocessingShape" mc:Ignorable="w14 w15 w16se w16cid wp14">
+  <w:sdt>
+    <w:sdtPr>
+      <w:id w:val="-95021194"/>
+      <w:docPartObj>
+        <w:docPartGallery w:val="Page Numbers (Bottom of Page)"/>
+        <w:docPartUnique/>
+      </w:docPartObj>
+    </w:sdtPr>
+    <w:sdtEndPr/>
+    <w:sdtContent>
+      <w:sdt>
+        <w:sdtPr>
+          <w:id w:val="1728636285"/>
+          <w:docPartObj>
+            <w:docPartGallery w:val="Page Numbers (Top of Page)"/>
+            <w:docPartUnique/>
+          </w:docPartObj>
+        </w:sdtPr>
+        <w:sdtEndPr/>
+        <w:sdtContent>
+          <w:p>
+            <w:pPr>
+              <w:pStyle w:val="Footer"/>
+              <w:jc w:val="center"/>
+            </w:pPr>
+            <w:r>
+              <w:t xml:space="preserve">Page </w:t>
+            </w:r>
+            <w:r>
+              <w:rPr>
+                <w:b/>
+                <w:bCs/>
+                <w:szCs w:val="24"/>
+              </w:rPr>
+              <w:fldChar w:fldCharType="begin"/>
+            </w:r>
+            <w:r>
+              <w:rPr>
+                <w:b/>
+                <w:bCs/>
+              </w:rPr>
+              <w:instrText xml:space="preserve"> PAGE </w:instrText>
+            </w:r>
+            <w:r>
+              <w:rPr>
+                <w:b/>
+                <w:bCs/>
+                <w:szCs w:val="24"/>
+              </w:rPr>
+              <w:fldChar w:fldCharType="separate"/>
+            </w:r>
+            <w:r>
+              <w:rPr>
+                <w:b/>
+                <w:bCs/>
+                <w:noProof/>
+              </w:rPr>
+              <w:t>2</w:t>
+            </w:r>
+            <w:r>
+              <w:rPr>
+                <w:b/>
+                <w:bCs/>
+                <w:szCs w:val="24"/>
+              </w:rPr>
+              <w:fldChar w:fldCharType="end"/>
+            </w:r>
+            <w:r>
+              <w:t xml:space="preserve"> of </w:t>
+            </w:r>
+            <w:r>
+              <w:rPr>
+                <w:b/>
+                <w:bCs/>
+                <w:szCs w:val="24"/>
+              </w:rPr>
+              <w:fldChar w:fldCharType="begin"/>
+            </w:r>
+            <w:r>
+              <w:rPr>
+                <w:b/>
+                <w:bCs/>
+              </w:rPr>
+              <w:instrText xml:space="preserve"> NUMPAGES  </w:instrText>
+            </w:r>
+            <w:r>
+              <w:rPr>
+                <w:b/>
+                <w:bCs/>
+                <w:szCs w:val="24"/>
+              </w:rPr>
+              <w:fldChar w:fldCharType="separate"/>
+            </w:r>
+            <w:r>
+              <w:rPr>
+                <w:b/>
+                <w:bCs/>
+                <w:noProof/>
+              </w:rPr>
+              <w:t>2</w:t>
+            </w:r>
+            <w:r>
+              <w:rPr>
+                <w:b/>
+                <w:bCs/>
+                <w:szCs w:val="24"/>
+              </w:rPr>
+              <w:fldChar w:fldCharType="end"/>
+            </w:r>
+          </w:p>
+        </w:sdtContent>
+      </w:sdt>
+    </w:sdtContent>
+  </w:sdt>
+  <w:p>
+    <w:pPr>
+      <w:pStyle w:val="Footer"/>
+    </w:pPr>
+  </w:p>
+</w:ftr>
+</file>
+
+<file path=word/footnotes.xml><?xml version="1.0" encoding="utf-8"?>
+<w:footnotes xmlns:wpc="http://schemas.microsoft.com/office/word/2010/wordprocessingCanvas" xmlns:cx="http://schemas.microsoft.com/office/drawing/2014/chartex" xmlns:cx1="http://schemas.microsoft.com/office/drawing/2015/9/8/chartex" xmlns:cx2="http://schemas.microsoft.com/office/drawing/2015/10/21/chartex" xmlns:cx3="http://schemas.microsoft.com/office/drawing/2016/5/9/chartex" xmlns:cx4="http://schemas.microsoft.com/office/drawing/2016/5/10/chartex" xmlns:cx5="http://schemas.microsoft.com/office/drawing/2016/5/11/chartex" xmlns:cx6="http://schemas.microsoft.com/office/drawing/2016/5/12/chartex" xmlns:cx7="http://schemas.microsoft.com/office/drawing/2016/5/13/chartex" xmlns:cx8="http://schemas.microsoft.com/office/drawing/2016/5/14/chartex" xmlns:mc="http://schemas.openxmlformats.org/markup-compatibility/2006" xmlns:aink="http://schemas.microsoft.com/office/drawing/2016/ink" xmlns:am3d="http://schemas.microsoft.com/office/drawing/2017/model3d" xmlns:o="urn:schemas-microsoft-com:office:office" xmlns:r="http://schemas.openxmlformats.org/officeDocument/2006/relationships" xmlns:m="http://schemas.openxmlformats.org/officeDocument/2006/math" xmlns:v="urn:schemas-microsoft-com:vml" xmlns:wp14="http://schemas.microsoft.com/office/word/2010/wordprocessingDrawing" xmlns:wp="http://schemas.openxmlformats.org/drawingml/2006/wordprocessingDrawing" xmlns:w10="urn:schemas-microsoft-com:office:word" xmlns:w="http://schemas.openxmlformats.org/wordprocessingml/2006/main" xmlns:w14="http://schemas.microsoft.com/office/word/2010/wordml" xmlns:w15="http://schemas.microsoft.com/office/word/2012/wordml" xmlns:w16cid="http://schemas.microsoft.com/office/word/2016/wordml/cid" xmlns:w16se="http://schemas.microsoft.com/office/word/2015/wordml/symex" xmlns:wpg="http://schemas.microsoft.com/office/word/2010/wordprocessingGroup" xmlns:wpi="http://schemas.microsoft.com/office/word/2010/wordprocessingInk" xmlns:wne="http://schemas.microsoft.com/office/word/2006/wordml" xmlns:wps="http://schemas.microsoft.com/office/word/2010/wordprocessingShape" mc:Ignorable="w14 w15 w16se w16cid wp14">
+  <w:footnote w:type="separator" w:id="-1">
+    <w:p>
+      <w:pPr>
+        <w:spacing w:after="0" w:line="240" w:lineRule="auto"/>
+      </w:pPr>
+      <w:r>
+        <w:separator/>
+      </w:r>
+    </w:p>
+  </w:footnote>
+  <w:footnote w:type="continuationSeparator" w:id="0">
+    <w:p>
+      <w:pPr>
+        <w:spacing w:after="0" w:line="240" w:lineRule="auto"/>
+      </w:pPr>
+      <w:r>
+        <w:continuationSeparator/>
+      </w:r>
+    </w:p>
+  </w:footnote>
+</w:footnotes>
 </file>
 
 <file path=word/numbering.xml><?xml version="1.0" encoding="utf-8"?>
@@ -4873,6 +5344,7 @@
     <w:lsdException w:name="HTML Sample" w:semiHidden="1" w:unhideWhenUsed="1"/>
     <w:lsdException w:name="HTML Typewriter" w:semiHidden="1" w:unhideWhenUsed="1"/>
     <w:lsdException w:name="HTML Variable" w:semiHidden="1" w:unhideWhenUsed="1"/>
+    <w:lsdException w:name="Normal Table" w:semiHidden="1" w:unhideWhenUsed="1"/>
     <w:lsdException w:name="annotation subject" w:semiHidden="1" w:unhideWhenUsed="1"/>
     <w:lsdException w:name="No List" w:semiHidden="1" w:unhideWhenUsed="1"/>
     <w:lsdException w:name="Outline List 1" w:semiHidden="1" w:unhideWhenUsed="1"/>
@@ -4918,9 +5390,11 @@
     <w:lsdException w:name="Table Subtle 1" w:semiHidden="1" w:unhideWhenUsed="1"/>
     <w:lsdException w:name="Table Subtle 2" w:semiHidden="1" w:unhideWhenUsed="1"/>
     <w:lsdException w:name="Table Web 1" w:semiHidden="1" w:unhideWhenUsed="1"/>
+    <w:lsdException w:name="Table Web 2" w:semiHidden="1" w:unhideWhenUsed="1"/>
     <w:lsdException w:name="Table Web 3" w:semiHidden="1" w:unhideWhenUsed="1"/>
     <w:lsdException w:name="Balloon Text" w:semiHidden="1" w:unhideWhenUsed="1"/>
     <w:lsdException w:name="Table Grid" w:uiPriority="39"/>
+    <w:lsdException w:name="Table Theme" w:semiHidden="1" w:unhideWhenUsed="1"/>
     <w:lsdException w:name="Placeholder Text" w:semiHidden="1"/>
     <w:lsdException w:name="No Spacing" w:uiPriority="1" w:qFormat="1"/>
     <w:lsdException w:name="Light Shading" w:uiPriority="60"/>
@@ -5182,6 +5656,50 @@
       <w:ind w:left="720"/>
       <w:contextualSpacing/>
     </w:pPr>
+  </w:style>
+  <w:style w:type="paragraph" w:styleId="Header">
+    <w:name w:val="header"/>
+    <w:basedOn w:val="Normal"/>
+    <w:link w:val="HeaderChar"/>
+    <w:uiPriority w:val="99"/>
+    <w:unhideWhenUsed/>
+    <w:rsid w:val="00837E08"/>
+    <w:pPr>
+      <w:tabs>
+        <w:tab w:val="center" w:pos="4680"/>
+        <w:tab w:val="right" w:pos="9360"/>
+      </w:tabs>
+      <w:spacing w:after="0" w:line="240" w:lineRule="auto"/>
+    </w:pPr>
+  </w:style>
+  <w:style w:type="character" w:customStyle="1" w:styleId="HeaderChar">
+    <w:name w:val="Header Char"/>
+    <w:basedOn w:val="DefaultParagraphFont"/>
+    <w:link w:val="Header"/>
+    <w:uiPriority w:val="99"/>
+    <w:rsid w:val="00837E08"/>
+  </w:style>
+  <w:style w:type="paragraph" w:styleId="Footer">
+    <w:name w:val="footer"/>
+    <w:basedOn w:val="Normal"/>
+    <w:link w:val="FooterChar"/>
+    <w:uiPriority w:val="99"/>
+    <w:unhideWhenUsed/>
+    <w:rsid w:val="00837E08"/>
+    <w:pPr>
+      <w:tabs>
+        <w:tab w:val="center" w:pos="4680"/>
+        <w:tab w:val="right" w:pos="9360"/>
+      </w:tabs>
+      <w:spacing w:after="0" w:line="240" w:lineRule="auto"/>
+    </w:pPr>
+  </w:style>
+  <w:style w:type="character" w:customStyle="1" w:styleId="FooterChar">
+    <w:name w:val="Footer Char"/>
+    <w:basedOn w:val="DefaultParagraphFont"/>
+    <w:link w:val="Footer"/>
+    <w:uiPriority w:val="99"/>
+    <w:rsid w:val="00837E08"/>
   </w:style>
 </w:styles>
 </file>
@@ -5479,4 +5997,16 @@
     </a:ext>
   </a:extLst>
 </a:theme>
+</file>
+
+<file path=customXml/item1.xml><?xml version="1.0" encoding="utf-8"?>
+<b:Sources xmlns:b="http://schemas.openxmlformats.org/officeDocument/2006/bibliography" xmlns="http://schemas.openxmlformats.org/officeDocument/2006/bibliography" SelectedStyle="\APASixthEditionOfficeOnline.xsl" StyleName="APA" Version="6"/>
+</file>
+
+<file path=customXml/itemProps1.xml><?xml version="1.0" encoding="utf-8"?>
+<ds:datastoreItem xmlns:ds="http://schemas.openxmlformats.org/officeDocument/2006/customXml" ds:itemID="{39E4403B-DD93-4579-9B6D-27EA8CCF0CF1}">
+  <ds:schemaRefs>
+    <ds:schemaRef ds:uri="http://schemas.openxmlformats.org/officeDocument/2006/bibliography"/>
+  </ds:schemaRefs>
+</ds:datastoreItem>
 </file>
</xml_diff>